<commit_message>
Documentazione e regola Prolog testata
Fix regola Prolog della convenienza
Fix stile codice

Manca per la documentazione solo la formattazione e la citazione dei file creati
</commit_message>
<xml_diff>
--- a/documentazione/documentazione.docx
+++ b/documentazione/documentazione.docx
@@ -5901,6 +5901,7 @@
       <w:r>
         <w:rPr>
           <w:rFonts w:ascii="Times New Roman" w:eastAsia="Times New Roman" w:hAnsi="Times New Roman" w:cs="Times New Roman"/>
+          <w:noProof/>
           <w:kern w:val="0"/>
           <w:lang w:eastAsia="it-IT"/>
           <w14:ligatures w14:val="none"/>
@@ -5993,6 +5994,7 @@
       <w:r>
         <w:rPr>
           <w:rFonts w:ascii="Times New Roman" w:eastAsia="Times New Roman" w:hAnsi="Times New Roman" w:cs="Times New Roman"/>
+          <w:noProof/>
           <w:kern w:val="0"/>
           <w:lang w:eastAsia="it-IT"/>
           <w14:ligatures w14:val="none"/>
@@ -6126,6 +6128,7 @@
       <w:r>
         <w:rPr>
           <w:rFonts w:ascii="Times New Roman" w:eastAsia="Times New Roman" w:hAnsi="Times New Roman" w:cs="Times New Roman"/>
+          <w:noProof/>
           <w:kern w:val="0"/>
           <w:lang w:eastAsia="it-IT"/>
           <w14:ligatures w14:val="none"/>
@@ -6200,6 +6203,7 @@
       <w:r>
         <w:rPr>
           <w:rFonts w:ascii="Times New Roman" w:eastAsia="Times New Roman" w:hAnsi="Times New Roman" w:cs="Times New Roman"/>
+          <w:noProof/>
           <w:kern w:val="0"/>
           <w:lang w:eastAsia="it-IT"/>
           <w14:ligatures w14:val="none"/>
@@ -6521,7 +6525,7 @@
           <w:lang w:eastAsia="it-IT"/>
           <w14:ligatures w14:val="none"/>
         </w:rPr>
-        <w:t>treno (con una predizione di 19 minuti e 34 secondi), il sistema ha restituito il messaggio "Il ritardo proposto 20.0 NON è più conveniente di quello predetto", poiché il valore proposto (20.0) risulta superiore al ritardo stimato.</w:t>
+        <w:t>treno (con una predizione di 19 minuti e 34 secondi), il sistema ha restituito il messaggio "Il ritardo proposto 20 NON è più conveniente di quello predetto", poiché il valore proposto (20) risulta superiore al ritardo stimato.</w:t>
       </w:r>
     </w:p>
     <w:p>
@@ -6542,10 +6546,10 @@
           <w14:ligatures w14:val="none"/>
         </w:rPr>
         <w:drawing>
-          <wp:inline distT="0" distB="0" distL="0" distR="0" wp14:anchorId="18E08C96" wp14:editId="35B59E26">
-            <wp:extent cx="6120130" cy="639445"/>
-            <wp:effectExtent l="0" t="0" r="0" b="8255"/>
-            <wp:docPr id="1635286150" name="Immagine 1" descr="Immagine che contiene schermata, Carattere, linea, testo&#10;&#10;Il contenuto generato dall'IA potrebbe non essere corretto."/>
+          <wp:inline distT="0" distB="0" distL="0" distR="0" wp14:anchorId="4FC6DC1C" wp14:editId="78036114">
+            <wp:extent cx="6120130" cy="689610"/>
+            <wp:effectExtent l="0" t="0" r="0" b="0"/>
+            <wp:docPr id="166310067" name="Immagine 1" descr="Immagine che contiene testo, schermata, Carattere, linea&#10;&#10;Il contenuto generato dall'IA potrebbe non essere corretto."/>
             <wp:cNvGraphicFramePr>
               <a:graphicFrameLocks xmlns:a="http://schemas.openxmlformats.org/drawingml/2006/main" noChangeAspect="1"/>
             </wp:cNvGraphicFramePr>
@@ -6553,7 +6557,7 @@
               <a:graphicData uri="http://schemas.openxmlformats.org/drawingml/2006/picture">
                 <pic:pic xmlns:pic="http://schemas.openxmlformats.org/drawingml/2006/picture">
                   <pic:nvPicPr>
-                    <pic:cNvPr id="1635286150" name="Immagine 1" descr="Immagine che contiene schermata, Carattere, linea, testo&#10;&#10;Il contenuto generato dall'IA potrebbe non essere corretto."/>
+                    <pic:cNvPr id="166310067" name="Immagine 1" descr="Immagine che contiene testo, schermata, Carattere, linea&#10;&#10;Il contenuto generato dall'IA potrebbe non essere corretto."/>
                     <pic:cNvPicPr/>
                   </pic:nvPicPr>
                   <pic:blipFill>
@@ -6565,7 +6569,7 @@
                   <pic:spPr>
                     <a:xfrm>
                       <a:off x="0" y="0"/>
-                      <a:ext cx="6120130" cy="639445"/>
+                      <a:ext cx="6120130" cy="689610"/>
                     </a:xfrm>
                     <a:prstGeom prst="rect">
                       <a:avLst/>
@@ -6588,15 +6592,6 @@
           <w14:ligatures w14:val="none"/>
         </w:rPr>
       </w:pPr>
-      <w:r>
-        <w:rPr>
-          <w:rFonts w:ascii="Times New Roman" w:eastAsia="Times New Roman" w:hAnsi="Times New Roman" w:cs="Times New Roman"/>
-          <w:kern w:val="0"/>
-          <w:lang w:eastAsia="it-IT"/>
-          <w14:ligatures w14:val="none"/>
-        </w:rPr>
-        <w:t>TODO: Correggere questa parte della convenienza</w:t>
-      </w:r>
     </w:p>
     <w:p>
       <w:pPr>
@@ -6809,6 +6804,7 @@
       <w:r>
         <w:rPr>
           <w:rFonts w:ascii="Times New Roman" w:eastAsia="Times New Roman" w:hAnsi="Times New Roman" w:cs="Times New Roman"/>
+          <w:noProof/>
           <w:kern w:val="0"/>
           <w:lang w:eastAsia="it-IT"/>
           <w14:ligatures w14:val="none"/>
@@ -6944,6 +6940,7 @@
       <w:r>
         <w:rPr>
           <w:rFonts w:ascii="Times New Roman" w:eastAsia="Times New Roman" w:hAnsi="Times New Roman" w:cs="Times New Roman"/>
+          <w:noProof/>
           <w:kern w:val="0"/>
           <w:lang w:eastAsia="it-IT"/>
           <w14:ligatures w14:val="none"/>
@@ -7074,6 +7071,7 @@
       <w:r>
         <w:rPr>
           <w:rFonts w:ascii="Times New Roman" w:eastAsia="Times New Roman" w:hAnsi="Times New Roman" w:cs="Times New Roman"/>
+          <w:noProof/>
           <w:kern w:val="0"/>
           <w:lang w:eastAsia="it-IT"/>
           <w14:ligatures w14:val="none"/>
@@ -7195,6 +7193,7 @@
       <w:r>
         <w:rPr>
           <w:rFonts w:ascii="Times New Roman" w:eastAsia="Times New Roman" w:hAnsi="Times New Roman" w:cs="Times New Roman"/>
+          <w:noProof/>
           <w:kern w:val="0"/>
           <w:lang w:eastAsia="it-IT"/>
           <w14:ligatures w14:val="none"/>
@@ -7270,6 +7269,7 @@
       <w:r>
         <w:rPr>
           <w:rFonts w:ascii="Times New Roman" w:eastAsia="Times New Roman" w:hAnsi="Times New Roman" w:cs="Times New Roman"/>
+          <w:noProof/>
           <w:kern w:val="0"/>
           <w:lang w:eastAsia="it-IT"/>
           <w14:ligatures w14:val="none"/>
@@ -7973,6 +7973,7 @@
       <w:r>
         <w:rPr>
           <w:rFonts w:ascii="Times New Roman" w:eastAsia="Times New Roman" w:hAnsi="Times New Roman" w:cs="Times New Roman"/>
+          <w:noProof/>
           <w:kern w:val="0"/>
           <w:lang w:eastAsia="it-IT"/>
           <w14:ligatures w14:val="none"/>
@@ -8111,56 +8112,25 @@
           <w:lang w:eastAsia="it-IT"/>
           <w14:ligatures w14:val="none"/>
         </w:rPr>
-        <w:t>L'analisi ha permesso di individuare il treno con il ritardo massimo, che corrisponde a 26 minuti e 20 secondi (</w:t>
-      </w:r>
-      <w:proofErr w:type="spellStart"/>
-      <w:r>
-        <w:rPr>
-          <w:rFonts w:ascii="Times New Roman" w:eastAsia="Times New Roman" w:hAnsi="Times New Roman" w:cs="Times New Roman"/>
-          <w:kern w:val="0"/>
-          <w:lang w:eastAsia="it-IT"/>
-          <w14:ligatures w14:val="none"/>
-        </w:rPr>
-        <w:t>df</w:t>
-      </w:r>
-      <w:proofErr w:type="spellEnd"/>
-      <w:r>
-        <w:rPr>
-          <w:rFonts w:ascii="Times New Roman" w:eastAsia="Times New Roman" w:hAnsi="Times New Roman" w:cs="Times New Roman"/>
-          <w:kern w:val="0"/>
-          <w:lang w:eastAsia="it-IT"/>
-          <w14:ligatures w14:val="none"/>
-        </w:rPr>
-        <w:t>[2])</w:t>
-      </w:r>
-      <w:r>
-        <w:rPr>
-          <w:rFonts w:ascii="Times New Roman" w:eastAsia="Times New Roman" w:hAnsi="Times New Roman" w:cs="Times New Roman"/>
-          <w:kern w:val="0"/>
-          <w:lang w:eastAsia="it-IT"/>
-          <w14:ligatures w14:val="none"/>
-        </w:rPr>
-        <w:t>.</w:t>
-      </w:r>
-    </w:p>
-    <w:p>
-      <w:pPr>
-        <w:spacing w:before="100" w:beforeAutospacing="1" w:after="100" w:afterAutospacing="1" w:line="240" w:lineRule="auto"/>
-        <w:rPr>
-          <w:rFonts w:ascii="Times New Roman" w:eastAsia="Times New Roman" w:hAnsi="Times New Roman" w:cs="Times New Roman"/>
-          <w:kern w:val="0"/>
-          <w:lang w:eastAsia="it-IT"/>
-          <w14:ligatures w14:val="none"/>
-        </w:rPr>
-      </w:pPr>
-      <w:r>
-        <w:rPr>
-          <w:rFonts w:ascii="Times New Roman" w:eastAsia="Times New Roman" w:hAnsi="Times New Roman" w:cs="Times New Roman"/>
-          <w:kern w:val="0"/>
-          <w:lang w:eastAsia="it-IT"/>
-          <w14:ligatures w14:val="none"/>
-        </w:rPr>
-        <w:t>Inoltre, confrontando il ritardo proposto, pari a 20 minuti, con quello predetto (26 minuti e 20 secondi), il sistema determina che il ritardo proposto risulta più conveniente, in quanto inferiore al ritardo stimato.</w:t>
+        <w:t>Il sistema Prolog ha identificato il treno con il ritardo massimo stimato di 26 minuti e 20 secondi, confrontando le previsioni su</w:t>
+      </w:r>
+      <w:r>
+        <w:rPr>
+          <w:rFonts w:ascii="Times New Roman" w:eastAsia="Times New Roman" w:hAnsi="Times New Roman" w:cs="Times New Roman"/>
+          <w:kern w:val="0"/>
+          <w:lang w:eastAsia="it-IT"/>
+          <w14:ligatures w14:val="none"/>
+        </w:rPr>
+        <w:t xml:space="preserve"> 3 esempi </w:t>
+      </w:r>
+      <w:r>
+        <w:rPr>
+          <w:rFonts w:ascii="Times New Roman" w:eastAsia="Times New Roman" w:hAnsi="Times New Roman" w:cs="Times New Roman"/>
+          <w:kern w:val="0"/>
+          <w:lang w:eastAsia="it-IT"/>
+          <w14:ligatures w14:val="none"/>
+        </w:rPr>
+        <w:t>analizzati. Inoltre, è stato valutato un ritardo proposto di 20 minuti, risultando più conveniente rispetto a quello predetto. Questo approccio consente di determinare se un ritardo suggerito possa essere accettabile rispetto alla stima ottenuta, supportando così decisioni più informate nella gestione dei ritardi.</w:t>
       </w:r>
     </w:p>
     <w:p>
@@ -8181,10 +8151,10 @@
           <w14:ligatures w14:val="none"/>
         </w:rPr>
         <w:drawing>
-          <wp:inline distT="0" distB="0" distL="0" distR="0" wp14:anchorId="39172C62" wp14:editId="18770945">
-            <wp:extent cx="6120130" cy="1448435"/>
-            <wp:effectExtent l="0" t="0" r="0" b="0"/>
-            <wp:docPr id="1664179485" name="Immagine 1" descr="Immagine che contiene testo, schermata, Carattere&#10;&#10;Il contenuto generato dall'IA potrebbe non essere corretto."/>
+          <wp:inline distT="0" distB="0" distL="0" distR="0" wp14:anchorId="0934CCD2" wp14:editId="14F9F2A8">
+            <wp:extent cx="6120130" cy="1459230"/>
+            <wp:effectExtent l="0" t="0" r="0" b="7620"/>
+            <wp:docPr id="12742952" name="Immagine 1" descr="Immagine che contiene testo, schermata, Carattere&#10;&#10;Il contenuto generato dall'IA potrebbe non essere corretto."/>
             <wp:cNvGraphicFramePr>
               <a:graphicFrameLocks xmlns:a="http://schemas.openxmlformats.org/drawingml/2006/main" noChangeAspect="1"/>
             </wp:cNvGraphicFramePr>
@@ -8192,7 +8162,7 @@
               <a:graphicData uri="http://schemas.openxmlformats.org/drawingml/2006/picture">
                 <pic:pic xmlns:pic="http://schemas.openxmlformats.org/drawingml/2006/picture">
                   <pic:nvPicPr>
-                    <pic:cNvPr id="1664179485" name="Immagine 1" descr="Immagine che contiene testo, schermata, Carattere&#10;&#10;Il contenuto generato dall'IA potrebbe non essere corretto."/>
+                    <pic:cNvPr id="12742952" name="Immagine 1" descr="Immagine che contiene testo, schermata, Carattere&#10;&#10;Il contenuto generato dall'IA potrebbe non essere corretto."/>
                     <pic:cNvPicPr/>
                   </pic:nvPicPr>
                   <pic:blipFill>
@@ -8204,7 +8174,7 @@
                   <pic:spPr>
                     <a:xfrm>
                       <a:off x="0" y="0"/>
-                      <a:ext cx="6120130" cy="1448435"/>
+                      <a:ext cx="6120130" cy="1459230"/>
                     </a:xfrm>
                     <a:prstGeom prst="rect">
                       <a:avLst/>
@@ -8215,26 +8185,6 @@
             </a:graphic>
           </wp:inline>
         </w:drawing>
-      </w:r>
-    </w:p>
-    <w:p>
-      <w:pPr>
-        <w:spacing w:before="100" w:beforeAutospacing="1" w:after="100" w:afterAutospacing="1" w:line="240" w:lineRule="auto"/>
-        <w:rPr>
-          <w:rFonts w:ascii="Times New Roman" w:eastAsia="Times New Roman" w:hAnsi="Times New Roman" w:cs="Times New Roman"/>
-          <w:kern w:val="0"/>
-          <w:lang w:eastAsia="it-IT"/>
-          <w14:ligatures w14:val="none"/>
-        </w:rPr>
-      </w:pPr>
-      <w:r>
-        <w:rPr>
-          <w:rFonts w:ascii="Times New Roman" w:eastAsia="Times New Roman" w:hAnsi="Times New Roman" w:cs="Times New Roman"/>
-          <w:kern w:val="0"/>
-          <w:lang w:eastAsia="it-IT"/>
-          <w14:ligatures w14:val="none"/>
-        </w:rPr>
-        <w:t>TODO: Correggere questa parte della convenienza</w:t>
       </w:r>
     </w:p>
     <w:p>

</xml_diff>

<commit_message>
Aggiornato codice e documentazione
Ripetuto la kfold per l'apprendimento supervisionato e corretto documentazione
</commit_message>
<xml_diff>
--- a/documentazione/documentazione.docx
+++ b/documentazione/documentazione.docx
@@ -272,6 +272,7 @@
           </w:tcPr>
           <w:p>
             <w:pPr>
+              <w:jc w:val="center"/>
               <w:rPr>
                 <w:b/>
                 <w:bCs/>
@@ -310,6 +311,36 @@
           <w:tcPr>
             <w:tcW w:w="5103" w:type="dxa"/>
           </w:tcPr>
+          <w:p/>
+        </w:tc>
+        <w:tc>
+          <w:tcPr>
+            <w:tcW w:w="986" w:type="dxa"/>
+          </w:tcPr>
+          <w:p>
+            <w:pPr>
+              <w:jc w:val="center"/>
+            </w:pPr>
+            <w:r>
+              <w:t>4</w:t>
+            </w:r>
+          </w:p>
+        </w:tc>
+      </w:tr>
+      <w:tr>
+        <w:trPr>
+          <w:trHeight w:val="567"/>
+        </w:trPr>
+        <w:tc>
+          <w:tcPr>
+            <w:tcW w:w="3539" w:type="dxa"/>
+          </w:tcPr>
+          <w:p/>
+        </w:tc>
+        <w:tc>
+          <w:tcPr>
+            <w:tcW w:w="5103" w:type="dxa"/>
+          </w:tcPr>
           <w:p>
             <w:hyperlink w:anchor="_Obiettivo_del_progetto" w:history="1">
               <w:r>
@@ -325,7 +356,14 @@
           <w:tcPr>
             <w:tcW w:w="986" w:type="dxa"/>
           </w:tcPr>
-          <w:p/>
+          <w:p>
+            <w:pPr>
+              <w:jc w:val="center"/>
+            </w:pPr>
+            <w:r>
+              <w:t>4</w:t>
+            </w:r>
+          </w:p>
         </w:tc>
       </w:tr>
       <w:tr>
@@ -357,7 +395,14 @@
           <w:tcPr>
             <w:tcW w:w="986" w:type="dxa"/>
           </w:tcPr>
-          <w:p/>
+          <w:p>
+            <w:pPr>
+              <w:jc w:val="center"/>
+            </w:pPr>
+            <w:r>
+              <w:t>4</w:t>
+            </w:r>
+          </w:p>
         </w:tc>
       </w:tr>
       <w:tr>
@@ -369,7 +414,7 @@
             <w:tcW w:w="3539" w:type="dxa"/>
           </w:tcPr>
           <w:p>
-            <w:hyperlink w:anchor="_Dataset" w:history="1">
+            <w:hyperlink w:anchor="_Dataset_1" w:history="1">
               <w:r>
                 <w:rPr>
                   <w:rStyle w:val="Collegamentoipertestuale"/>
@@ -378,6 +423,36 @@
               </w:r>
             </w:hyperlink>
           </w:p>
+        </w:tc>
+        <w:tc>
+          <w:tcPr>
+            <w:tcW w:w="5103" w:type="dxa"/>
+          </w:tcPr>
+          <w:p/>
+        </w:tc>
+        <w:tc>
+          <w:tcPr>
+            <w:tcW w:w="986" w:type="dxa"/>
+          </w:tcPr>
+          <w:p>
+            <w:pPr>
+              <w:jc w:val="center"/>
+            </w:pPr>
+            <w:r>
+              <w:t>6</w:t>
+            </w:r>
+          </w:p>
+        </w:tc>
+      </w:tr>
+      <w:tr>
+        <w:trPr>
+          <w:trHeight w:val="567"/>
+        </w:trPr>
+        <w:tc>
+          <w:tcPr>
+            <w:tcW w:w="3539" w:type="dxa"/>
+          </w:tcPr>
+          <w:p/>
         </w:tc>
         <w:tc>
           <w:tcPr>
@@ -398,7 +473,14 @@
           <w:tcPr>
             <w:tcW w:w="986" w:type="dxa"/>
           </w:tcPr>
-          <w:p/>
+          <w:p>
+            <w:pPr>
+              <w:jc w:val="center"/>
+            </w:pPr>
+            <w:r>
+              <w:t>7</w:t>
+            </w:r>
+          </w:p>
         </w:tc>
       </w:tr>
       <w:tr>
@@ -424,6 +506,36 @@
           <w:tcPr>
             <w:tcW w:w="5103" w:type="dxa"/>
           </w:tcPr>
+          <w:p/>
+        </w:tc>
+        <w:tc>
+          <w:tcPr>
+            <w:tcW w:w="986" w:type="dxa"/>
+          </w:tcPr>
+          <w:p>
+            <w:pPr>
+              <w:jc w:val="center"/>
+            </w:pPr>
+            <w:r>
+              <w:t>9</w:t>
+            </w:r>
+          </w:p>
+        </w:tc>
+      </w:tr>
+      <w:tr>
+        <w:trPr>
+          <w:trHeight w:val="567"/>
+        </w:trPr>
+        <w:tc>
+          <w:tcPr>
+            <w:tcW w:w="3539" w:type="dxa"/>
+          </w:tcPr>
+          <w:p/>
+        </w:tc>
+        <w:tc>
+          <w:tcPr>
+            <w:tcW w:w="5103" w:type="dxa"/>
+          </w:tcPr>
           <w:p>
             <w:hyperlink w:anchor="_Scelta_dei_modelli" w:history="1">
               <w:r>
@@ -439,7 +551,14 @@
           <w:tcPr>
             <w:tcW w:w="986" w:type="dxa"/>
           </w:tcPr>
-          <w:p/>
+          <w:p>
+            <w:pPr>
+              <w:jc w:val="center"/>
+            </w:pPr>
+            <w:r>
+              <w:t>9</w:t>
+            </w:r>
+          </w:p>
         </w:tc>
       </w:tr>
       <w:tr>
@@ -471,7 +590,14 @@
           <w:tcPr>
             <w:tcW w:w="986" w:type="dxa"/>
           </w:tcPr>
-          <w:p/>
+          <w:p>
+            <w:pPr>
+              <w:jc w:val="center"/>
+            </w:pPr>
+            <w:r>
+              <w:t>10</w:t>
+            </w:r>
+          </w:p>
         </w:tc>
       </w:tr>
       <w:tr>
@@ -503,7 +629,14 @@
           <w:tcPr>
             <w:tcW w:w="986" w:type="dxa"/>
           </w:tcPr>
-          <w:p/>
+          <w:p>
+            <w:pPr>
+              <w:jc w:val="center"/>
+            </w:pPr>
+            <w:r>
+              <w:t>13</w:t>
+            </w:r>
+          </w:p>
         </w:tc>
       </w:tr>
       <w:tr>
@@ -529,6 +662,36 @@
           <w:tcPr>
             <w:tcW w:w="5103" w:type="dxa"/>
           </w:tcPr>
+          <w:p/>
+        </w:tc>
+        <w:tc>
+          <w:tcPr>
+            <w:tcW w:w="986" w:type="dxa"/>
+          </w:tcPr>
+          <w:p>
+            <w:pPr>
+              <w:jc w:val="center"/>
+            </w:pPr>
+            <w:r>
+              <w:t>18</w:t>
+            </w:r>
+          </w:p>
+        </w:tc>
+      </w:tr>
+      <w:tr>
+        <w:trPr>
+          <w:trHeight w:val="567"/>
+        </w:trPr>
+        <w:tc>
+          <w:tcPr>
+            <w:tcW w:w="3539" w:type="dxa"/>
+          </w:tcPr>
+          <w:p/>
+        </w:tc>
+        <w:tc>
+          <w:tcPr>
+            <w:tcW w:w="5103" w:type="dxa"/>
+          </w:tcPr>
           <w:p>
             <w:hyperlink w:anchor="_Struttura_della_rete" w:history="1">
               <w:r>
@@ -544,7 +707,14 @@
           <w:tcPr>
             <w:tcW w:w="986" w:type="dxa"/>
           </w:tcPr>
-          <w:p/>
+          <w:p>
+            <w:pPr>
+              <w:jc w:val="center"/>
+            </w:pPr>
+            <w:r>
+              <w:t>18</w:t>
+            </w:r>
+          </w:p>
         </w:tc>
       </w:tr>
       <w:tr>
@@ -576,7 +746,14 @@
           <w:tcPr>
             <w:tcW w:w="986" w:type="dxa"/>
           </w:tcPr>
-          <w:p/>
+          <w:p>
+            <w:pPr>
+              <w:jc w:val="center"/>
+            </w:pPr>
+            <w:r>
+              <w:t>19</w:t>
+            </w:r>
+          </w:p>
         </w:tc>
       </w:tr>
       <w:tr>
@@ -608,7 +785,14 @@
           <w:tcPr>
             <w:tcW w:w="986" w:type="dxa"/>
           </w:tcPr>
-          <w:p/>
+          <w:p>
+            <w:pPr>
+              <w:jc w:val="center"/>
+            </w:pPr>
+            <w:r>
+              <w:t>19</w:t>
+            </w:r>
+          </w:p>
         </w:tc>
       </w:tr>
       <w:tr>
@@ -620,7 +804,7 @@
             <w:tcW w:w="3539" w:type="dxa"/>
           </w:tcPr>
           <w:p>
-            <w:hyperlink w:anchor="_Prolog_e_KB" w:history="1">
+            <w:hyperlink w:anchor="_Prolog_e_KB_1" w:history="1">
               <w:r>
                 <w:rPr>
                   <w:rStyle w:val="Collegamentoipertestuale"/>
@@ -640,7 +824,14 @@
           <w:tcPr>
             <w:tcW w:w="986" w:type="dxa"/>
           </w:tcPr>
-          <w:p/>
+          <w:p>
+            <w:pPr>
+              <w:jc w:val="center"/>
+            </w:pPr>
+            <w:r>
+              <w:t>22</w:t>
+            </w:r>
+          </w:p>
         </w:tc>
       </w:tr>
       <w:tr>
@@ -652,7 +843,7 @@
             <w:tcW w:w="3539" w:type="dxa"/>
           </w:tcPr>
           <w:p>
-            <w:hyperlink w:anchor="_Conclusioni" w:history="1">
+            <w:hyperlink w:anchor="_Conclusioni_1" w:history="1">
               <w:r>
                 <w:rPr>
                   <w:rStyle w:val="Collegamentoipertestuale"/>
@@ -661,6 +852,36 @@
               </w:r>
             </w:hyperlink>
           </w:p>
+        </w:tc>
+        <w:tc>
+          <w:tcPr>
+            <w:tcW w:w="5103" w:type="dxa"/>
+          </w:tcPr>
+          <w:p/>
+        </w:tc>
+        <w:tc>
+          <w:tcPr>
+            <w:tcW w:w="986" w:type="dxa"/>
+          </w:tcPr>
+          <w:p>
+            <w:pPr>
+              <w:jc w:val="center"/>
+            </w:pPr>
+            <w:r>
+              <w:t>29</w:t>
+            </w:r>
+          </w:p>
+        </w:tc>
+      </w:tr>
+      <w:tr>
+        <w:trPr>
+          <w:trHeight w:val="567"/>
+        </w:trPr>
+        <w:tc>
+          <w:tcPr>
+            <w:tcW w:w="3539" w:type="dxa"/>
+          </w:tcPr>
+          <w:p/>
         </w:tc>
         <w:bookmarkStart w:id="1" w:name="Introduzione"/>
         <w:tc>
@@ -693,7 +914,14 @@
           <w:tcPr>
             <w:tcW w:w="986" w:type="dxa"/>
           </w:tcPr>
-          <w:p/>
+          <w:p>
+            <w:pPr>
+              <w:jc w:val="center"/>
+            </w:pPr>
+            <w:r>
+              <w:t>29</w:t>
+            </w:r>
+          </w:p>
         </w:tc>
       </w:tr>
       <w:tr>
@@ -725,7 +953,14 @@
           <w:tcPr>
             <w:tcW w:w="986" w:type="dxa"/>
           </w:tcPr>
-          <w:p/>
+          <w:p>
+            <w:pPr>
+              <w:jc w:val="center"/>
+            </w:pPr>
+            <w:r>
+              <w:t>30</w:t>
+            </w:r>
+          </w:p>
         </w:tc>
       </w:tr>
     </w:tbl>
@@ -1039,22 +1274,108 @@
         <w:br w:type="page"/>
       </w:r>
     </w:p>
+    <w:bookmarkStart w:id="6" w:name="_Dataset_1"/>
+    <w:bookmarkEnd w:id="6"/>
     <w:p>
       <w:pPr>
         <w:pStyle w:val="Titolo1"/>
-      </w:pPr>
-      <w:hyperlink w:anchor="_Indice" w:history="1">
+        <w:rPr>
+          <w:u w:val="single"/>
+        </w:rPr>
+      </w:pPr>
+      <w:r>
+        <w:lastRenderedPageBreak/>
+        <w:fldChar w:fldCharType="begin"/>
+      </w:r>
+      <w:r>
+        <w:instrText>HYPERLINK \l "_Indice"</w:instrText>
+      </w:r>
+      <w:r>
+        <w:fldChar w:fldCharType="separate"/>
+      </w:r>
+      <w:r>
+        <w:rPr>
+          <w:rStyle w:val="Collegamentoipertestuale"/>
+        </w:rPr>
+        <w:t>Dataset</w:t>
+      </w:r>
+      <w:r>
+        <w:fldChar w:fldCharType="end"/>
+      </w:r>
+    </w:p>
+    <w:p>
+      <w:r>
+        <w:t xml:space="preserve">Il dataset è presente al seguente link: </w:t>
+      </w:r>
+      <w:hyperlink r:id="rId10" w:history="1">
         <w:r>
           <w:rPr>
             <w:rStyle w:val="Collegamentoipertestuale"/>
+            <w:b/>
+            <w:bCs/>
           </w:rPr>
-          <w:t>Dataset</w:t>
+          <w:t>Public transp</w:t>
+        </w:r>
+        <w:r>
+          <w:rPr>
+            <w:rStyle w:val="Collegamentoipertestuale"/>
+            <w:b/>
+            <w:bCs/>
+          </w:rPr>
+          <w:t>o</w:t>
+        </w:r>
+        <w:r>
+          <w:rPr>
+            <w:rStyle w:val="Collegamentoipertestuale"/>
+            <w:b/>
+            <w:bCs/>
+          </w:rPr>
+          <w:t>r</w:t>
+        </w:r>
+        <w:r>
+          <w:rPr>
+            <w:rStyle w:val="Collegamentoipertestuale"/>
+            <w:b/>
+            <w:bCs/>
+          </w:rPr>
+          <w:t>t traffic d</w:t>
+        </w:r>
+        <w:r>
+          <w:rPr>
+            <w:rStyle w:val="Collegamentoipertestuale"/>
+            <w:b/>
+            <w:bCs/>
+          </w:rPr>
+          <w:t>a</w:t>
+        </w:r>
+        <w:r>
+          <w:rPr>
+            <w:rStyle w:val="Collegamentoipertestuale"/>
+            <w:b/>
+            <w:bCs/>
+          </w:rPr>
+          <w:t>ta in France</w:t>
         </w:r>
       </w:hyperlink>
-    </w:p>
-    <w:p>
-      <w:r>
-        <w:t>Il dataset considerato per l’analisi contiene le seguenti colonne:</w:t>
+      <w:r>
+        <w:rPr>
+          <w:b/>
+          <w:bCs/>
+        </w:rPr>
+        <w:t xml:space="preserve">. </w:t>
+      </w:r>
+      <w:r>
+        <w:t xml:space="preserve">Per l’analisi è stato utilizzato il primo file CSV, </w:t>
+      </w:r>
+      <w:r>
+        <w:rPr>
+          <w:i/>
+          <w:iCs/>
+        </w:rPr>
+        <w:t>Regularities by liaisons Trains France.csv</w:t>
+      </w:r>
+      <w:r>
+        <w:t>, che include dati raccolti dal 2019-07-01 al 2020-05-01. Le colonne contenute nel dataset sono le seguenti:</w:t>
       </w:r>
     </w:p>
     <w:p>
@@ -1375,6 +1696,7 @@
           <w:b/>
           <w:bCs/>
         </w:rPr>
+        <w:lastRenderedPageBreak/>
         <w:t>% trains late due to traffic management (rail line traffic, network interactions)</w:t>
       </w:r>
       <w:r>
@@ -1393,7 +1715,6 @@
           <w:b/>
           <w:bCs/>
         </w:rPr>
-        <w:lastRenderedPageBreak/>
         <w:t>% trains late due to rolling stock</w:t>
       </w:r>
       <w:r>
@@ -1634,8 +1955,8 @@
         <w:t>: Ritardo causato da fattori legati ai passeggeri.</w:t>
       </w:r>
     </w:p>
-    <w:bookmarkStart w:id="6" w:name="_Pre-processing_del_dataset"/>
-    <w:bookmarkEnd w:id="6"/>
+    <w:bookmarkStart w:id="7" w:name="_Pre-processing_del_dataset"/>
+    <w:bookmarkEnd w:id="7"/>
     <w:p>
       <w:pPr>
         <w:pStyle w:val="Titolo2"/>
@@ -1720,7 +2041,11 @@
       </w:r>
       <w:proofErr w:type="gramStart"/>
       <w:r>
-        <w:t>codificate tramite one-hot encoding</w:t>
+        <w:t xml:space="preserve">codificate tramite one-hot </w:t>
+      </w:r>
+      <w:r>
+        <w:lastRenderedPageBreak/>
+        <w:t>encoding</w:t>
       </w:r>
       <w:proofErr w:type="gramEnd"/>
       <w:r>
@@ -1754,11 +2079,7 @@
         <w:t>Month</w:t>
       </w:r>
       <w:r>
-        <w:t xml:space="preserve">', espressa nel formato Year-Month. Le seguenti </w:t>
-      </w:r>
-      <w:r>
-        <w:lastRenderedPageBreak/>
-        <w:t xml:space="preserve">colonne, invece, sono state rimosse dal dataset per evitare il data leakage: </w:t>
+        <w:t xml:space="preserve">', espressa nel formato Year-Month. Le seguenti colonne, invece, sono state rimosse dal dataset per evitare il data leakage: </w:t>
       </w:r>
       <w:r>
         <w:rPr>
@@ -1959,21 +2280,7 @@
           <w:b/>
           <w:bCs/>
         </w:rPr>
-        <w:t>Trasporto</w:t>
-      </w:r>
-      <w:r>
-        <w:rPr>
-          <w:b/>
-          <w:bCs/>
-        </w:rPr>
-        <w:t xml:space="preserve"> </w:t>
-      </w:r>
-      <w:r>
-        <w:rPr>
-          <w:b/>
-          <w:bCs/>
-        </w:rPr>
-        <w:t>pubblico\progettazione\dataset\df_preprocessed_discrete.csv</w:t>
+        <w:t>Trasporto pubblico\progettazione\dataset\df_preprocessed_discrete.csv</w:t>
       </w:r>
       <w:r>
         <w:t>"</w:t>
@@ -1997,18 +2304,31 @@
         <w:br w:type="page"/>
       </w:r>
     </w:p>
+    <w:bookmarkStart w:id="8" w:name="_Apprendimento_supervisionato"/>
+    <w:bookmarkEnd w:id="8"/>
     <w:p>
       <w:pPr>
         <w:pStyle w:val="Titolo1"/>
       </w:pPr>
-      <w:hyperlink w:anchor="_Indice" w:history="1">
-        <w:r>
-          <w:rPr>
-            <w:rStyle w:val="Collegamentoipertestuale"/>
-          </w:rPr>
-          <w:t>Apprendimento supervisionato</w:t>
-        </w:r>
-      </w:hyperlink>
+      <w:r>
+        <w:lastRenderedPageBreak/>
+        <w:fldChar w:fldCharType="begin"/>
+      </w:r>
+      <w:r>
+        <w:instrText>HYPERLINK \l "_Indice"</w:instrText>
+      </w:r>
+      <w:r>
+        <w:fldChar w:fldCharType="separate"/>
+      </w:r>
+      <w:r>
+        <w:rPr>
+          <w:rStyle w:val="Collegamentoipertestuale"/>
+        </w:rPr>
+        <w:t>Apprendimento supervisionato</w:t>
+      </w:r>
+      <w:r>
+        <w:fldChar w:fldCharType="end"/>
+      </w:r>
     </w:p>
     <w:p>
       <w:r>
@@ -2030,8 +2350,8 @@
         <w:t>L'apprendimento supervisionato consiste nell'addestrare un modello utilizzando un dataset in cui ogni esempio è associato a un valore target. Nel nostro progetto, il modello è stato addestrato sui dati relativi ai ritardi dei treni, in cui le caratteristiche osservate (come tempi di percorrenza, cancellazioni e altri indicatori) sono state correlate al ritardo medio. Durante il processo di training, il modello apprende le relazioni tra le variabili in ingresso e il target, in modo da poter effettuare previsioni su dati nuovi. L'approccio adottato ha incluso tecniche come la validazione incrociata e l'ottimizzazione degli iperparametri, garantendo così una maggiore accuratezza e robustezza nelle previsioni.</w:t>
       </w:r>
     </w:p>
-    <w:bookmarkStart w:id="7" w:name="_Scelta_dei_modelli"/>
-    <w:bookmarkEnd w:id="7"/>
+    <w:bookmarkStart w:id="9" w:name="_Scelta_dei_modelli"/>
+    <w:bookmarkEnd w:id="9"/>
     <w:p>
       <w:pPr>
         <w:pStyle w:val="Titolo2"/>
@@ -2491,8 +2811,8 @@
         <w:t>. Il Gradient Boosting è ampiamente utilizzato per problemi di regressione grazie alla sua capacità di migliorare iterativamente le prestazioni, rendendolo ideale per compiti di predizione con dati complessi.</w:t>
       </w:r>
     </w:p>
-    <w:bookmarkStart w:id="8" w:name="_Scelta_degli_iperparametri"/>
-    <w:bookmarkEnd w:id="8"/>
+    <w:bookmarkStart w:id="10" w:name="_Scelta_degli_iperparametri"/>
+    <w:bookmarkEnd w:id="10"/>
     <w:p>
       <w:pPr>
         <w:pStyle w:val="Titolo2"/>
@@ -2561,7 +2881,27 @@
           <w:lang w:eastAsia="it-IT"/>
           <w14:ligatures w14:val="none"/>
         </w:rPr>
-        <w:t>Nel processo di selezione degli iperparametri è stata adottata una strategia che combina la Grid Search con la tecnica di K-Fold Cross Validation. In questo approccio, il dataset viene suddiviso in cinque parti (utilizzando KFold con n_splits=5), in cui ogni fold viene usato a turno come set di test mentre gli altri fungono da training set. La scelta di 5 fold è un compromesso equilibrato: da un lato, permette di ottenere una stima robusta delle prestazioni del modello, e dall'altro, mantiene un tempo computazionale ragionevole.</w:t>
+        <w:t>Nel processo di selezione degli iperparametri è stata adottata una strategia che combina la Grid Search con la tecnica di Repeated K-Fold Cross Validation. In questo approccio il dataset viene suddiviso in cinque parti, ripetute tre volte, utilizzando RepeatedKFold con n_splits=5 e n_repeats=3. Ogni ripetizione prevede che, a turno, ogni fold venga utilizzato come set di test, mentre gli altri fungono da training set, ottenendo così una stima più stabile e affidabile delle prestazioni del modello. La scelta di 5 fold e 3 ripetizioni rappresenta un compromesso equilibrato: da un lato consente una valutazione robusta, e dall'altro mantiene il tempo computazionale a livelli ragionevoli.</w:t>
+      </w:r>
+    </w:p>
+    <w:p>
+      <w:pPr>
+        <w:spacing w:before="100" w:beforeAutospacing="1" w:after="100" w:afterAutospacing="1" w:line="240" w:lineRule="auto"/>
+        <w:rPr>
+          <w:rFonts w:ascii="Times New Roman" w:eastAsia="Times New Roman" w:hAnsi="Times New Roman" w:cs="Times New Roman"/>
+          <w:kern w:val="0"/>
+          <w:lang w:eastAsia="it-IT"/>
+          <w14:ligatures w14:val="none"/>
+        </w:rPr>
+      </w:pPr>
+      <w:r>
+        <w:rPr>
+          <w:rFonts w:ascii="Times New Roman" w:eastAsia="Times New Roman" w:hAnsi="Times New Roman" w:cs="Times New Roman"/>
+          <w:kern w:val="0"/>
+          <w:lang w:eastAsia="it-IT"/>
+          <w14:ligatures w14:val="none"/>
+        </w:rPr>
+        <w:t>La Grid Search esplora in maniera sistematica una griglia di combinazioni di iperparametri definite per ciascun modello. Ad ogni configurazione viene applicata la validazione incrociata tramite il metodo di Repeated K-Fold, e il modello viene valutato sulla base del criterio del negativo dell’errore quadratico medio (neg_mean_squared_error). L’obiettivo è trovare la configurazione che minimizzi tale errore, migliorando così la capacità del modello di generalizzare su dati non visti. Inoltre, l’impiego del parametro n_jobs=-1 permette di sfruttare tutte le risorse computazionali disponibili, accelerando il processo di ricerca.</w:t>
       </w:r>
       <w:r>
         <w:rPr>
@@ -2579,7 +2919,7 @@
           <w:lang w:eastAsia="it-IT"/>
           <w14:ligatures w14:val="none"/>
         </w:rPr>
-        <w:t>La Grid Search esplora in maniera sistematica una griglia di combinazioni di iperparametri definiti per ciascun modello. Ad ogni combinazione viene applicata la validazione incrociata tramite il KFold, e il modello viene valutato sulla base del criterio del negativo dell’errore quadratico medio. L’obiettivo è trovare la configurazione che minimizza questo errore, migliorando così la capacità del modello di generalizzare su dati non visti. L’uso del parametro n_jobs=-1 consente di sfruttare tutte le risorse computazionali disponibili, accelerando il processo di ricerca. Questo approccio integrato garantisce una selezione ottimale degli iperparametri e contribuisce a migliorare le prestazioni complessive del modello.</w:t>
+        <w:t>Questo approccio integrato garantisce una selezione ottimale degli iperparametri, contribuendo in modo significativo al miglioramento delle prestazioni complessive del modello.</w:t>
       </w:r>
     </w:p>
     <w:p>
@@ -2646,7 +2986,17 @@
           <w:lang w:eastAsia="it-IT"/>
           <w14:ligatures w14:val="none"/>
         </w:rPr>
-        <w:t>sono assenti, poiché questo algoritmo si basa su una semplice relazione lineare tra le variabili indipendenti e la variabile target. Non essendoci alcun parametro da ottimizzare, il modello viene addestrato direttamente sui dati senza necessità di configurazioni aggiuntive. La scelta di LinearRegression è spesso motivata dalla sua interpretabilità e dalla sua efficienza computazionale, rendendolo un punto di riferimento ideale per valutare le prestazioni dei modelli più complessi. Essendo un modello di base, LinearRegression funge da baseline utile per confrontare i risultati ottenuti con approcci più sofisticati, permettendo di comprendere se l'aggiunta di complessità porta a miglioramenti significativi nelle previsioni.</w:t>
+        <w:t xml:space="preserve">sono assenti, poiché questo algoritmo si basa su una semplice relazione lineare tra le variabili indipendenti e la variabile target. Non essendoci alcun parametro da ottimizzare, il modello viene addestrato direttamente sui dati senza necessità di configurazioni aggiuntive. La scelta di LinearRegression è spesso motivata dalla sua interpretabilità e dalla sua efficienza computazionale, rendendolo un punto di riferimento ideale per valutare le </w:t>
+      </w:r>
+      <w:r>
+        <w:rPr>
+          <w:rFonts w:ascii="Times New Roman" w:eastAsia="Times New Roman" w:hAnsi="Times New Roman" w:cs="Times New Roman"/>
+          <w:kern w:val="0"/>
+          <w:lang w:eastAsia="it-IT"/>
+          <w14:ligatures w14:val="none"/>
+        </w:rPr>
+        <w:lastRenderedPageBreak/>
+        <w:t>prestazioni dei modelli più complessi. Essendo un modello di base, LinearRegression funge da baseline utile per confrontare i risultati ottenuti con approcci più sofisticati, permettendo di comprendere se l'aggiunta di complessità porta a miglioramenti significativi nelle previsioni.</w:t>
       </w:r>
     </w:p>
     <w:p>
@@ -2757,7 +3107,6 @@
           <w:lang w:eastAsia="it-IT"/>
           <w14:ligatures w14:val="none"/>
         </w:rPr>
-        <w:lastRenderedPageBreak/>
         <w:t>C</w:t>
       </w:r>
       <w:r>
@@ -3071,7 +3420,17 @@
           <w:lang w:eastAsia="it-IT"/>
           <w14:ligatures w14:val="none"/>
         </w:rPr>
-        <w:t>: Indica il numero minimo di campioni che devono trovarsi in una foglia dell'albero. Un valore maggiore di 1 riduce l'overfitting impedendo che piccoli dettagli, rappresentanti delle fluttuazioni nei dati, vengano adattati dalle foglie. Sono stati scelti i valori 1 e 2 per testare alberi che siano sufficientemente generali da evitare di adattarsi eccessivamente ai dati di addestramento.</w:t>
+        <w:t xml:space="preserve">: Indica il numero minimo di campioni che devono trovarsi in una foglia dell'albero. Un valore maggiore di 1 riduce l'overfitting impedendo che piccoli dettagli, </w:t>
+      </w:r>
+      <w:r>
+        <w:rPr>
+          <w:rFonts w:ascii="Times New Roman" w:eastAsia="Times New Roman" w:hAnsi="Times New Roman" w:cs="Times New Roman"/>
+          <w:kern w:val="0"/>
+          <w:lang w:eastAsia="it-IT"/>
+          <w14:ligatures w14:val="none"/>
+        </w:rPr>
+        <w:lastRenderedPageBreak/>
+        <w:t>rappresentanti delle fluttuazioni nei dati, vengano adattati dalle foglie. Sono stati scelti i valori 1 e 2 per testare alberi che siano sufficientemente generali da evitare di adattarsi eccessivamente ai dati di addestramento.</w:t>
       </w:r>
     </w:p>
     <w:p>
@@ -3106,17 +3465,7 @@
           <w:lang w:eastAsia="it-IT"/>
           <w14:ligatures w14:val="none"/>
         </w:rPr>
-        <w:t xml:space="preserve">: Imposta se il campionamento dei dati dei singoli alberi venga effettuato con o senza ripetizione. Se True, il campionamento avviene con ripetizione, portando alla creazione di differenti set di dati di addestramento per ogni albero; se False, ogni albero è </w:t>
-      </w:r>
-      <w:r>
-        <w:rPr>
-          <w:rFonts w:ascii="Times New Roman" w:eastAsia="Times New Roman" w:hAnsi="Times New Roman" w:cs="Times New Roman"/>
-          <w:kern w:val="0"/>
-          <w:lang w:eastAsia="it-IT"/>
-          <w14:ligatures w14:val="none"/>
-        </w:rPr>
-        <w:lastRenderedPageBreak/>
-        <w:t>addestrato su un sottoinsieme completo del dataset senza ripetizione. Questo parametro contribuisce alla diversità degli alberi nel modello ensemble, influenzando l'accuratezza e l'efficienza del modello.</w:t>
+        <w:t>: Imposta se il campionamento dei dati dei singoli alberi venga effettuato con o senza ripetizione. Se True, il campionamento avviene con ripetizione, portando alla creazione di differenti set di dati di addestramento per ogni albero; se False, ogni albero è addestrato su un sottoinsieme completo del dataset senza ripetizione. Questo parametro contribuisce alla diversità degli alberi nel modello ensemble, influenzando l'accuratezza e l'efficienza del modello.</w:t>
       </w:r>
     </w:p>
     <w:p>
@@ -3449,8 +3798,8 @@
         <w:t>: Questo parametro definisce la funzione di perdita da minimizzare durante il processo di addestramento. Il valore scelto è squared_error, che minimizza l'errore quadratico medio tra le predizioni del modello e i valori reali, un criterio ampiamente utilizzato per problemi di regressione.</w:t>
       </w:r>
     </w:p>
-    <w:bookmarkStart w:id="9" w:name="_Valutazione_dei_modelli"/>
-    <w:bookmarkEnd w:id="9"/>
+    <w:bookmarkStart w:id="11" w:name="_Valutazione_dei_modelli"/>
+    <w:bookmarkEnd w:id="11"/>
     <w:p>
       <w:pPr>
         <w:pStyle w:val="Titolo2"/>
@@ -3519,12 +3868,13 @@
           <w:noProof/>
           <w:kern w:val="0"/>
           <w:lang w:eastAsia="it-IT"/>
+          <w14:ligatures w14:val="none"/>
         </w:rPr>
         <w:drawing>
-          <wp:inline distT="0" distB="0" distL="0" distR="0" wp14:anchorId="3BAAD6FC" wp14:editId="3E5175C6">
-            <wp:extent cx="5120640" cy="2621280"/>
-            <wp:effectExtent l="0" t="0" r="3810" b="7620"/>
-            <wp:docPr id="1197684065" name="Immagine 2" descr="Immagine che contiene testo, schermata, diagramma, Rettangolo"/>
+          <wp:inline distT="0" distB="0" distL="0" distR="0" wp14:anchorId="71532435" wp14:editId="4C9B0EFE">
+            <wp:extent cx="6120130" cy="4625975"/>
+            <wp:effectExtent l="0" t="0" r="0" b="3175"/>
+            <wp:docPr id="146366114" name="Immagine 1" descr="Immagine che contiene testo, schermata, diagramma, Rettangolo&#10;&#10;Il contenuto generato dall'IA potrebbe non essere corretto."/>
             <wp:cNvGraphicFramePr>
               <a:graphicFrameLocks xmlns:a="http://schemas.openxmlformats.org/drawingml/2006/main" noChangeAspect="1"/>
             </wp:cNvGraphicFramePr>
@@ -3532,108 +3882,7 @@
               <a:graphicData uri="http://schemas.openxmlformats.org/drawingml/2006/picture">
                 <pic:pic xmlns:pic="http://schemas.openxmlformats.org/drawingml/2006/picture">
                   <pic:nvPicPr>
-                    <pic:cNvPr id="1197684065" name="Immagine 2" descr="Immagine che contiene testo, schermata, diagramma, Rettangolo"/>
-                    <pic:cNvPicPr/>
-                  </pic:nvPicPr>
-                  <pic:blipFill>
-                    <a:blip r:embed="rId10">
-                      <a:extLst>
-                        <a:ext uri="{28A0092B-C50C-407E-A947-70E740481C1C}">
-                          <a14:useLocalDpi xmlns:a14="http://schemas.microsoft.com/office/drawing/2010/main" val="0"/>
-                        </a:ext>
-                      </a:extLst>
-                    </a:blip>
-                    <a:stretch>
-                      <a:fillRect/>
-                    </a:stretch>
-                  </pic:blipFill>
-                  <pic:spPr>
-                    <a:xfrm>
-                      <a:off x="0" y="0"/>
-                      <a:ext cx="5140173" cy="2631279"/>
-                    </a:xfrm>
-                    <a:prstGeom prst="rect">
-                      <a:avLst/>
-                    </a:prstGeom>
-                  </pic:spPr>
-                </pic:pic>
-              </a:graphicData>
-            </a:graphic>
-          </wp:inline>
-        </w:drawing>
-      </w:r>
-    </w:p>
-    <w:p>
-      <w:pPr>
-        <w:spacing w:before="100" w:beforeAutospacing="1" w:after="100" w:afterAutospacing="1" w:line="240" w:lineRule="auto"/>
-        <w:rPr>
-          <w:rFonts w:ascii="Times New Roman" w:eastAsia="Times New Roman" w:hAnsi="Times New Roman" w:cs="Times New Roman"/>
-          <w:kern w:val="0"/>
-          <w:lang w:eastAsia="it-IT"/>
-          <w14:ligatures w14:val="none"/>
-        </w:rPr>
-      </w:pPr>
-      <w:r>
-        <w:rPr>
-          <w:rFonts w:ascii="Times New Roman" w:eastAsia="Times New Roman" w:hAnsi="Times New Roman" w:cs="Times New Roman"/>
-          <w:kern w:val="0"/>
-          <w:lang w:eastAsia="it-IT"/>
-          <w14:ligatures w14:val="none"/>
-        </w:rPr>
-        <w:t xml:space="preserve">Il </w:t>
-      </w:r>
-      <w:r>
-        <w:rPr>
-          <w:rFonts w:ascii="Times New Roman" w:eastAsia="Times New Roman" w:hAnsi="Times New Roman" w:cs="Times New Roman"/>
-          <w:b/>
-          <w:bCs/>
-          <w:kern w:val="0"/>
-          <w:lang w:eastAsia="it-IT"/>
-          <w14:ligatures w14:val="none"/>
-        </w:rPr>
-        <w:t>Mean Absolute Error</w:t>
-      </w:r>
-      <w:r>
-        <w:rPr>
-          <w:rFonts w:ascii="Times New Roman" w:eastAsia="Times New Roman" w:hAnsi="Times New Roman" w:cs="Times New Roman"/>
-          <w:kern w:val="0"/>
-          <w:lang w:eastAsia="it-IT"/>
-          <w14:ligatures w14:val="none"/>
-        </w:rPr>
-        <w:t xml:space="preserve"> (MAE) rappresenta la differenza media assoluta tra i valori previsti dal modello e quelli reali, offrendo un'indicazione chiara dell'accuratezza delle previsioni. Un MAE più basso indica che il modello si avvicina maggiormente ai valori osservati. Dalla tabella, l'SVR mostra il valore più basso, pari a 0.463762, suggerendo che questo modello, in media, commette errori minori nelle previsioni. Seguono il RandomForestRegressor e il GradientBoostingRegressor, con MAE rispettivamente di 0.475306 e 0.488666, evidenziando prestazioni comparabili e abbastanza buone. La regressione lineare, con un MAE di 0.54954, ha invece un errore medio leggermente superiore, indicando una capacità predittiva meno accurata rispetto agli altri modelli. In sintesi, analizzando il MAE emerge che l'SVR risulta il più performante in termini di accuratezza predittiva, mentre gli altri modelli offrono risultati validi ma con una media degli errori leggermente più elevata.</w:t>
-      </w:r>
-    </w:p>
-    <w:p>
-      <w:pPr>
-        <w:spacing w:before="100" w:beforeAutospacing="1" w:after="100" w:afterAutospacing="1" w:line="240" w:lineRule="auto"/>
-        <w:rPr>
-          <w:rFonts w:ascii="Times New Roman" w:eastAsia="Times New Roman" w:hAnsi="Times New Roman" w:cs="Times New Roman"/>
-          <w:kern w:val="0"/>
-          <w:lang w:eastAsia="it-IT"/>
-          <w14:ligatures w14:val="none"/>
-        </w:rPr>
-      </w:pPr>
-      <w:r>
-        <w:rPr>
-          <w:rFonts w:ascii="Times New Roman" w:eastAsia="Times New Roman" w:hAnsi="Times New Roman" w:cs="Times New Roman"/>
-          <w:noProof/>
-          <w:kern w:val="0"/>
-          <w:lang w:eastAsia="it-IT"/>
-          <w14:ligatures w14:val="none"/>
-        </w:rPr>
-        <w:drawing>
-          <wp:inline distT="0" distB="0" distL="0" distR="0" wp14:anchorId="52ECB9D5" wp14:editId="0659AFE9">
-            <wp:extent cx="5449060" cy="1219370"/>
-            <wp:effectExtent l="0" t="0" r="0" b="0"/>
-            <wp:docPr id="647613247" name="Immagine 1" descr="Immagine che contiene testo, schermata, Carattere&#10;&#10;Il contenuto generato dall'IA potrebbe non essere corretto."/>
-            <wp:cNvGraphicFramePr>
-              <a:graphicFrameLocks xmlns:a="http://schemas.openxmlformats.org/drawingml/2006/main" noChangeAspect="1"/>
-            </wp:cNvGraphicFramePr>
-            <a:graphic xmlns:a="http://schemas.openxmlformats.org/drawingml/2006/main">
-              <a:graphicData uri="http://schemas.openxmlformats.org/drawingml/2006/picture">
-                <pic:pic xmlns:pic="http://schemas.openxmlformats.org/drawingml/2006/picture">
-                  <pic:nvPicPr>
-                    <pic:cNvPr id="647613247" name="Immagine 1" descr="Immagine che contiene testo, schermata, Carattere&#10;&#10;Il contenuto generato dall'IA potrebbe non essere corretto."/>
+                    <pic:cNvPr id="146366114" name="Immagine 1" descr="Immagine che contiene testo, schermata, diagramma, Rettangolo&#10;&#10;Il contenuto generato dall'IA potrebbe non essere corretto."/>
                     <pic:cNvPicPr/>
                   </pic:nvPicPr>
                   <pic:blipFill>
@@ -3645,7 +3894,7 @@
                   <pic:spPr>
                     <a:xfrm>
                       <a:off x="0" y="0"/>
-                      <a:ext cx="5449060" cy="1219370"/>
+                      <a:ext cx="6120130" cy="4625975"/>
                     </a:xfrm>
                     <a:prstGeom prst="rect">
                       <a:avLst/>
@@ -3675,93 +3924,27 @@
           <w:lang w:eastAsia="it-IT"/>
           <w14:ligatures w14:val="none"/>
         </w:rPr>
-        <w:t xml:space="preserve">Dopo aver analizzato il MAE, è utile esaminare anche il </w:t>
-      </w:r>
-      <w:r>
-        <w:rPr>
-          <w:rFonts w:ascii="Times New Roman" w:eastAsia="Times New Roman" w:hAnsi="Times New Roman" w:cs="Times New Roman"/>
-          <w:b/>
-          <w:bCs/>
-          <w:kern w:val="0"/>
-          <w:lang w:eastAsia="it-IT"/>
-          <w14:ligatures w14:val="none"/>
-        </w:rPr>
-        <w:t>Mean Squared Error</w:t>
-      </w:r>
-      <w:r>
-        <w:rPr>
-          <w:rFonts w:ascii="Times New Roman" w:eastAsia="Times New Roman" w:hAnsi="Times New Roman" w:cs="Times New Roman"/>
-          <w:kern w:val="0"/>
-          <w:lang w:eastAsia="it-IT"/>
-          <w14:ligatures w14:val="none"/>
-        </w:rPr>
-        <w:t xml:space="preserve"> (MSE) e il </w:t>
-      </w:r>
-      <w:r>
-        <w:rPr>
-          <w:rFonts w:ascii="Times New Roman" w:eastAsia="Times New Roman" w:hAnsi="Times New Roman" w:cs="Times New Roman"/>
-          <w:b/>
-          <w:bCs/>
-          <w:kern w:val="0"/>
-          <w:lang w:eastAsia="it-IT"/>
-          <w14:ligatures w14:val="none"/>
-        </w:rPr>
-        <w:t>Root Mean Squared Error</w:t>
-      </w:r>
-      <w:r>
-        <w:rPr>
-          <w:rFonts w:ascii="Times New Roman" w:eastAsia="Times New Roman" w:hAnsi="Times New Roman" w:cs="Times New Roman"/>
-          <w:kern w:val="0"/>
-          <w:lang w:eastAsia="it-IT"/>
-          <w14:ligatures w14:val="none"/>
-        </w:rPr>
-        <w:t xml:space="preserve"> (RMSE), che penalizzano maggiormente gli errori più grandi rispetto al MAE, offrendo un'ulteriore prospettiva sulla precisione dei modelli</w:t>
-      </w:r>
-      <w:r>
-        <w:rPr>
-          <w:rFonts w:ascii="Times New Roman" w:eastAsia="Times New Roman" w:hAnsi="Times New Roman" w:cs="Times New Roman"/>
-          <w:kern w:val="0"/>
-          <w:lang w:eastAsia="it-IT"/>
-          <w14:ligatures w14:val="none"/>
-        </w:rPr>
-        <w:t xml:space="preserve">. </w:t>
-      </w:r>
-      <w:r>
-        <w:rPr>
-          <w:rFonts w:ascii="Times New Roman" w:eastAsia="Times New Roman" w:hAnsi="Times New Roman" w:cs="Times New Roman"/>
-          <w:kern w:val="0"/>
-          <w:lang w:eastAsia="it-IT"/>
-          <w14:ligatures w14:val="none"/>
-        </w:rPr>
-        <w:t xml:space="preserve">Il Mean Squared Error (MSE) misura la media dei quadrati degli errori tra le predizioni e i valori reali, enfatizzando gli errori maggiori e fornendo un'indicazione complessiva della precisione del modello. Il Root Mean Squared Error (RMSE), essendo la radice quadrata del MSE, riporta questo errore alle stesse unità della variabile target, facilitandone l'interpretazione. Dalla tabella emerge che il modello LinearRegression ha un MSE pari a 0.693595 e un RMSE di 0.832103, valori più elevati rispetto agli altri modelli. Gli altri modelli, ovvero SVR, RandomForestRegressor e GradientBoostingRegressor, presentano MSE e RMSE simili, con valori rispettivamente di 0.578099 e 0.759522 per l'SVR, 0.5728 e 0.756019 per il RandomForestRegressor, e 0.580438 e 0.760914 per il GradientBoostingRegressor. Questi risultati indicano che i modelli basati su metodi </w:t>
-      </w:r>
-      <w:r>
-        <w:rPr>
-          <w:rFonts w:ascii="Times New Roman" w:eastAsia="Times New Roman" w:hAnsi="Times New Roman" w:cs="Times New Roman"/>
-          <w:kern w:val="0"/>
-          <w:lang w:eastAsia="it-IT"/>
-          <w14:ligatures w14:val="none"/>
-        </w:rPr>
-        <w:lastRenderedPageBreak/>
-        <w:t xml:space="preserve">non lineari </w:t>
-      </w:r>
-      <w:r>
-        <w:rPr>
-          <w:rFonts w:ascii="Times New Roman" w:eastAsia="Times New Roman" w:hAnsi="Times New Roman" w:cs="Times New Roman"/>
-          <w:kern w:val="0"/>
-          <w:lang w:eastAsia="it-IT"/>
-          <w14:ligatures w14:val="none"/>
-        </w:rPr>
-        <w:t>ed</w:t>
-      </w:r>
-      <w:r>
-        <w:rPr>
-          <w:rFonts w:ascii="Times New Roman" w:eastAsia="Times New Roman" w:hAnsi="Times New Roman" w:cs="Times New Roman"/>
-          <w:kern w:val="0"/>
-          <w:lang w:eastAsia="it-IT"/>
-          <w14:ligatures w14:val="none"/>
-        </w:rPr>
-        <w:t xml:space="preserve"> ensemble riescono a ridurre meglio l'errore quadratico medio, offrendo previsioni più vicine ai valori reali rispetto alla regressione lineare. In sintesi, l'MSE e l'RMSE più bassi ottenuti da SVR, RandomForestRegressor e GradientBoostingRegressor evidenziano una maggiore capacità di adattamento ai dati e una migliore performance predittiva.</w:t>
+        <w:t xml:space="preserve">Il grafico mostra il confronto delle performance dei modelli di regressione in termini di </w:t>
+      </w:r>
+      <w:r>
+        <w:rPr>
+          <w:rFonts w:ascii="Times New Roman" w:eastAsia="Times New Roman" w:hAnsi="Times New Roman" w:cs="Times New Roman"/>
+          <w:b/>
+          <w:bCs/>
+          <w:kern w:val="0"/>
+          <w:lang w:eastAsia="it-IT"/>
+          <w14:ligatures w14:val="none"/>
+        </w:rPr>
+        <w:t>Mean Absolute Error</w:t>
+      </w:r>
+      <w:r>
+        <w:rPr>
+          <w:rFonts w:ascii="Times New Roman" w:eastAsia="Times New Roman" w:hAnsi="Times New Roman" w:cs="Times New Roman"/>
+          <w:kern w:val="0"/>
+          <w:lang w:eastAsia="it-IT"/>
+          <w14:ligatures w14:val="none"/>
+        </w:rPr>
+        <w:t xml:space="preserve"> (MAE). Il MAE misura la differenza media assoluta tra i valori previsti dal modello e quelli reali, fornendo un'indicazione diretta dell'accuratezza delle previsioni. Un valore più basso indica una maggiore precisione del modello.</w:t>
       </w:r>
     </w:p>
     <w:p>
@@ -3777,16 +3960,196 @@
       <w:r>
         <w:rPr>
           <w:rFonts w:ascii="Times New Roman" w:eastAsia="Times New Roman" w:hAnsi="Times New Roman" w:cs="Times New Roman"/>
+          <w:kern w:val="0"/>
+          <w:lang w:eastAsia="it-IT"/>
+          <w14:ligatures w14:val="none"/>
+        </w:rPr>
+        <w:t>Dal grafico si osserva che la regressione lineare (</w:t>
+      </w:r>
+      <w:r>
+        <w:rPr>
+          <w:rFonts w:ascii="Times New Roman" w:eastAsia="Times New Roman" w:hAnsi="Times New Roman" w:cs="Times New Roman"/>
+          <w:b/>
+          <w:bCs/>
+          <w:kern w:val="0"/>
+          <w:lang w:eastAsia="it-IT"/>
+          <w14:ligatures w14:val="none"/>
+        </w:rPr>
+        <w:t>LinearRegression</w:t>
+      </w:r>
+      <w:r>
+        <w:rPr>
+          <w:rFonts w:ascii="Times New Roman" w:eastAsia="Times New Roman" w:hAnsi="Times New Roman" w:cs="Times New Roman"/>
+          <w:kern w:val="0"/>
+          <w:lang w:eastAsia="it-IT"/>
+          <w14:ligatures w14:val="none"/>
+        </w:rPr>
+        <w:t xml:space="preserve">) ha il MAE più alto, pari a </w:t>
+      </w:r>
+      <w:r>
+        <w:rPr>
+          <w:rFonts w:ascii="Times New Roman" w:eastAsia="Times New Roman" w:hAnsi="Times New Roman" w:cs="Times New Roman"/>
+          <w:b/>
+          <w:bCs/>
+          <w:kern w:val="0"/>
+          <w:lang w:eastAsia="it-IT"/>
+          <w14:ligatures w14:val="none"/>
+        </w:rPr>
+        <w:t>0.548833</w:t>
+      </w:r>
+      <w:r>
+        <w:rPr>
+          <w:rFonts w:ascii="Times New Roman" w:eastAsia="Times New Roman" w:hAnsi="Times New Roman" w:cs="Times New Roman"/>
+          <w:kern w:val="0"/>
+          <w:lang w:eastAsia="it-IT"/>
+          <w14:ligatures w14:val="none"/>
+        </w:rPr>
+        <w:t>, indicando una maggiore distanza tra le previsioni e i valori reali. Al contrario, l’</w:t>
+      </w:r>
+      <w:r>
+        <w:rPr>
+          <w:rFonts w:ascii="Times New Roman" w:eastAsia="Times New Roman" w:hAnsi="Times New Roman" w:cs="Times New Roman"/>
+          <w:b/>
+          <w:bCs/>
+          <w:kern w:val="0"/>
+          <w:lang w:eastAsia="it-IT"/>
+          <w14:ligatures w14:val="none"/>
+        </w:rPr>
+        <w:t>SVR</w:t>
+      </w:r>
+      <w:r>
+        <w:rPr>
+          <w:rFonts w:ascii="Times New Roman" w:eastAsia="Times New Roman" w:hAnsi="Times New Roman" w:cs="Times New Roman"/>
+          <w:kern w:val="0"/>
+          <w:lang w:eastAsia="it-IT"/>
+          <w14:ligatures w14:val="none"/>
+        </w:rPr>
+        <w:t xml:space="preserve"> presenta il MAE più basso, </w:t>
+      </w:r>
+      <w:r>
+        <w:rPr>
+          <w:rFonts w:ascii="Times New Roman" w:eastAsia="Times New Roman" w:hAnsi="Times New Roman" w:cs="Times New Roman"/>
+          <w:b/>
+          <w:bCs/>
+          <w:kern w:val="0"/>
+          <w:lang w:eastAsia="it-IT"/>
+          <w14:ligatures w14:val="none"/>
+        </w:rPr>
+        <w:t>0.46428</w:t>
+      </w:r>
+      <w:r>
+        <w:rPr>
+          <w:rFonts w:ascii="Times New Roman" w:eastAsia="Times New Roman" w:hAnsi="Times New Roman" w:cs="Times New Roman"/>
+          <w:kern w:val="0"/>
+          <w:lang w:eastAsia="it-IT"/>
+          <w14:ligatures w14:val="none"/>
+        </w:rPr>
+        <w:t xml:space="preserve">, suggerendo una migliore capacità predittiva rispetto agli altri modelli. </w:t>
+      </w:r>
+      <w:r>
+        <w:rPr>
+          <w:rFonts w:ascii="Times New Roman" w:eastAsia="Times New Roman" w:hAnsi="Times New Roman" w:cs="Times New Roman"/>
+          <w:b/>
+          <w:bCs/>
+          <w:kern w:val="0"/>
+          <w:lang w:eastAsia="it-IT"/>
+          <w14:ligatures w14:val="none"/>
+        </w:rPr>
+        <w:t>RandomForestRegressor</w:t>
+      </w:r>
+      <w:r>
+        <w:rPr>
+          <w:rFonts w:ascii="Times New Roman" w:eastAsia="Times New Roman" w:hAnsi="Times New Roman" w:cs="Times New Roman"/>
+          <w:kern w:val="0"/>
+          <w:lang w:eastAsia="it-IT"/>
+          <w14:ligatures w14:val="none"/>
+        </w:rPr>
+        <w:t xml:space="preserve"> e </w:t>
+      </w:r>
+      <w:r>
+        <w:rPr>
+          <w:rFonts w:ascii="Times New Roman" w:eastAsia="Times New Roman" w:hAnsi="Times New Roman" w:cs="Times New Roman"/>
+          <w:b/>
+          <w:bCs/>
+          <w:kern w:val="0"/>
+          <w:lang w:eastAsia="it-IT"/>
+          <w14:ligatures w14:val="none"/>
+        </w:rPr>
+        <w:t>GradientBoostingRegressor</w:t>
+      </w:r>
+      <w:r>
+        <w:rPr>
+          <w:rFonts w:ascii="Times New Roman" w:eastAsia="Times New Roman" w:hAnsi="Times New Roman" w:cs="Times New Roman"/>
+          <w:kern w:val="0"/>
+          <w:lang w:eastAsia="it-IT"/>
+          <w14:ligatures w14:val="none"/>
+        </w:rPr>
+        <w:t xml:space="preserve"> mostrano valori molto simili, rispettivamente </w:t>
+      </w:r>
+      <w:r>
+        <w:rPr>
+          <w:rFonts w:ascii="Times New Roman" w:eastAsia="Times New Roman" w:hAnsi="Times New Roman" w:cs="Times New Roman"/>
+          <w:b/>
+          <w:bCs/>
+          <w:kern w:val="0"/>
+          <w:lang w:eastAsia="it-IT"/>
+          <w14:ligatures w14:val="none"/>
+        </w:rPr>
+        <w:t>0.475384</w:t>
+      </w:r>
+      <w:r>
+        <w:rPr>
+          <w:rFonts w:ascii="Times New Roman" w:eastAsia="Times New Roman" w:hAnsi="Times New Roman" w:cs="Times New Roman"/>
+          <w:kern w:val="0"/>
+          <w:lang w:eastAsia="it-IT"/>
+          <w14:ligatures w14:val="none"/>
+        </w:rPr>
+        <w:t xml:space="preserve"> e </w:t>
+      </w:r>
+      <w:r>
+        <w:rPr>
+          <w:rFonts w:ascii="Times New Roman" w:eastAsia="Times New Roman" w:hAnsi="Times New Roman" w:cs="Times New Roman"/>
+          <w:b/>
+          <w:bCs/>
+          <w:kern w:val="0"/>
+          <w:lang w:eastAsia="it-IT"/>
+          <w14:ligatures w14:val="none"/>
+        </w:rPr>
+        <w:t>0.475231</w:t>
+      </w:r>
+      <w:r>
+        <w:rPr>
+          <w:rFonts w:ascii="Times New Roman" w:eastAsia="Times New Roman" w:hAnsi="Times New Roman" w:cs="Times New Roman"/>
+          <w:kern w:val="0"/>
+          <w:lang w:eastAsia="it-IT"/>
+          <w14:ligatures w14:val="none"/>
+        </w:rPr>
+        <w:t>, entrambi inferiori alla regressione lineare ma leggermente superiori rispetto a SVR. Questo suggerisce che i modelli basati su alberi offrono una buona capacità di generalizzazione, sebbene non superino SVR in termini di accuratezza media delle previsioni.</w:t>
+      </w:r>
+    </w:p>
+    <w:p>
+      <w:pPr>
+        <w:spacing w:before="100" w:beforeAutospacing="1" w:after="100" w:afterAutospacing="1" w:line="240" w:lineRule="auto"/>
+        <w:rPr>
+          <w:rFonts w:ascii="Times New Roman" w:eastAsia="Times New Roman" w:hAnsi="Times New Roman" w:cs="Times New Roman"/>
+          <w:kern w:val="0"/>
+          <w:lang w:eastAsia="it-IT"/>
+          <w14:ligatures w14:val="none"/>
+        </w:rPr>
+      </w:pPr>
+      <w:r>
+        <w:rPr>
+          <w:rFonts w:ascii="Times New Roman" w:eastAsia="Times New Roman" w:hAnsi="Times New Roman" w:cs="Times New Roman"/>
           <w:noProof/>
           <w:kern w:val="0"/>
           <w:lang w:eastAsia="it-IT"/>
           <w14:ligatures w14:val="none"/>
         </w:rPr>
         <w:drawing>
-          <wp:inline distT="0" distB="0" distL="0" distR="0" wp14:anchorId="69145CDB" wp14:editId="74E95E2F">
-            <wp:extent cx="6120130" cy="3684270"/>
-            <wp:effectExtent l="0" t="0" r="0" b="0"/>
-            <wp:docPr id="1323474151" name="Immagine 1" descr="Immagine che contiene testo, linea, diagramma, Diagramma&#10;&#10;Il contenuto generato dall'IA potrebbe non essere corretto."/>
+          <wp:inline distT="0" distB="0" distL="0" distR="0" wp14:anchorId="17C54DB2" wp14:editId="074256AC">
+            <wp:extent cx="5401429" cy="1228896"/>
+            <wp:effectExtent l="0" t="0" r="8890" b="9525"/>
+            <wp:docPr id="806855429" name="Immagine 1"/>
             <wp:cNvGraphicFramePr>
               <a:graphicFrameLocks xmlns:a="http://schemas.openxmlformats.org/drawingml/2006/main" noChangeAspect="1"/>
             </wp:cNvGraphicFramePr>
@@ -3794,7 +4157,7 @@
               <a:graphicData uri="http://schemas.openxmlformats.org/drawingml/2006/picture">
                 <pic:pic xmlns:pic="http://schemas.openxmlformats.org/drawingml/2006/picture">
                   <pic:nvPicPr>
-                    <pic:cNvPr id="1323474151" name="Immagine 1" descr="Immagine che contiene testo, linea, diagramma, Diagramma&#10;&#10;Il contenuto generato dall'IA potrebbe non essere corretto."/>
+                    <pic:cNvPr id="806855429" name=""/>
                     <pic:cNvPicPr/>
                   </pic:nvPicPr>
                   <pic:blipFill>
@@ -3806,7 +4169,7 @@
                   <pic:spPr>
                     <a:xfrm>
                       <a:off x="0" y="0"/>
-                      <a:ext cx="6120130" cy="3684270"/>
+                      <a:ext cx="5401429" cy="1228896"/>
                     </a:xfrm>
                     <a:prstGeom prst="rect">
                       <a:avLst/>
@@ -3832,16 +4195,451 @@
       <w:r>
         <w:rPr>
           <w:rFonts w:ascii="Times New Roman" w:eastAsia="Times New Roman" w:hAnsi="Times New Roman" w:cs="Times New Roman"/>
+          <w:kern w:val="0"/>
+          <w:lang w:eastAsia="it-IT"/>
+          <w14:ligatures w14:val="none"/>
+        </w:rPr>
+        <w:lastRenderedPageBreak/>
+        <w:t xml:space="preserve">Dopo aver analizzato il MAE, è utile esaminare anche il </w:t>
+      </w:r>
+      <w:r>
+        <w:rPr>
+          <w:rFonts w:ascii="Times New Roman" w:eastAsia="Times New Roman" w:hAnsi="Times New Roman" w:cs="Times New Roman"/>
+          <w:b/>
+          <w:bCs/>
+          <w:kern w:val="0"/>
+          <w:lang w:eastAsia="it-IT"/>
+          <w14:ligatures w14:val="none"/>
+        </w:rPr>
+        <w:t>Mean Squared Error</w:t>
+      </w:r>
+      <w:r>
+        <w:rPr>
+          <w:rFonts w:ascii="Times New Roman" w:eastAsia="Times New Roman" w:hAnsi="Times New Roman" w:cs="Times New Roman"/>
+          <w:kern w:val="0"/>
+          <w:lang w:eastAsia="it-IT"/>
+          <w14:ligatures w14:val="none"/>
+        </w:rPr>
+        <w:t xml:space="preserve"> (MSE) e il </w:t>
+      </w:r>
+      <w:r>
+        <w:rPr>
+          <w:rFonts w:ascii="Times New Roman" w:eastAsia="Times New Roman" w:hAnsi="Times New Roman" w:cs="Times New Roman"/>
+          <w:b/>
+          <w:bCs/>
+          <w:kern w:val="0"/>
+          <w:lang w:eastAsia="it-IT"/>
+          <w14:ligatures w14:val="none"/>
+        </w:rPr>
+        <w:t>Root Mean Squared Error</w:t>
+      </w:r>
+      <w:r>
+        <w:rPr>
+          <w:rFonts w:ascii="Times New Roman" w:eastAsia="Times New Roman" w:hAnsi="Times New Roman" w:cs="Times New Roman"/>
+          <w:kern w:val="0"/>
+          <w:lang w:eastAsia="it-IT"/>
+          <w14:ligatures w14:val="none"/>
+        </w:rPr>
+        <w:t xml:space="preserve"> (RMSE), che penalizzano maggiormente gli errori più grandi rispetto al MAE, offrendo un'ulteriore prospettiva sulla precisione dei modelli</w:t>
+      </w:r>
+      <w:r>
+        <w:rPr>
+          <w:rFonts w:ascii="Times New Roman" w:eastAsia="Times New Roman" w:hAnsi="Times New Roman" w:cs="Times New Roman"/>
+          <w:kern w:val="0"/>
+          <w:lang w:eastAsia="it-IT"/>
+          <w14:ligatures w14:val="none"/>
+        </w:rPr>
+        <w:t xml:space="preserve">. </w:t>
+      </w:r>
+      <w:r>
+        <w:rPr>
+          <w:rFonts w:ascii="Times New Roman" w:eastAsia="Times New Roman" w:hAnsi="Times New Roman" w:cs="Times New Roman"/>
+          <w:kern w:val="0"/>
+          <w:lang w:eastAsia="it-IT"/>
+          <w14:ligatures w14:val="none"/>
+        </w:rPr>
+        <w:t>Il Mean Squared Error (MSE) misura la media dei quadrati degli errori tra le predizioni e i valori reali, enfatizzando gli errori maggiori e fornendo un'indicazione complessiva della precisione del modello. Il Root Mean Squared Error (RMSE), essendo la radice quadrata del MSE, riporta questo errore alle stesse unità della variabile target, facilitandone l'interpretazione.</w:t>
+      </w:r>
+    </w:p>
+    <w:p>
+      <w:pPr>
+        <w:spacing w:before="100" w:beforeAutospacing="1" w:after="100" w:afterAutospacing="1" w:line="240" w:lineRule="auto"/>
+        <w:rPr>
+          <w:rFonts w:ascii="Times New Roman" w:eastAsia="Times New Roman" w:hAnsi="Times New Roman" w:cs="Times New Roman"/>
+          <w:kern w:val="0"/>
+          <w:lang w:eastAsia="it-IT"/>
+          <w14:ligatures w14:val="none"/>
+        </w:rPr>
+      </w:pPr>
+      <w:r>
+        <w:rPr>
+          <w:rFonts w:ascii="Times New Roman" w:eastAsia="Times New Roman" w:hAnsi="Times New Roman" w:cs="Times New Roman"/>
+          <w:kern w:val="0"/>
+          <w:lang w:eastAsia="it-IT"/>
+          <w14:ligatures w14:val="none"/>
+        </w:rPr>
+        <w:t xml:space="preserve">Dal confronto dei modelli emerge che </w:t>
+      </w:r>
+      <w:r>
+        <w:rPr>
+          <w:rFonts w:ascii="Times New Roman" w:eastAsia="Times New Roman" w:hAnsi="Times New Roman" w:cs="Times New Roman"/>
+          <w:b/>
+          <w:bCs/>
+          <w:kern w:val="0"/>
+          <w:lang w:eastAsia="it-IT"/>
+          <w14:ligatures w14:val="none"/>
+        </w:rPr>
+        <w:t>LinearRegression</w:t>
+      </w:r>
+      <w:r>
+        <w:rPr>
+          <w:rFonts w:ascii="Times New Roman" w:eastAsia="Times New Roman" w:hAnsi="Times New Roman" w:cs="Times New Roman"/>
+          <w:kern w:val="0"/>
+          <w:lang w:eastAsia="it-IT"/>
+          <w14:ligatures w14:val="none"/>
+        </w:rPr>
+        <w:t xml:space="preserve"> presenta il valore di MSE più alto (</w:t>
+      </w:r>
+      <w:r>
+        <w:rPr>
+          <w:rFonts w:ascii="Times New Roman" w:eastAsia="Times New Roman" w:hAnsi="Times New Roman" w:cs="Times New Roman"/>
+          <w:b/>
+          <w:bCs/>
+          <w:kern w:val="0"/>
+          <w:lang w:eastAsia="it-IT"/>
+          <w14:ligatures w14:val="none"/>
+        </w:rPr>
+        <w:t>0.690459</w:t>
+      </w:r>
+      <w:r>
+        <w:rPr>
+          <w:rFonts w:ascii="Times New Roman" w:eastAsia="Times New Roman" w:hAnsi="Times New Roman" w:cs="Times New Roman"/>
+          <w:kern w:val="0"/>
+          <w:lang w:eastAsia="it-IT"/>
+          <w14:ligatures w14:val="none"/>
+        </w:rPr>
+        <w:t>), indicando una maggiore varianza negli errori e, di conseguenza, una minore accuratezza nelle previsioni rispetto agli altri modelli. Il suo RMSE (</w:t>
+      </w:r>
+      <w:r>
+        <w:rPr>
+          <w:rFonts w:ascii="Times New Roman" w:eastAsia="Times New Roman" w:hAnsi="Times New Roman" w:cs="Times New Roman"/>
+          <w:b/>
+          <w:bCs/>
+          <w:kern w:val="0"/>
+          <w:lang w:eastAsia="it-IT"/>
+          <w14:ligatures w14:val="none"/>
+        </w:rPr>
+        <w:t>0.829792</w:t>
+      </w:r>
+      <w:r>
+        <w:rPr>
+          <w:rFonts w:ascii="Times New Roman" w:eastAsia="Times New Roman" w:hAnsi="Times New Roman" w:cs="Times New Roman"/>
+          <w:kern w:val="0"/>
+          <w:lang w:eastAsia="it-IT"/>
+          <w14:ligatures w14:val="none"/>
+        </w:rPr>
+        <w:t>) conferma questa tendenza, suggerendo che gli errori medi sono relativamente elevati rispetto agli altri algoritmi.</w:t>
+      </w:r>
+    </w:p>
+    <w:p>
+      <w:pPr>
+        <w:spacing w:before="100" w:beforeAutospacing="1" w:after="100" w:afterAutospacing="1" w:line="240" w:lineRule="auto"/>
+        <w:rPr>
+          <w:rFonts w:ascii="Times New Roman" w:eastAsia="Times New Roman" w:hAnsi="Times New Roman" w:cs="Times New Roman"/>
+          <w:kern w:val="0"/>
+          <w:lang w:eastAsia="it-IT"/>
+          <w14:ligatures w14:val="none"/>
+        </w:rPr>
+      </w:pPr>
+      <w:r>
+        <w:rPr>
+          <w:rFonts w:ascii="Times New Roman" w:eastAsia="Times New Roman" w:hAnsi="Times New Roman" w:cs="Times New Roman"/>
+          <w:kern w:val="0"/>
+          <w:lang w:eastAsia="it-IT"/>
+          <w14:ligatures w14:val="none"/>
+        </w:rPr>
+        <w:t>L'</w:t>
+      </w:r>
+      <w:r>
+        <w:rPr>
+          <w:rFonts w:ascii="Times New Roman" w:eastAsia="Times New Roman" w:hAnsi="Times New Roman" w:cs="Times New Roman"/>
+          <w:b/>
+          <w:bCs/>
+          <w:kern w:val="0"/>
+          <w:lang w:eastAsia="it-IT"/>
+          <w14:ligatures w14:val="none"/>
+        </w:rPr>
+        <w:t>SVR</w:t>
+      </w:r>
+      <w:r>
+        <w:rPr>
+          <w:rFonts w:ascii="Times New Roman" w:eastAsia="Times New Roman" w:hAnsi="Times New Roman" w:cs="Times New Roman"/>
+          <w:kern w:val="0"/>
+          <w:lang w:eastAsia="it-IT"/>
+          <w14:ligatures w14:val="none"/>
+        </w:rPr>
+        <w:t>, invece, ottiene un MSE inferiore (</w:t>
+      </w:r>
+      <w:r>
+        <w:rPr>
+          <w:rFonts w:ascii="Times New Roman" w:eastAsia="Times New Roman" w:hAnsi="Times New Roman" w:cs="Times New Roman"/>
+          <w:b/>
+          <w:bCs/>
+          <w:kern w:val="0"/>
+          <w:lang w:eastAsia="it-IT"/>
+          <w14:ligatures w14:val="none"/>
+        </w:rPr>
+        <w:t>0.580292</w:t>
+      </w:r>
+      <w:r>
+        <w:rPr>
+          <w:rFonts w:ascii="Times New Roman" w:eastAsia="Times New Roman" w:hAnsi="Times New Roman" w:cs="Times New Roman"/>
+          <w:kern w:val="0"/>
+          <w:lang w:eastAsia="it-IT"/>
+          <w14:ligatures w14:val="none"/>
+        </w:rPr>
+        <w:t xml:space="preserve">) rispetto alla regressione lineare, con un RMSE pari a </w:t>
+      </w:r>
+      <w:r>
+        <w:rPr>
+          <w:rFonts w:ascii="Times New Roman" w:eastAsia="Times New Roman" w:hAnsi="Times New Roman" w:cs="Times New Roman"/>
+          <w:b/>
+          <w:bCs/>
+          <w:kern w:val="0"/>
+          <w:lang w:eastAsia="it-IT"/>
+          <w14:ligatures w14:val="none"/>
+        </w:rPr>
+        <w:t>0.760183</w:t>
+      </w:r>
+      <w:r>
+        <w:rPr>
+          <w:rFonts w:ascii="Times New Roman" w:eastAsia="Times New Roman" w:hAnsi="Times New Roman" w:cs="Times New Roman"/>
+          <w:kern w:val="0"/>
+          <w:lang w:eastAsia="it-IT"/>
+          <w14:ligatures w14:val="none"/>
+        </w:rPr>
+        <w:t>, suggerendo una maggiore capacità di adattarsi ai dati e di ridurre gli errori più significativi. Tuttavia, non è il modello con il miglior MSE.</w:t>
+      </w:r>
+    </w:p>
+    <w:p>
+      <w:pPr>
+        <w:spacing w:before="100" w:beforeAutospacing="1" w:after="100" w:afterAutospacing="1" w:line="240" w:lineRule="auto"/>
+        <w:rPr>
+          <w:rFonts w:ascii="Times New Roman" w:eastAsia="Times New Roman" w:hAnsi="Times New Roman" w:cs="Times New Roman"/>
+          <w:kern w:val="0"/>
+          <w:lang w:eastAsia="it-IT"/>
+          <w14:ligatures w14:val="none"/>
+        </w:rPr>
+      </w:pPr>
+      <w:r>
+        <w:rPr>
+          <w:rFonts w:ascii="Times New Roman" w:eastAsia="Times New Roman" w:hAnsi="Times New Roman" w:cs="Times New Roman"/>
+          <w:kern w:val="0"/>
+          <w:lang w:eastAsia="it-IT"/>
+          <w14:ligatures w14:val="none"/>
+        </w:rPr>
+        <w:t xml:space="preserve">Il </w:t>
+      </w:r>
+      <w:r>
+        <w:rPr>
+          <w:rFonts w:ascii="Times New Roman" w:eastAsia="Times New Roman" w:hAnsi="Times New Roman" w:cs="Times New Roman"/>
+          <w:b/>
+          <w:bCs/>
+          <w:kern w:val="0"/>
+          <w:lang w:eastAsia="it-IT"/>
+          <w14:ligatures w14:val="none"/>
+        </w:rPr>
+        <w:t>RandomForestRegressor</w:t>
+      </w:r>
+      <w:r>
+        <w:rPr>
+          <w:rFonts w:ascii="Times New Roman" w:eastAsia="Times New Roman" w:hAnsi="Times New Roman" w:cs="Times New Roman"/>
+          <w:kern w:val="0"/>
+          <w:lang w:eastAsia="it-IT"/>
+          <w14:ligatures w14:val="none"/>
+        </w:rPr>
+        <w:t xml:space="preserve"> si distingue per avere il MSE più basso tra tutti i modelli analizzati (</w:t>
+      </w:r>
+      <w:r>
+        <w:rPr>
+          <w:rFonts w:ascii="Times New Roman" w:eastAsia="Times New Roman" w:hAnsi="Times New Roman" w:cs="Times New Roman"/>
+          <w:b/>
+          <w:bCs/>
+          <w:kern w:val="0"/>
+          <w:lang w:eastAsia="it-IT"/>
+          <w14:ligatures w14:val="none"/>
+        </w:rPr>
+        <w:t>0.570538</w:t>
+      </w:r>
+      <w:r>
+        <w:rPr>
+          <w:rFonts w:ascii="Times New Roman" w:eastAsia="Times New Roman" w:hAnsi="Times New Roman" w:cs="Times New Roman"/>
+          <w:kern w:val="0"/>
+          <w:lang w:eastAsia="it-IT"/>
+          <w14:ligatures w14:val="none"/>
+        </w:rPr>
+        <w:t>), il che implica che le sue previsioni hanno errori complessivamente minori rispetto agli altri modelli. Il suo RMSE (</w:t>
+      </w:r>
+      <w:r>
+        <w:rPr>
+          <w:rFonts w:ascii="Times New Roman" w:eastAsia="Times New Roman" w:hAnsi="Times New Roman" w:cs="Times New Roman"/>
+          <w:b/>
+          <w:bCs/>
+          <w:kern w:val="0"/>
+          <w:lang w:eastAsia="it-IT"/>
+          <w14:ligatures w14:val="none"/>
+        </w:rPr>
+        <w:t>0.754046</w:t>
+      </w:r>
+      <w:r>
+        <w:rPr>
+          <w:rFonts w:ascii="Times New Roman" w:eastAsia="Times New Roman" w:hAnsi="Times New Roman" w:cs="Times New Roman"/>
+          <w:kern w:val="0"/>
+          <w:lang w:eastAsia="it-IT"/>
+          <w14:ligatures w14:val="none"/>
+        </w:rPr>
+        <w:t>) supporta questa osservazione, mostrando una buona accuratezza complessiva.</w:t>
+      </w:r>
+    </w:p>
+    <w:p>
+      <w:pPr>
+        <w:spacing w:before="100" w:beforeAutospacing="1" w:after="100" w:afterAutospacing="1" w:line="240" w:lineRule="auto"/>
+        <w:rPr>
+          <w:rFonts w:ascii="Times New Roman" w:eastAsia="Times New Roman" w:hAnsi="Times New Roman" w:cs="Times New Roman"/>
+          <w:kern w:val="0"/>
+          <w:lang w:eastAsia="it-IT"/>
+          <w14:ligatures w14:val="none"/>
+        </w:rPr>
+      </w:pPr>
+      <w:r>
+        <w:rPr>
+          <w:rFonts w:ascii="Times New Roman" w:eastAsia="Times New Roman" w:hAnsi="Times New Roman" w:cs="Times New Roman"/>
+          <w:kern w:val="0"/>
+          <w:lang w:eastAsia="it-IT"/>
+          <w14:ligatures w14:val="none"/>
+        </w:rPr>
+        <w:t xml:space="preserve">Infine, il </w:t>
+      </w:r>
+      <w:r>
+        <w:rPr>
+          <w:rFonts w:ascii="Times New Roman" w:eastAsia="Times New Roman" w:hAnsi="Times New Roman" w:cs="Times New Roman"/>
+          <w:b/>
+          <w:bCs/>
+          <w:kern w:val="0"/>
+          <w:lang w:eastAsia="it-IT"/>
+          <w14:ligatures w14:val="none"/>
+        </w:rPr>
+        <w:t>GradientBoostingRegressor</w:t>
+      </w:r>
+      <w:r>
+        <w:rPr>
+          <w:rFonts w:ascii="Times New Roman" w:eastAsia="Times New Roman" w:hAnsi="Times New Roman" w:cs="Times New Roman"/>
+          <w:kern w:val="0"/>
+          <w:lang w:eastAsia="it-IT"/>
+          <w14:ligatures w14:val="none"/>
+        </w:rPr>
+        <w:t xml:space="preserve"> presenta un MSE leggermente superiore (</w:t>
+      </w:r>
+      <w:r>
+        <w:rPr>
+          <w:rFonts w:ascii="Times New Roman" w:eastAsia="Times New Roman" w:hAnsi="Times New Roman" w:cs="Times New Roman"/>
+          <w:b/>
+          <w:bCs/>
+          <w:kern w:val="0"/>
+          <w:lang w:eastAsia="it-IT"/>
+          <w14:ligatures w14:val="none"/>
+        </w:rPr>
+        <w:t>0.577451</w:t>
+      </w:r>
+      <w:r>
+        <w:rPr>
+          <w:rFonts w:ascii="Times New Roman" w:eastAsia="Times New Roman" w:hAnsi="Times New Roman" w:cs="Times New Roman"/>
+          <w:kern w:val="0"/>
+          <w:lang w:eastAsia="it-IT"/>
+          <w14:ligatures w14:val="none"/>
+        </w:rPr>
+        <w:t xml:space="preserve">) rispetto al RandomForestRegressor, con un RMSE di </w:t>
+      </w:r>
+      <w:r>
+        <w:rPr>
+          <w:rFonts w:ascii="Times New Roman" w:eastAsia="Times New Roman" w:hAnsi="Times New Roman" w:cs="Times New Roman"/>
+          <w:b/>
+          <w:bCs/>
+          <w:kern w:val="0"/>
+          <w:lang w:eastAsia="it-IT"/>
+          <w14:ligatures w14:val="none"/>
+        </w:rPr>
+        <w:t>0.758684</w:t>
+      </w:r>
+      <w:r>
+        <w:rPr>
+          <w:rFonts w:ascii="Times New Roman" w:eastAsia="Times New Roman" w:hAnsi="Times New Roman" w:cs="Times New Roman"/>
+          <w:kern w:val="0"/>
+          <w:lang w:eastAsia="it-IT"/>
+          <w14:ligatures w14:val="none"/>
+        </w:rPr>
+        <w:t>, confermando prestazioni simili tra i due modelli basati su alberi decisionali.</w:t>
+      </w:r>
+    </w:p>
+    <w:p>
+      <w:pPr>
+        <w:spacing w:before="100" w:beforeAutospacing="1" w:after="100" w:afterAutospacing="1" w:line="240" w:lineRule="auto"/>
+        <w:rPr>
+          <w:rFonts w:ascii="Times New Roman" w:eastAsia="Times New Roman" w:hAnsi="Times New Roman" w:cs="Times New Roman"/>
+          <w:kern w:val="0"/>
+          <w:lang w:eastAsia="it-IT"/>
+          <w14:ligatures w14:val="none"/>
+        </w:rPr>
+      </w:pPr>
+      <w:r>
+        <w:rPr>
+          <w:rFonts w:ascii="Times New Roman" w:eastAsia="Times New Roman" w:hAnsi="Times New Roman" w:cs="Times New Roman"/>
+          <w:kern w:val="0"/>
+          <w:lang w:eastAsia="it-IT"/>
+          <w14:ligatures w14:val="none"/>
+        </w:rPr>
+        <w:t xml:space="preserve">In sintesi, il confronto tra MSE e RMSE evidenzia che i modelli basati su alberi, in particolare </w:t>
+      </w:r>
+      <w:r>
+        <w:rPr>
+          <w:rFonts w:ascii="Times New Roman" w:eastAsia="Times New Roman" w:hAnsi="Times New Roman" w:cs="Times New Roman"/>
+          <w:b/>
+          <w:bCs/>
+          <w:kern w:val="0"/>
+          <w:lang w:eastAsia="it-IT"/>
+          <w14:ligatures w14:val="none"/>
+        </w:rPr>
+        <w:t>RandomForestRegressor</w:t>
+      </w:r>
+      <w:r>
+        <w:rPr>
+          <w:rFonts w:ascii="Times New Roman" w:eastAsia="Times New Roman" w:hAnsi="Times New Roman" w:cs="Times New Roman"/>
+          <w:kern w:val="0"/>
+          <w:lang w:eastAsia="it-IT"/>
+          <w14:ligatures w14:val="none"/>
+        </w:rPr>
+        <w:t>, offrono le previsioni più accurate, mentre la regressione lineare è il modello meno performante in termini di errori quadratici medi.</w:t>
+      </w:r>
+    </w:p>
+    <w:p>
+      <w:pPr>
+        <w:spacing w:before="100" w:beforeAutospacing="1" w:after="100" w:afterAutospacing="1" w:line="240" w:lineRule="auto"/>
+        <w:rPr>
+          <w:rFonts w:ascii="Times New Roman" w:eastAsia="Times New Roman" w:hAnsi="Times New Roman" w:cs="Times New Roman"/>
+          <w:kern w:val="0"/>
+          <w:lang w:eastAsia="it-IT"/>
+          <w14:ligatures w14:val="none"/>
+        </w:rPr>
+      </w:pPr>
+      <w:r>
+        <w:rPr>
           <w:noProof/>
-          <w:kern w:val="0"/>
-          <w:lang w:eastAsia="it-IT"/>
-          <w14:ligatures w14:val="none"/>
         </w:rPr>
         <w:drawing>
-          <wp:inline distT="0" distB="0" distL="0" distR="0" wp14:anchorId="2CFDC496" wp14:editId="097F00B3">
-            <wp:extent cx="6120130" cy="3647440"/>
+          <wp:inline distT="0" distB="0" distL="0" distR="0" wp14:anchorId="7F9CCA5E" wp14:editId="7C2FE912">
+            <wp:extent cx="6120130" cy="3657600"/>
             <wp:effectExtent l="0" t="0" r="0" b="0"/>
-            <wp:docPr id="802317081" name="Immagine 1" descr="Immagine che contiene testo, linea, Diagramma, diagramma&#10;&#10;Il contenuto generato dall'IA potrebbe non essere corretto."/>
+            <wp:docPr id="354847346" name="Immagine 1" descr="Immagine che contiene testo, linea, Diagramma, diagramma&#10;&#10;Il contenuto generato dall'IA potrebbe non essere corretto."/>
             <wp:cNvGraphicFramePr>
               <a:graphicFrameLocks xmlns:a="http://schemas.openxmlformats.org/drawingml/2006/main" noChangeAspect="1"/>
             </wp:cNvGraphicFramePr>
@@ -3849,7 +4647,7 @@
               <a:graphicData uri="http://schemas.openxmlformats.org/drawingml/2006/picture">
                 <pic:pic xmlns:pic="http://schemas.openxmlformats.org/drawingml/2006/picture">
                   <pic:nvPicPr>
-                    <pic:cNvPr id="802317081" name="Immagine 1" descr="Immagine che contiene testo, linea, Diagramma, diagramma&#10;&#10;Il contenuto generato dall'IA potrebbe non essere corretto."/>
+                    <pic:cNvPr id="354847346" name="Immagine 1" descr="Immagine che contiene testo, linea, Diagramma, diagramma&#10;&#10;Il contenuto generato dall'IA potrebbe non essere corretto."/>
                     <pic:cNvPicPr/>
                   </pic:nvPicPr>
                   <pic:blipFill>
@@ -3861,7 +4659,7 @@
                   <pic:spPr>
                     <a:xfrm>
                       <a:off x="0" y="0"/>
-                      <a:ext cx="6120130" cy="3647440"/>
+                      <a:ext cx="6120130" cy="3657600"/>
                     </a:xfrm>
                     <a:prstGeom prst="rect">
                       <a:avLst/>
@@ -3886,18 +4684,14 @@
       </w:pPr>
       <w:r>
         <w:rPr>
-          <w:rFonts w:ascii="Times New Roman" w:eastAsia="Times New Roman" w:hAnsi="Times New Roman" w:cs="Times New Roman"/>
           <w:noProof/>
-          <w:kern w:val="0"/>
-          <w:lang w:eastAsia="it-IT"/>
-          <w14:ligatures w14:val="none"/>
         </w:rPr>
         <w:lastRenderedPageBreak/>
         <w:drawing>
-          <wp:inline distT="0" distB="0" distL="0" distR="0" wp14:anchorId="3CF58AC4" wp14:editId="759D52BA">
-            <wp:extent cx="6120130" cy="3624580"/>
-            <wp:effectExtent l="0" t="0" r="0" b="0"/>
-            <wp:docPr id="1904604426" name="Immagine 1" descr="Immagine che contiene testo, linea, Diagramma, schermata&#10;&#10;Il contenuto generato dall'IA potrebbe non essere corretto."/>
+          <wp:inline distT="0" distB="0" distL="0" distR="0" wp14:anchorId="4B0B7BAF" wp14:editId="3839AA09">
+            <wp:extent cx="6120130" cy="3672205"/>
+            <wp:effectExtent l="0" t="0" r="0" b="4445"/>
+            <wp:docPr id="1036761221" name="Immagine 1" descr="Immagine che contiene testo, linea, Diagramma, diagramma&#10;&#10;Il contenuto generato dall'IA potrebbe non essere corretto."/>
             <wp:cNvGraphicFramePr>
               <a:graphicFrameLocks xmlns:a="http://schemas.openxmlformats.org/drawingml/2006/main" noChangeAspect="1"/>
             </wp:cNvGraphicFramePr>
@@ -3905,7 +4699,7 @@
               <a:graphicData uri="http://schemas.openxmlformats.org/drawingml/2006/picture">
                 <pic:pic xmlns:pic="http://schemas.openxmlformats.org/drawingml/2006/picture">
                   <pic:nvPicPr>
-                    <pic:cNvPr id="1904604426" name="Immagine 1" descr="Immagine che contiene testo, linea, Diagramma, schermata&#10;&#10;Il contenuto generato dall'IA potrebbe non essere corretto."/>
+                    <pic:cNvPr id="1036761221" name="Immagine 1" descr="Immagine che contiene testo, linea, Diagramma, diagramma&#10;&#10;Il contenuto generato dall'IA potrebbe non essere corretto."/>
                     <pic:cNvPicPr/>
                   </pic:nvPicPr>
                   <pic:blipFill>
@@ -3917,7 +4711,7 @@
                   <pic:spPr>
                     <a:xfrm>
                       <a:off x="0" y="0"/>
-                      <a:ext cx="6120130" cy="3624580"/>
+                      <a:ext cx="6120130" cy="3672205"/>
                     </a:xfrm>
                     <a:prstGeom prst="rect">
                       <a:avLst/>
@@ -3942,17 +4736,13 @@
       </w:pPr>
       <w:r>
         <w:rPr>
-          <w:rFonts w:ascii="Times New Roman" w:eastAsia="Times New Roman" w:hAnsi="Times New Roman" w:cs="Times New Roman"/>
           <w:noProof/>
-          <w:kern w:val="0"/>
-          <w:lang w:eastAsia="it-IT"/>
-          <w14:ligatures w14:val="none"/>
         </w:rPr>
         <w:drawing>
-          <wp:inline distT="0" distB="0" distL="0" distR="0" wp14:anchorId="0B2745FD" wp14:editId="5FF623B1">
-            <wp:extent cx="6120130" cy="3591560"/>
-            <wp:effectExtent l="0" t="0" r="0" b="8890"/>
-            <wp:docPr id="2142876703" name="Immagine 1" descr="Immagine che contiene testo, linea, Diagramma, diagramma&#10;&#10;Il contenuto generato dall'IA potrebbe non essere corretto."/>
+          <wp:inline distT="0" distB="0" distL="0" distR="0" wp14:anchorId="70063C95" wp14:editId="36D2CD24">
+            <wp:extent cx="6120130" cy="3606800"/>
+            <wp:effectExtent l="0" t="0" r="0" b="0"/>
+            <wp:docPr id="335399843" name="Immagine 1" descr="Immagine che contiene testo, Diagramma, linea, schermata&#10;&#10;Il contenuto generato dall'IA potrebbe non essere corretto."/>
             <wp:cNvGraphicFramePr>
               <a:graphicFrameLocks xmlns:a="http://schemas.openxmlformats.org/drawingml/2006/main" noChangeAspect="1"/>
             </wp:cNvGraphicFramePr>
@@ -3960,7 +4750,7 @@
               <a:graphicData uri="http://schemas.openxmlformats.org/drawingml/2006/picture">
                 <pic:pic xmlns:pic="http://schemas.openxmlformats.org/drawingml/2006/picture">
                   <pic:nvPicPr>
-                    <pic:cNvPr id="2142876703" name="Immagine 1" descr="Immagine che contiene testo, linea, Diagramma, diagramma&#10;&#10;Il contenuto generato dall'IA potrebbe non essere corretto."/>
+                    <pic:cNvPr id="335399843" name="Immagine 1" descr="Immagine che contiene testo, Diagramma, linea, schermata&#10;&#10;Il contenuto generato dall'IA potrebbe non essere corretto."/>
                     <pic:cNvPicPr/>
                   </pic:nvPicPr>
                   <pic:blipFill>
@@ -3972,7 +4762,7 @@
                   <pic:spPr>
                     <a:xfrm>
                       <a:off x="0" y="0"/>
-                      <a:ext cx="6120130" cy="3591560"/>
+                      <a:ext cx="6120130" cy="3606800"/>
                     </a:xfrm>
                     <a:prstGeom prst="rect">
                       <a:avLst/>
@@ -3998,6 +4788,62 @@
       <w:r>
         <w:rPr>
           <w:rFonts w:ascii="Times New Roman" w:eastAsia="Times New Roman" w:hAnsi="Times New Roman" w:cs="Times New Roman"/>
+          <w:noProof/>
+          <w:kern w:val="0"/>
+          <w:lang w:eastAsia="it-IT"/>
+          <w14:ligatures w14:val="none"/>
+        </w:rPr>
+        <w:lastRenderedPageBreak/>
+        <w:drawing>
+          <wp:inline distT="0" distB="0" distL="0" distR="0" wp14:anchorId="015C7A17" wp14:editId="003BAEC9">
+            <wp:extent cx="6120130" cy="3664585"/>
+            <wp:effectExtent l="0" t="0" r="0" b="0"/>
+            <wp:docPr id="1879832261" name="Immagine 1" descr="Immagine che contiene testo, linea, Diagramma, diagramma&#10;&#10;Il contenuto generato dall'IA potrebbe non essere corretto."/>
+            <wp:cNvGraphicFramePr>
+              <a:graphicFrameLocks xmlns:a="http://schemas.openxmlformats.org/drawingml/2006/main" noChangeAspect="1"/>
+            </wp:cNvGraphicFramePr>
+            <a:graphic xmlns:a="http://schemas.openxmlformats.org/drawingml/2006/main">
+              <a:graphicData uri="http://schemas.openxmlformats.org/drawingml/2006/picture">
+                <pic:pic xmlns:pic="http://schemas.openxmlformats.org/drawingml/2006/picture">
+                  <pic:nvPicPr>
+                    <pic:cNvPr id="1879832261" name="Immagine 1" descr="Immagine che contiene testo, linea, Diagramma, diagramma&#10;&#10;Il contenuto generato dall'IA potrebbe non essere corretto."/>
+                    <pic:cNvPicPr/>
+                  </pic:nvPicPr>
+                  <pic:blipFill>
+                    <a:blip r:embed="rId16"/>
+                    <a:stretch>
+                      <a:fillRect/>
+                    </a:stretch>
+                  </pic:blipFill>
+                  <pic:spPr>
+                    <a:xfrm>
+                      <a:off x="0" y="0"/>
+                      <a:ext cx="6120130" cy="3664585"/>
+                    </a:xfrm>
+                    <a:prstGeom prst="rect">
+                      <a:avLst/>
+                    </a:prstGeom>
+                  </pic:spPr>
+                </pic:pic>
+              </a:graphicData>
+            </a:graphic>
+          </wp:inline>
+        </w:drawing>
+      </w:r>
+    </w:p>
+    <w:p>
+      <w:pPr>
+        <w:spacing w:before="100" w:beforeAutospacing="1" w:after="100" w:afterAutospacing="1" w:line="240" w:lineRule="auto"/>
+        <w:rPr>
+          <w:rFonts w:ascii="Times New Roman" w:eastAsia="Times New Roman" w:hAnsi="Times New Roman" w:cs="Times New Roman"/>
+          <w:kern w:val="0"/>
+          <w:lang w:eastAsia="it-IT"/>
+          <w14:ligatures w14:val="none"/>
+        </w:rPr>
+      </w:pPr>
+      <w:r>
+        <w:rPr>
+          <w:rFonts w:ascii="Times New Roman" w:eastAsia="Times New Roman" w:hAnsi="Times New Roman" w:cs="Times New Roman"/>
           <w:kern w:val="0"/>
           <w:lang w:eastAsia="it-IT"/>
           <w14:ligatures w14:val="none"/>
@@ -4031,7 +4877,7 @@
           <w:lang w:eastAsia="it-IT"/>
           <w14:ligatures w14:val="none"/>
         </w:rPr>
-        <w:t xml:space="preserve">Osservando il grafico della </w:t>
+        <w:t xml:space="preserve">Nel grafico del </w:t>
       </w:r>
       <w:r>
         <w:rPr>
@@ -4051,7 +4897,119 @@
           <w:lang w:eastAsia="it-IT"/>
           <w14:ligatures w14:val="none"/>
         </w:rPr>
-        <w:t xml:space="preserve">, si nota che il Training MAE è inizialmente basso ma tende ad aumentare con l’aumentare dei dati, mentre il Cross-Validation MAE parte da un </w:t>
+        <w:t>, a</w:t>
+      </w:r>
+      <w:r>
+        <w:rPr>
+          <w:rFonts w:ascii="Times New Roman" w:eastAsia="Times New Roman" w:hAnsi="Times New Roman" w:cs="Times New Roman"/>
+          <w:kern w:val="0"/>
+          <w:lang w:eastAsia="it-IT"/>
+          <w14:ligatures w14:val="none"/>
+        </w:rPr>
+        <w:t>nalizzando il comportamento del training MAE, si osserva che inizialmente l’errore è basso, poiché il modello si adatta molto bene ai pochi esempi disponibili. Tuttavia, man mano che il numero di dati di training aumenta, l’errore cresce progressivamente, suggerendo che il modello sta diventando meno specifico per quei pochi esempi iniziali e sta generalizzando maggiormente. Al contrario, la curva di validazione inizia con un valore elevato, segnalando un'elevata difficoltà del modello nel generalizzare quando ha pochi dati. Con l’aumentare del numero di esempi, il MAE di validazione diminuisce inizialmente e poi si stabilizza, indicando un miglioramento nella generalizzazione, ma con un limite strutturale dovuto alla semplicità della regressione lineare.</w:t>
+      </w:r>
+      <w:r>
+        <w:rPr>
+          <w:rFonts w:ascii="Times New Roman" w:eastAsia="Times New Roman" w:hAnsi="Times New Roman" w:cs="Times New Roman"/>
+          <w:kern w:val="0"/>
+          <w:lang w:eastAsia="it-IT"/>
+          <w14:ligatures w14:val="none"/>
+        </w:rPr>
+        <w:t xml:space="preserve"> </w:t>
+      </w:r>
+      <w:r>
+        <w:rPr>
+          <w:rFonts w:ascii="Times New Roman" w:eastAsia="Times New Roman" w:hAnsi="Times New Roman" w:cs="Times New Roman"/>
+          <w:kern w:val="0"/>
+          <w:lang w:eastAsia="it-IT"/>
+          <w14:ligatures w14:val="none"/>
+        </w:rPr>
+        <w:t>L’andamento delle due curve suggerisce che il modello soffre di un bias elevato, ovvero una tendenza sistematica a produrre errori anche con un numero maggiore di dati. Sebbene la distanza tra il MAE di training e quello di validazione si riduca progressivamente, essa non si annulla completamente, segnalando che il modello non è in grado di catturare tutta la complessità del fenomeno analizzato. Questo fenomeno è tipico dei modelli lineari applicati a problemi con relazioni più complesse tra le variabili.</w:t>
+      </w:r>
+    </w:p>
+    <w:p>
+      <w:pPr>
+        <w:spacing w:before="100" w:beforeAutospacing="1" w:after="100" w:afterAutospacing="1" w:line="240" w:lineRule="auto"/>
+        <w:rPr>
+          <w:rFonts w:ascii="Times New Roman" w:eastAsia="Times New Roman" w:hAnsi="Times New Roman" w:cs="Times New Roman"/>
+          <w:kern w:val="0"/>
+          <w:lang w:eastAsia="it-IT"/>
+          <w14:ligatures w14:val="none"/>
+        </w:rPr>
+      </w:pPr>
+      <w:r>
+        <w:rPr>
+          <w:rFonts w:ascii="Times New Roman" w:eastAsia="Times New Roman" w:hAnsi="Times New Roman" w:cs="Times New Roman"/>
+          <w:kern w:val="0"/>
+          <w:lang w:eastAsia="it-IT"/>
+          <w14:ligatures w14:val="none"/>
+        </w:rPr>
+        <w:t>Per l’</w:t>
+      </w:r>
+      <w:r>
+        <w:rPr>
+          <w:rFonts w:ascii="Times New Roman" w:eastAsia="Times New Roman" w:hAnsi="Times New Roman" w:cs="Times New Roman"/>
+          <w:b/>
+          <w:bCs/>
+          <w:kern w:val="0"/>
+          <w:lang w:eastAsia="it-IT"/>
+          <w14:ligatures w14:val="none"/>
+        </w:rPr>
+        <w:t>SVR</w:t>
+      </w:r>
+      <w:r>
+        <w:rPr>
+          <w:rFonts w:ascii="Times New Roman" w:eastAsia="Times New Roman" w:hAnsi="Times New Roman" w:cs="Times New Roman"/>
+          <w:kern w:val="0"/>
+          <w:lang w:eastAsia="it-IT"/>
+          <w14:ligatures w14:val="none"/>
+        </w:rPr>
+        <w:t xml:space="preserve">, </w:t>
+      </w:r>
+      <w:r>
+        <w:rPr>
+          <w:rFonts w:eastAsia="Times New Roman"/>
+          <w:kern w:val="0"/>
+          <w:lang w:eastAsia="it-IT"/>
+          <w14:ligatures w14:val="none"/>
+        </w:rPr>
+        <w:t>Il grafico mostra la learning curve del modello valutato in termini di Mean Absolute Error (MAE), illustrando il suo comportamento con l'aumentare del numero di dati di training.</w:t>
+      </w:r>
+      <w:r>
+        <w:rPr>
+          <w:rFonts w:eastAsia="Times New Roman"/>
+          <w:kern w:val="0"/>
+          <w:lang w:eastAsia="it-IT"/>
+          <w14:ligatures w14:val="none"/>
+        </w:rPr>
+        <w:t xml:space="preserve"> </w:t>
+      </w:r>
+      <w:r>
+        <w:rPr>
+          <w:rFonts w:eastAsia="Times New Roman"/>
+          <w:kern w:val="0"/>
+          <w:lang w:eastAsia="it-IT"/>
+          <w14:ligatures w14:val="none"/>
+        </w:rPr>
+        <w:t>Si osserva che il MAE di training è costantemente basso e cresce solo leggermente con l’aumentare dei dati, suggerendo che il modello riesce a adattarsi bene ai dati di addestramento senza un'eccessiva complessità.</w:t>
+      </w:r>
+      <w:r>
+        <w:rPr>
+          <w:rFonts w:eastAsia="Times New Roman"/>
+          <w:kern w:val="0"/>
+          <w:lang w:eastAsia="it-IT"/>
+          <w14:ligatures w14:val="none"/>
+        </w:rPr>
+        <w:t xml:space="preserve">  </w:t>
+      </w:r>
+      <w:r>
+        <w:rPr>
+          <w:rFonts w:ascii="Times New Roman" w:eastAsia="Times New Roman" w:hAnsi="Times New Roman" w:cs="Times New Roman"/>
+          <w:kern w:val="0"/>
+          <w:lang w:eastAsia="it-IT"/>
+          <w14:ligatures w14:val="none"/>
+        </w:rPr>
+        <w:t xml:space="preserve">Il MAE di validazione parte da un valore piuttosto elevato ma diminuisce gradualmente man mano che si aggiungono più dati, indicando un miglioramento nella capacità di generalizzazione del modello. A differenza della regressione lineare, SVR mostra un divario più marcato tra training e validazione, il che suggerisce una </w:t>
       </w:r>
       <w:r>
         <w:rPr>
@@ -4061,7 +5019,25 @@
           <w14:ligatures w14:val="none"/>
         </w:rPr>
         <w:lastRenderedPageBreak/>
-        <w:t>valore più elevato e si riduce progressivamente. Questo comportamento indica che il modello, con pochi dati, si adatta bene ai campioni di training, ma ha difficoltà a generalizzare; man mano che aumentano gli esempi, l’errore di convalida diminuisce e i due errori convergono.</w:t>
+        <w:t>maggiore capacità di apprendere strutture più complesse nei dati. Tuttavia, il fatto che la curva di validazione non converga completamente verso quella di training potrebbe indicare un leggero overfitting, sebbene il modello sembri comunque migliorare con più dati.</w:t>
+      </w:r>
+      <w:r>
+        <w:rPr>
+          <w:rFonts w:ascii="Times New Roman" w:eastAsia="Times New Roman" w:hAnsi="Times New Roman" w:cs="Times New Roman"/>
+          <w:kern w:val="0"/>
+          <w:lang w:eastAsia="it-IT"/>
+          <w14:ligatures w14:val="none"/>
+        </w:rPr>
+        <w:t xml:space="preserve"> </w:t>
+      </w:r>
+      <w:r>
+        <w:rPr>
+          <w:rFonts w:ascii="Times New Roman" w:eastAsia="Times New Roman" w:hAnsi="Times New Roman" w:cs="Times New Roman"/>
+          <w:kern w:val="0"/>
+          <w:lang w:eastAsia="it-IT"/>
+          <w14:ligatures w14:val="none"/>
+        </w:rPr>
+        <w:t>Nel complesso, il comportamento di SVR suggerisce che il modello è più efficace nel catturare le relazioni tra le variabili rispetto alla regressione lineare, ottenendo un errore di previsione inferiore e una migliore capacità di generalizzazione.</w:t>
       </w:r>
     </w:p>
     <w:p>
@@ -4070,45 +5046,73 @@
         <w:rPr>
           <w:rFonts w:ascii="Times New Roman" w:eastAsia="Times New Roman" w:hAnsi="Times New Roman" w:cs="Times New Roman"/>
           <w:kern w:val="0"/>
-          <w:lang w:eastAsia="it-IT"/>
-          <w14:ligatures w14:val="none"/>
-        </w:rPr>
-      </w:pPr>
-      <w:r>
-        <w:rPr>
-          <w:rFonts w:ascii="Times New Roman" w:eastAsia="Times New Roman" w:hAnsi="Times New Roman" w:cs="Times New Roman"/>
-          <w:kern w:val="0"/>
-          <w:lang w:eastAsia="it-IT"/>
-          <w14:ligatures w14:val="none"/>
-        </w:rPr>
-        <w:t xml:space="preserve">Nel grafico della </w:t>
-      </w:r>
-      <w:r>
-        <w:rPr>
-          <w:rFonts w:ascii="Times New Roman" w:eastAsia="Times New Roman" w:hAnsi="Times New Roman" w:cs="Times New Roman"/>
-          <w:b/>
-          <w:bCs/>
-          <w:kern w:val="0"/>
-          <w:lang w:eastAsia="it-IT"/>
-          <w14:ligatures w14:val="none"/>
-        </w:rPr>
-        <w:t>SVR</w:t>
-      </w:r>
-      <w:r>
-        <w:rPr>
-          <w:rFonts w:ascii="Times New Roman" w:eastAsia="Times New Roman" w:hAnsi="Times New Roman" w:cs="Times New Roman"/>
-          <w:kern w:val="0"/>
-          <w:lang w:eastAsia="it-IT"/>
-          <w14:ligatures w14:val="none"/>
-        </w:rPr>
-        <w:t>, il Training MAE parte anch’esso da un valore basso, per poi crescere all’aumentare del numero di esempi, mentre il Cross-Validation MAE diminuisce gradualmente, suggerendo che l’SVR beneficia di più dati per migliorare la generalizzazione.</w:t>
+          <w:u w:val="single"/>
+          <w:lang w:eastAsia="it-IT"/>
+          <w14:ligatures w14:val="none"/>
+        </w:rPr>
+      </w:pPr>
+      <w:r>
+        <w:rPr>
+          <w:rFonts w:ascii="Times New Roman" w:eastAsia="Times New Roman" w:hAnsi="Times New Roman" w:cs="Times New Roman"/>
+          <w:kern w:val="0"/>
+          <w:lang w:eastAsia="it-IT"/>
+          <w14:ligatures w14:val="none"/>
+        </w:rPr>
+        <w:t>Per il</w:t>
+      </w:r>
+      <w:r>
+        <w:rPr>
+          <w:rFonts w:ascii="Times New Roman" w:eastAsia="Times New Roman" w:hAnsi="Times New Roman" w:cs="Times New Roman"/>
+          <w:kern w:val="0"/>
+          <w:lang w:eastAsia="it-IT"/>
+          <w14:ligatures w14:val="none"/>
+        </w:rPr>
+        <w:t xml:space="preserve"> </w:t>
+      </w:r>
+      <w:r>
+        <w:rPr>
+          <w:rFonts w:ascii="Times New Roman" w:eastAsia="Times New Roman" w:hAnsi="Times New Roman" w:cs="Times New Roman"/>
+          <w:b/>
+          <w:bCs/>
+          <w:kern w:val="0"/>
+          <w:lang w:eastAsia="it-IT"/>
+          <w14:ligatures w14:val="none"/>
+        </w:rPr>
+        <w:t>RandomForestRegressor</w:t>
+      </w:r>
+      <w:r>
+        <w:rPr>
+          <w:rFonts w:ascii="Times New Roman" w:eastAsia="Times New Roman" w:hAnsi="Times New Roman" w:cs="Times New Roman"/>
+          <w:kern w:val="0"/>
+          <w:lang w:eastAsia="it-IT"/>
+          <w14:ligatures w14:val="none"/>
+        </w:rPr>
+        <w:t>, un modello di tipo ensemble che addestra più alberi di decisione e ne media le predizioni</w:t>
+      </w:r>
+      <w:r>
+        <w:rPr>
+          <w:rFonts w:ascii="Times New Roman" w:eastAsia="Times New Roman" w:hAnsi="Times New Roman" w:cs="Times New Roman"/>
+          <w:kern w:val="0"/>
+          <w:lang w:eastAsia="it-IT"/>
+          <w14:ligatures w14:val="none"/>
+        </w:rPr>
+        <w:t>, l</w:t>
+      </w:r>
+      <w:r>
+        <w:rPr>
+          <w:rFonts w:ascii="Times New Roman" w:eastAsia="Times New Roman" w:hAnsi="Times New Roman" w:cs="Times New Roman"/>
+          <w:kern w:val="0"/>
+          <w:lang w:eastAsia="it-IT"/>
+          <w14:ligatures w14:val="none"/>
+        </w:rPr>
+        <w:t>’errore sul training si mantiene costantemente basso, segno che il modello si adatta molto bene ai dati che vede durante l’addestramento. Tuttavia, l’errore di validazione, pur riducendosi leggermente con l’aumentare dei dati, rimane nettamente più alto rispetto a quello di training. Questo divario indica un certo grado di overfitting, poiché il RandomForestRegressor tende a specializzarsi troppo sui dati di addestramento, a discapito della generalizzazione. Per mitigare questo problema, si possono applicare tecniche di regolarizzazione, come limitare la profondità massima degli alberi, in modo da ridurre la varianza e migliorare ulteriormente la capacità predittiva su dati non visti.</w:t>
       </w:r>
     </w:p>
     <w:p>
       <w:pPr>
         <w:spacing w:before="100" w:beforeAutospacing="1" w:after="100" w:afterAutospacing="1" w:line="240" w:lineRule="auto"/>
         <w:rPr>
-          <w:rFonts w:eastAsia="Times New Roman"/>
+          <w:rFonts w:ascii="Times New Roman" w:eastAsia="Times New Roman" w:hAnsi="Times New Roman" w:cs="Times New Roman"/>
           <w:kern w:val="0"/>
           <w:lang w:eastAsia="it-IT"/>
           <w14:ligatures w14:val="none"/>
@@ -4125,73 +5129,6 @@
       </w:r>
       <w:r>
         <w:rPr>
-          <w:rFonts w:eastAsia="Times New Roman"/>
-          <w:b/>
-          <w:bCs/>
-          <w:kern w:val="0"/>
-          <w:lang w:eastAsia="it-IT"/>
-          <w14:ligatures w14:val="none"/>
-        </w:rPr>
-        <w:t>RandomForestRegressor</w:t>
-      </w:r>
-      <w:r>
-        <w:rPr>
-          <w:rFonts w:eastAsia="Times New Roman"/>
-          <w:kern w:val="0"/>
-          <w:lang w:eastAsia="it-IT"/>
-          <w14:ligatures w14:val="none"/>
-        </w:rPr>
-        <w:t>, la</w:t>
-      </w:r>
-      <w:r>
-        <w:rPr>
-          <w:rFonts w:eastAsia="Times New Roman"/>
-          <w:kern w:val="0"/>
-          <w:lang w:eastAsia="it-IT"/>
-          <w14:ligatures w14:val="none"/>
-        </w:rPr>
-        <w:t xml:space="preserve"> linea blu rappresenta l’errore sul training set, che rimane basso e stabile, segnalando un buon apprendimento dai dati di addestramento. La linea rossa mostra l’errore di cross-validazione, che risulta inizialmente più elevato ma tende a ridursi gradualmente con l’aumentare dei dati, pur mantenendo un certo scarto rispetto all’errore di training. Questo divario suggerisce un possibile overfitting, poiché il modello si adatta molto bene ai dati di training ma fatica a generalizzare perfettamente sui dati di validazione.</w:t>
-      </w:r>
-    </w:p>
-    <w:p>
-      <w:pPr>
-        <w:spacing w:before="100" w:beforeAutospacing="1" w:after="100" w:afterAutospacing="1" w:line="240" w:lineRule="auto"/>
-        <w:rPr>
-          <w:rFonts w:ascii="Times New Roman" w:eastAsia="Times New Roman" w:hAnsi="Times New Roman" w:cs="Times New Roman"/>
-          <w:kern w:val="0"/>
-          <w:lang w:eastAsia="it-IT"/>
-          <w14:ligatures w14:val="none"/>
-        </w:rPr>
-      </w:pPr>
-      <w:r>
-        <w:rPr>
-          <w:rFonts w:ascii="Times New Roman" w:eastAsia="Times New Roman" w:hAnsi="Times New Roman" w:cs="Times New Roman"/>
-          <w:kern w:val="0"/>
-          <w:lang w:eastAsia="it-IT"/>
-          <w14:ligatures w14:val="none"/>
-        </w:rPr>
-        <w:t xml:space="preserve">Nel </w:t>
-      </w:r>
-      <w:r>
-        <w:rPr>
-          <w:rFonts w:ascii="Times New Roman" w:eastAsia="Times New Roman" w:hAnsi="Times New Roman" w:cs="Times New Roman"/>
-          <w:kern w:val="0"/>
-          <w:lang w:eastAsia="it-IT"/>
-          <w14:ligatures w14:val="none"/>
-        </w:rPr>
-        <w:t xml:space="preserve">grafico </w:t>
-      </w:r>
-      <w:r>
-        <w:rPr>
-          <w:rFonts w:ascii="Times New Roman" w:eastAsia="Times New Roman" w:hAnsi="Times New Roman" w:cs="Times New Roman"/>
-          <w:kern w:val="0"/>
-          <w:lang w:eastAsia="it-IT"/>
-          <w14:ligatures w14:val="none"/>
-        </w:rPr>
-        <w:t xml:space="preserve">del </w:t>
-      </w:r>
-      <w:r>
-        <w:rPr>
           <w:rFonts w:ascii="Times New Roman" w:eastAsia="Times New Roman" w:hAnsi="Times New Roman" w:cs="Times New Roman"/>
           <w:b/>
           <w:bCs/>
@@ -4208,16 +5145,25 @@
           <w:lang w:eastAsia="it-IT"/>
           <w14:ligatures w14:val="none"/>
         </w:rPr>
-        <w:t>, l’</w:t>
-      </w:r>
-      <w:r>
-        <w:rPr>
-          <w:rFonts w:ascii="Times New Roman" w:eastAsia="Times New Roman" w:hAnsi="Times New Roman" w:cs="Times New Roman"/>
-          <w:kern w:val="0"/>
-          <w:lang w:eastAsia="it-IT"/>
-          <w14:ligatures w14:val="none"/>
-        </w:rPr>
-        <w:t>MAE sul training (linea di training) parte basso (0.30 con 1000 esempi), sale leggermente fino a 0.35 con 6000 dati, indicando minore overfitting iniziale. L’MAE di validazione (linea CV) parte da 0.50 e scende progressivamente, avvicinandosi al training (0.30-0.35), segnalando buona generalizzazione e riduzione del divario bias-varianza. La convergenza delle due curve suggerisce che il modello beneficia dell’aumento dei dati fino a ~5000 esempi, oltre i quali i miglioramenti si stabilizzano.</w:t>
+        <w:t>, un metodo di ensemble che costruisce progressivamente nuovi “weak learners” per correggere gli errori dei precedenti, si osserva un andamento iniziale in cui l’errore sul training risulta piuttosto basso, perché il modello riesce a adattarsi bene a un numero ridotto di esempi. Con l’aumentare dei dati, l’errore di training tende a crescere, indicando che il modello fatica a mantenere lo stesso livello di specializzazione. Nel frattempo, l’errore di validazione diminuisce gradualmente, segnalando un miglioramento nella capacità di generalizzare.</w:t>
+      </w:r>
+      <w:r>
+        <w:rPr>
+          <w:rFonts w:ascii="Times New Roman" w:eastAsia="Times New Roman" w:hAnsi="Times New Roman" w:cs="Times New Roman"/>
+          <w:kern w:val="0"/>
+          <w:lang w:eastAsia="it-IT"/>
+          <w14:ligatures w14:val="none"/>
+        </w:rPr>
+        <w:t xml:space="preserve"> </w:t>
+      </w:r>
+      <w:r>
+        <w:rPr>
+          <w:rFonts w:ascii="Times New Roman" w:eastAsia="Times New Roman" w:hAnsi="Times New Roman" w:cs="Times New Roman"/>
+          <w:kern w:val="0"/>
+          <w:lang w:eastAsia="it-IT"/>
+          <w14:ligatures w14:val="none"/>
+        </w:rPr>
+        <w:t>Tuttavia, il divario tra l’errore di training e quello di validazione resta evidente, suggerendo che il modello potrebbe essere soggetto a un certo grado di overfitting. Per attenuare questo fenomeno, si possono regolare parametri come la profondità massima degli alberi, il numero di stadi di boosting o il learning rate. La diminuzione dell’errore di validazione, comunque, indica che con un numero sufficiente di dati e una calibrazione accurata degli iperparametri, il GradientBoostingRegressor è in grado di fornire prestazioni predittive solide.</w:t>
       </w:r>
     </w:p>
     <w:p>
@@ -4287,6 +5233,8 @@
         <w:br w:type="page"/>
       </w:r>
     </w:p>
+    <w:bookmarkStart w:id="12" w:name="_Apprendimento_bayesiano"/>
+    <w:bookmarkEnd w:id="12"/>
     <w:p>
       <w:pPr>
         <w:pStyle w:val="Titolo1"/>
@@ -4295,148 +5243,14 @@
           <w:lang w:eastAsia="it-IT"/>
         </w:rPr>
       </w:pPr>
-      <w:hyperlink w:anchor="_Indice" w:history="1">
-        <w:r>
-          <w:rPr>
-            <w:rStyle w:val="Collegamentoipertestuale"/>
-            <w:rFonts w:eastAsia="Times New Roman"/>
-            <w:lang w:eastAsia="it-IT"/>
-          </w:rPr>
-          <w:t>Apprendimento bayesiano</w:t>
-        </w:r>
-      </w:hyperlink>
-    </w:p>
-    <w:p>
-      <w:pPr>
-        <w:spacing w:before="100" w:beforeAutospacing="1" w:after="100" w:afterAutospacing="1" w:line="240" w:lineRule="auto"/>
-        <w:rPr>
-          <w:rFonts w:ascii="Times New Roman" w:eastAsia="Times New Roman" w:hAnsi="Times New Roman" w:cs="Times New Roman"/>
-          <w:kern w:val="0"/>
-          <w:lang w:eastAsia="it-IT"/>
-          <w14:ligatures w14:val="none"/>
-        </w:rPr>
-      </w:pPr>
-      <w:r>
-        <w:rPr>
-          <w:rFonts w:ascii="Times New Roman" w:eastAsia="Times New Roman" w:hAnsi="Times New Roman" w:cs="Times New Roman"/>
-          <w:kern w:val="0"/>
-          <w:lang w:eastAsia="it-IT"/>
-          <w14:ligatures w14:val="none"/>
-        </w:rPr>
-        <w:t>L'</w:t>
-      </w:r>
-      <w:r>
-        <w:rPr>
-          <w:rFonts w:ascii="Times New Roman" w:eastAsia="Times New Roman" w:hAnsi="Times New Roman" w:cs="Times New Roman"/>
-          <w:b/>
-          <w:bCs/>
-          <w:kern w:val="0"/>
-          <w:lang w:eastAsia="it-IT"/>
-          <w14:ligatures w14:val="none"/>
-        </w:rPr>
-        <w:t>apprendimento bayesiano</w:t>
-      </w:r>
-      <w:r>
-        <w:rPr>
-          <w:rFonts w:ascii="Times New Roman" w:eastAsia="Times New Roman" w:hAnsi="Times New Roman" w:cs="Times New Roman"/>
-          <w:kern w:val="0"/>
-          <w:lang w:eastAsia="it-IT"/>
-          <w14:ligatures w14:val="none"/>
-        </w:rPr>
-        <w:t xml:space="preserve"> è un approccio all'inferenza che si basa sul teorema di Bayes per aggiornare le probabilità di ipotesi in presenza di nuove evidenze. Esso consente di modellare la relazione tra variabili tramite reti bayesiane</w:t>
-      </w:r>
-      <w:r>
-        <w:rPr>
-          <w:rFonts w:ascii="Times New Roman" w:eastAsia="Times New Roman" w:hAnsi="Times New Roman" w:cs="Times New Roman"/>
-          <w:kern w:val="0"/>
-          <w:lang w:eastAsia="it-IT"/>
-          <w14:ligatures w14:val="none"/>
-        </w:rPr>
-        <w:t xml:space="preserve">. </w:t>
-      </w:r>
-      <w:r>
-        <w:rPr>
-          <w:rFonts w:ascii="Times New Roman" w:eastAsia="Times New Roman" w:hAnsi="Times New Roman" w:cs="Times New Roman"/>
-          <w:kern w:val="0"/>
-          <w:lang w:eastAsia="it-IT"/>
-          <w14:ligatures w14:val="none"/>
-        </w:rPr>
-        <w:t>Il sistema calcola la probabilità a posteriori di ogni ipotesi, combinando la probabilità a priori e la probabilità condizionata osservata nei dati. Questo metodo è particolarmente utile quando si deve gestire l'incertezza e si ha a che fare con dati rumorosi o incompleti. Viene impiegato in diversi ambiti, come la diagnostica medica, la previsione del rischio e l'analisi di sistemi complessi, dove è importante valutare le probabilità in presenza di molteplici fattori interconnessi.</w:t>
-      </w:r>
-    </w:p>
-    <w:p>
-      <w:pPr>
-        <w:spacing w:before="100" w:beforeAutospacing="1" w:after="100" w:afterAutospacing="1" w:line="240" w:lineRule="auto"/>
-        <w:rPr>
-          <w:rFonts w:ascii="Times New Roman" w:eastAsia="Times New Roman" w:hAnsi="Times New Roman" w:cs="Times New Roman"/>
-          <w:kern w:val="0"/>
-          <w:lang w:eastAsia="it-IT"/>
-          <w14:ligatures w14:val="none"/>
-        </w:rPr>
-      </w:pPr>
-      <w:r>
-        <w:rPr>
-          <w:rFonts w:ascii="Times New Roman" w:eastAsia="Times New Roman" w:hAnsi="Times New Roman" w:cs="Times New Roman"/>
-          <w:kern w:val="0"/>
-          <w:lang w:eastAsia="it-IT"/>
-          <w14:ligatures w14:val="none"/>
-        </w:rPr>
-        <w:t>Quando si applica l'apprendimento bayesiano a dati continui, è comune procedere alla discretizzazione,</w:t>
-      </w:r>
-      <w:r>
-        <w:rPr>
-          <w:rFonts w:ascii="Times New Roman" w:eastAsia="Times New Roman" w:hAnsi="Times New Roman" w:cs="Times New Roman"/>
-          <w:kern w:val="0"/>
-          <w:lang w:eastAsia="it-IT"/>
-          <w14:ligatures w14:val="none"/>
-        </w:rPr>
-        <w:t xml:space="preserve"> già effettuata nel pre-processing, </w:t>
-      </w:r>
-      <w:r>
-        <w:rPr>
-          <w:rFonts w:ascii="Times New Roman" w:eastAsia="Times New Roman" w:hAnsi="Times New Roman" w:cs="Times New Roman"/>
-          <w:kern w:val="0"/>
-          <w:lang w:eastAsia="it-IT"/>
-          <w14:ligatures w14:val="none"/>
-        </w:rPr>
-        <w:t>ovvero la trasformazione delle variabili continue in categorie o intervalli. Questo processo, spesso basato sui quantili, permette di ottenere una rappresentazione bilanciata dei dati, semplificando il calcolo delle probabilità condizionali e rendendo il modello più gestibile dal punto di vista computazionale.</w:t>
-      </w:r>
-    </w:p>
-    <w:bookmarkStart w:id="10" w:name="_Struttura_della_rete"/>
-    <w:bookmarkEnd w:id="10"/>
-    <w:p>
-      <w:pPr>
-        <w:pStyle w:val="Titolo2"/>
-        <w:rPr>
-          <w:rFonts w:eastAsia="Times New Roman"/>
-          <w:lang w:eastAsia="it-IT"/>
-        </w:rPr>
-      </w:pPr>
-      <w:r>
-        <w:rPr>
-          <w:rFonts w:eastAsia="Times New Roman"/>
-          <w:lang w:eastAsia="it-IT"/>
-        </w:rPr>
+      <w:r>
+        <w:lastRenderedPageBreak/>
         <w:fldChar w:fldCharType="begin"/>
       </w:r>
       <w:r>
-        <w:rPr>
-          <w:rFonts w:eastAsia="Times New Roman"/>
-          <w:lang w:eastAsia="it-IT"/>
-        </w:rPr>
-        <w:instrText>HYPERLINK  \l "_Indice"</w:instrText>
-      </w:r>
-      <w:r>
-        <w:rPr>
-          <w:rFonts w:eastAsia="Times New Roman"/>
-          <w:lang w:eastAsia="it-IT"/>
-        </w:rPr>
-      </w:r>
-      <w:r>
-        <w:rPr>
-          <w:rFonts w:eastAsia="Times New Roman"/>
-          <w:lang w:eastAsia="it-IT"/>
-        </w:rPr>
+        <w:instrText>HYPERLINK \l "_Indice"</w:instrText>
+      </w:r>
+      <w:r>
         <w:fldChar w:fldCharType="separate"/>
       </w:r>
       <w:r>
@@ -4445,6 +5259,151 @@
           <w:rFonts w:eastAsia="Times New Roman"/>
           <w:lang w:eastAsia="it-IT"/>
         </w:rPr>
+        <w:t>Apprendimento bayesiano</w:t>
+      </w:r>
+      <w:r>
+        <w:fldChar w:fldCharType="end"/>
+      </w:r>
+    </w:p>
+    <w:p>
+      <w:pPr>
+        <w:spacing w:before="100" w:beforeAutospacing="1" w:after="100" w:afterAutospacing="1" w:line="240" w:lineRule="auto"/>
+        <w:rPr>
+          <w:rFonts w:ascii="Times New Roman" w:eastAsia="Times New Roman" w:hAnsi="Times New Roman" w:cs="Times New Roman"/>
+          <w:kern w:val="0"/>
+          <w:lang w:eastAsia="it-IT"/>
+          <w14:ligatures w14:val="none"/>
+        </w:rPr>
+      </w:pPr>
+      <w:r>
+        <w:rPr>
+          <w:rFonts w:ascii="Times New Roman" w:eastAsia="Times New Roman" w:hAnsi="Times New Roman" w:cs="Times New Roman"/>
+          <w:kern w:val="0"/>
+          <w:lang w:eastAsia="it-IT"/>
+          <w14:ligatures w14:val="none"/>
+        </w:rPr>
+        <w:t>L'</w:t>
+      </w:r>
+      <w:r>
+        <w:rPr>
+          <w:rFonts w:ascii="Times New Roman" w:eastAsia="Times New Roman" w:hAnsi="Times New Roman" w:cs="Times New Roman"/>
+          <w:b/>
+          <w:bCs/>
+          <w:kern w:val="0"/>
+          <w:lang w:eastAsia="it-IT"/>
+          <w14:ligatures w14:val="none"/>
+        </w:rPr>
+        <w:t>apprendimento bayesiano</w:t>
+      </w:r>
+      <w:r>
+        <w:rPr>
+          <w:rFonts w:ascii="Times New Roman" w:eastAsia="Times New Roman" w:hAnsi="Times New Roman" w:cs="Times New Roman"/>
+          <w:kern w:val="0"/>
+          <w:lang w:eastAsia="it-IT"/>
+          <w14:ligatures w14:val="none"/>
+        </w:rPr>
+        <w:t xml:space="preserve"> è un approccio all'inferenza che si basa sul teorema di Bayes per aggiornare le probabilità di ipotesi in presenza di nuove evidenze. Esso consente di modellare la relazione tra variabili tramite reti bayesiane</w:t>
+      </w:r>
+      <w:r>
+        <w:rPr>
+          <w:rFonts w:ascii="Times New Roman" w:eastAsia="Times New Roman" w:hAnsi="Times New Roman" w:cs="Times New Roman"/>
+          <w:kern w:val="0"/>
+          <w:lang w:eastAsia="it-IT"/>
+          <w14:ligatures w14:val="none"/>
+        </w:rPr>
+        <w:t xml:space="preserve">. </w:t>
+      </w:r>
+      <w:r>
+        <w:rPr>
+          <w:rFonts w:ascii="Times New Roman" w:eastAsia="Times New Roman" w:hAnsi="Times New Roman" w:cs="Times New Roman"/>
+          <w:kern w:val="0"/>
+          <w:lang w:eastAsia="it-IT"/>
+          <w14:ligatures w14:val="none"/>
+        </w:rPr>
+        <w:t>Il sistema calcola la probabilità a posteriori di ogni ipotesi, combinando la probabilità a priori e la probabilità condizionata osservata nei dati. Questo metodo è particolarmente utile quando si deve gestire l'incertezza e si ha a che fare con dati rumorosi o incompleti. Viene impiegato in diversi ambiti, come la diagnostica medica, la previsione del rischio e l'analisi di sistemi complessi, dove è importante valutare le probabilità in presenza di molteplici fattori interconnessi.</w:t>
+      </w:r>
+    </w:p>
+    <w:p>
+      <w:pPr>
+        <w:spacing w:before="100" w:beforeAutospacing="1" w:after="100" w:afterAutospacing="1" w:line="240" w:lineRule="auto"/>
+        <w:rPr>
+          <w:rFonts w:ascii="Times New Roman" w:eastAsia="Times New Roman" w:hAnsi="Times New Roman" w:cs="Times New Roman"/>
+          <w:kern w:val="0"/>
+          <w:lang w:eastAsia="it-IT"/>
+          <w14:ligatures w14:val="none"/>
+        </w:rPr>
+      </w:pPr>
+      <w:r>
+        <w:rPr>
+          <w:rFonts w:ascii="Times New Roman" w:eastAsia="Times New Roman" w:hAnsi="Times New Roman" w:cs="Times New Roman"/>
+          <w:kern w:val="0"/>
+          <w:lang w:eastAsia="it-IT"/>
+          <w14:ligatures w14:val="none"/>
+        </w:rPr>
+        <w:t>Quando si applica l'apprendimento bayesiano a dati continui, è comune procedere alla discretizzazione,</w:t>
+      </w:r>
+      <w:r>
+        <w:rPr>
+          <w:rFonts w:ascii="Times New Roman" w:eastAsia="Times New Roman" w:hAnsi="Times New Roman" w:cs="Times New Roman"/>
+          <w:kern w:val="0"/>
+          <w:lang w:eastAsia="it-IT"/>
+          <w14:ligatures w14:val="none"/>
+        </w:rPr>
+        <w:t xml:space="preserve"> già effettuata nel pre-processing, </w:t>
+      </w:r>
+      <w:r>
+        <w:rPr>
+          <w:rFonts w:ascii="Times New Roman" w:eastAsia="Times New Roman" w:hAnsi="Times New Roman" w:cs="Times New Roman"/>
+          <w:kern w:val="0"/>
+          <w:lang w:eastAsia="it-IT"/>
+          <w14:ligatures w14:val="none"/>
+        </w:rPr>
+        <w:t>ovvero la trasformazione delle variabili continue in categorie o intervalli. Questo processo, spesso basato sui quantili, permette di ottenere una rappresentazione bilanciata dei dati, semplificando il calcolo delle probabilità condizionali e rendendo il modello più gestibile dal punto di vista computazionale.</w:t>
+      </w:r>
+    </w:p>
+    <w:bookmarkStart w:id="13" w:name="_Struttura_della_rete"/>
+    <w:bookmarkEnd w:id="13"/>
+    <w:p>
+      <w:pPr>
+        <w:pStyle w:val="Titolo2"/>
+        <w:rPr>
+          <w:rFonts w:eastAsia="Times New Roman"/>
+          <w:lang w:eastAsia="it-IT"/>
+        </w:rPr>
+      </w:pPr>
+      <w:r>
+        <w:rPr>
+          <w:rFonts w:eastAsia="Times New Roman"/>
+          <w:lang w:eastAsia="it-IT"/>
+        </w:rPr>
+        <w:fldChar w:fldCharType="begin"/>
+      </w:r>
+      <w:r>
+        <w:rPr>
+          <w:rFonts w:eastAsia="Times New Roman"/>
+          <w:lang w:eastAsia="it-IT"/>
+        </w:rPr>
+        <w:instrText>HYPERLINK  \l "_Indice"</w:instrText>
+      </w:r>
+      <w:r>
+        <w:rPr>
+          <w:rFonts w:eastAsia="Times New Roman"/>
+          <w:lang w:eastAsia="it-IT"/>
+        </w:rPr>
+      </w:r>
+      <w:r>
+        <w:rPr>
+          <w:rFonts w:eastAsia="Times New Roman"/>
+          <w:lang w:eastAsia="it-IT"/>
+        </w:rPr>
+        <w:fldChar w:fldCharType="separate"/>
+      </w:r>
+      <w:r>
+        <w:rPr>
+          <w:rStyle w:val="Collegamentoipertestuale"/>
+          <w:rFonts w:eastAsia="Times New Roman"/>
+          <w:lang w:eastAsia="it-IT"/>
+        </w:rPr>
         <w:t>Struttura della rete bayesiana</w:t>
       </w:r>
       <w:r>
@@ -4474,7 +5433,7 @@
           <w14:ligatures w14:val="none"/>
         </w:rPr>
         <w:drawing>
-          <wp:inline distT="0" distB="0" distL="0" distR="0" wp14:anchorId="0220DC0A" wp14:editId="5827823C">
+          <wp:inline distT="0" distB="0" distL="0" distR="0" wp14:anchorId="0220DC0A" wp14:editId="5735C549">
             <wp:extent cx="6120130" cy="4898390"/>
             <wp:effectExtent l="0" t="0" r="0" b="0"/>
             <wp:docPr id="941014293" name="Immagine 1" descr="Immagine che contiene linea, diagramma, cerchio"/>
@@ -4489,7 +5448,7 @@
                     <pic:cNvPicPr/>
                   </pic:nvPicPr>
                   <pic:blipFill>
-                    <a:blip r:embed="rId16"/>
+                    <a:blip r:embed="rId17"/>
                     <a:stretch>
                       <a:fillRect/>
                     </a:stretch>
@@ -4688,8 +5647,8 @@
         <w:t>. Questa struttura consente di modellare e inferire probabilità in sistemi complessi, aggiornando le credenze con nuove evidenze.</w:t>
       </w:r>
     </w:p>
-    <w:bookmarkStart w:id="11" w:name="_Addestramento_della_rete"/>
-    <w:bookmarkEnd w:id="11"/>
+    <w:bookmarkStart w:id="14" w:name="_Addestramento_della_rete"/>
+    <w:bookmarkEnd w:id="14"/>
     <w:p>
       <w:pPr>
         <w:pStyle w:val="Titolo2"/>
@@ -4919,8 +5878,8 @@
         <w:t xml:space="preserve"> che rappresentano le distribuzioni di probabilità per ciascun nodo, prendendo in considerazione le dipendenze condizionali tra le variabili. Queste CPD vengono quindi aggiunte al modello, completando la definizione della rete bayesiana.</w:t>
       </w:r>
     </w:p>
-    <w:bookmarkStart w:id="12" w:name="_Utilizzo_della_rete"/>
-    <w:bookmarkEnd w:id="12"/>
+    <w:bookmarkStart w:id="15" w:name="_Utilizzo_della_rete"/>
+    <w:bookmarkEnd w:id="15"/>
     <w:p>
       <w:pPr>
         <w:pStyle w:val="Titolo2"/>
@@ -5251,7 +6210,7 @@
                     <pic:cNvPicPr/>
                   </pic:nvPicPr>
                   <pic:blipFill>
-                    <a:blip r:embed="rId17"/>
+                    <a:blip r:embed="rId18"/>
                     <a:stretch>
                       <a:fillRect/>
                     </a:stretch>
@@ -5528,8 +6487,8 @@
           <w:lang w:eastAsia="it-IT"/>
         </w:rPr>
       </w:pPr>
-      <w:bookmarkStart w:id="13" w:name="_Prolog_e_KB"/>
-      <w:bookmarkEnd w:id="13"/>
+      <w:bookmarkStart w:id="16" w:name="_Prolog_e_KB"/>
+      <w:bookmarkEnd w:id="16"/>
       <w:r>
         <w:rPr>
           <w:rFonts w:eastAsia="Times New Roman"/>
@@ -5538,6 +6497,8 @@
         <w:br w:type="page"/>
       </w:r>
     </w:p>
+    <w:bookmarkStart w:id="17" w:name="_Prolog_e_KB_1"/>
+    <w:bookmarkEnd w:id="17"/>
     <w:p>
       <w:pPr>
         <w:pStyle w:val="Titolo1"/>
@@ -5546,16 +6507,27 @@
           <w:lang w:eastAsia="it-IT"/>
         </w:rPr>
       </w:pPr>
-      <w:hyperlink w:anchor="_Indice" w:history="1">
-        <w:r>
-          <w:rPr>
-            <w:rStyle w:val="Collegamentoipertestuale"/>
-            <w:rFonts w:eastAsia="Times New Roman"/>
-            <w:lang w:eastAsia="it-IT"/>
-          </w:rPr>
-          <w:t>Prolog e KB</w:t>
-        </w:r>
-      </w:hyperlink>
+      <w:r>
+        <w:lastRenderedPageBreak/>
+        <w:fldChar w:fldCharType="begin"/>
+      </w:r>
+      <w:r>
+        <w:instrText>HYPERLINK \l "_Indice"</w:instrText>
+      </w:r>
+      <w:r>
+        <w:fldChar w:fldCharType="separate"/>
+      </w:r>
+      <w:r>
+        <w:rPr>
+          <w:rStyle w:val="Collegamentoipertestuale"/>
+          <w:rFonts w:eastAsia="Times New Roman"/>
+          <w:lang w:eastAsia="it-IT"/>
+        </w:rPr>
+        <w:t>Prolog e KB</w:t>
+      </w:r>
+      <w:r>
+        <w:fldChar w:fldCharType="end"/>
+      </w:r>
     </w:p>
     <w:p>
       <w:pPr>
@@ -6442,7 +7414,7 @@
                     <pic:cNvPicPr/>
                   </pic:nvPicPr>
                   <pic:blipFill>
-                    <a:blip r:embed="rId18"/>
+                    <a:blip r:embed="rId19"/>
                     <a:stretch>
                       <a:fillRect/>
                     </a:stretch>
@@ -6536,7 +7508,7 @@
                     <pic:cNvPicPr/>
                   </pic:nvPicPr>
                   <pic:blipFill>
-                    <a:blip r:embed="rId19"/>
+                    <a:blip r:embed="rId20"/>
                     <a:stretch>
                       <a:fillRect/>
                     </a:stretch>
@@ -6669,7 +7641,7 @@
                     <pic:cNvPicPr/>
                   </pic:nvPicPr>
                   <pic:blipFill>
-                    <a:blip r:embed="rId20"/>
+                    <a:blip r:embed="rId21"/>
                     <a:stretch>
                       <a:fillRect/>
                     </a:stretch>
@@ -6744,7 +7716,7 @@
                     <pic:cNvPicPr/>
                   </pic:nvPicPr>
                   <pic:blipFill>
-                    <a:blip r:embed="rId21"/>
+                    <a:blip r:embed="rId22"/>
                     <a:stretch>
                       <a:fillRect/>
                     </a:stretch>
@@ -6881,10 +7853,10 @@
         </w:rPr>
         <w:lastRenderedPageBreak/>
         <w:drawing>
-          <wp:inline distT="0" distB="0" distL="0" distR="0" wp14:anchorId="6C3A7ED5" wp14:editId="7B8005AC">
-            <wp:extent cx="6114623" cy="609600"/>
-            <wp:effectExtent l="0" t="0" r="635" b="0"/>
-            <wp:docPr id="2095704296" name="Immagine 1"/>
+          <wp:inline distT="0" distB="0" distL="0" distR="0" wp14:anchorId="3E90AEFF" wp14:editId="19831BFF">
+            <wp:extent cx="6120130" cy="767861"/>
+            <wp:effectExtent l="0" t="0" r="0" b="0"/>
+            <wp:docPr id="509139835" name="Immagine 1"/>
             <wp:cNvGraphicFramePr>
               <a:graphicFrameLocks xmlns:a="http://schemas.openxmlformats.org/drawingml/2006/main" noChangeAspect="1"/>
             </wp:cNvGraphicFramePr>
@@ -6892,82 +7864,7 @@
               <a:graphicData uri="http://schemas.openxmlformats.org/drawingml/2006/picture">
                 <pic:pic xmlns:pic="http://schemas.openxmlformats.org/drawingml/2006/picture">
                   <pic:nvPicPr>
-                    <pic:cNvPr id="2095704296" name=""/>
-                    <pic:cNvPicPr/>
-                  </pic:nvPicPr>
-                  <pic:blipFill>
-                    <a:blip r:embed="rId22"/>
-                    <a:stretch>
-                      <a:fillRect/>
-                    </a:stretch>
-                  </pic:blipFill>
-                  <pic:spPr>
-                    <a:xfrm>
-                      <a:off x="0" y="0"/>
-                      <a:ext cx="6242498" cy="622349"/>
-                    </a:xfrm>
-                    <a:prstGeom prst="rect">
-                      <a:avLst/>
-                    </a:prstGeom>
-                  </pic:spPr>
-                </pic:pic>
-              </a:graphicData>
-            </a:graphic>
-          </wp:inline>
-        </w:drawing>
-      </w:r>
-    </w:p>
-    <w:p>
-      <w:pPr>
-        <w:spacing w:before="100" w:beforeAutospacing="1" w:after="100" w:afterAutospacing="1" w:line="240" w:lineRule="auto"/>
-        <w:rPr>
-          <w:rFonts w:ascii="Times New Roman" w:eastAsia="Times New Roman" w:hAnsi="Times New Roman" w:cs="Times New Roman"/>
-          <w:kern w:val="0"/>
-          <w:lang w:eastAsia="it-IT"/>
-          <w14:ligatures w14:val="none"/>
-        </w:rPr>
-      </w:pPr>
-      <w:r>
-        <w:rPr>
-          <w:rFonts w:ascii="Times New Roman" w:eastAsia="Times New Roman" w:hAnsi="Times New Roman" w:cs="Times New Roman"/>
-          <w:kern w:val="0"/>
-          <w:lang w:eastAsia="it-IT"/>
-          <w14:ligatures w14:val="none"/>
-        </w:rPr>
-        <w:t>In pratica, utilizzando la regola predire_ritardo, il KB ha determinato che per il primo treno (df[0]) il ritardo previsto è di 19 minuti e 34 secondi, mentre per il secondo treno (df[1]) il ritardo risulta essere di 27 minuti e 10 secondi. Questi valori corrispondono esattamente alle previsioni ottenute con Scikit-learn, come evidenziato dalle rappresentazioni dei vettori delle feature associati a ciascun treno.</w:t>
-      </w:r>
-    </w:p>
-    <w:p>
-      <w:pPr>
-        <w:spacing w:before="100" w:beforeAutospacing="1" w:after="100" w:afterAutospacing="1" w:line="240" w:lineRule="auto"/>
-        <w:rPr>
-          <w:rFonts w:ascii="Times New Roman" w:eastAsia="Times New Roman" w:hAnsi="Times New Roman" w:cs="Times New Roman"/>
-          <w:kern w:val="0"/>
-          <w:lang w:eastAsia="it-IT"/>
-          <w14:ligatures w14:val="none"/>
-        </w:rPr>
-      </w:pPr>
-      <w:r>
-        <w:rPr>
-          <w:rFonts w:ascii="Times New Roman" w:eastAsia="Times New Roman" w:hAnsi="Times New Roman" w:cs="Times New Roman"/>
-          <w:noProof/>
-          <w:kern w:val="0"/>
-          <w:lang w:eastAsia="it-IT"/>
-          <w14:ligatures w14:val="none"/>
-        </w:rPr>
-        <w:drawing>
-          <wp:inline distT="0" distB="0" distL="0" distR="0" wp14:anchorId="41154A4D" wp14:editId="1A82FDAF">
-            <wp:extent cx="3820058" cy="1552792"/>
-            <wp:effectExtent l="0" t="0" r="0" b="9525"/>
-            <wp:docPr id="2010852388" name="Immagine 1" descr="Immagine che contiene testo, Carattere, schermata, design&#10;&#10;Il contenuto generato dall'IA potrebbe non essere corretto."/>
-            <wp:cNvGraphicFramePr>
-              <a:graphicFrameLocks xmlns:a="http://schemas.openxmlformats.org/drawingml/2006/main" noChangeAspect="1"/>
-            </wp:cNvGraphicFramePr>
-            <a:graphic xmlns:a="http://schemas.openxmlformats.org/drawingml/2006/main">
-              <a:graphicData uri="http://schemas.openxmlformats.org/drawingml/2006/picture">
-                <pic:pic xmlns:pic="http://schemas.openxmlformats.org/drawingml/2006/picture">
-                  <pic:nvPicPr>
-                    <pic:cNvPr id="2010852388" name="Immagine 1" descr="Immagine che contiene testo, Carattere, schermata, design&#10;&#10;Il contenuto generato dall'IA potrebbe non essere corretto."/>
+                    <pic:cNvPr id="509139835" name=""/>
                     <pic:cNvPicPr/>
                   </pic:nvPicPr>
                   <pic:blipFill>
@@ -6979,7 +7876,7 @@
                   <pic:spPr>
                     <a:xfrm>
                       <a:off x="0" y="0"/>
-                      <a:ext cx="3820058" cy="1552792"/>
+                      <a:ext cx="6183116" cy="775764"/>
                     </a:xfrm>
                     <a:prstGeom prst="rect">
                       <a:avLst/>
@@ -7009,25 +7906,79 @@
           <w:lang w:eastAsia="it-IT"/>
           <w14:ligatures w14:val="none"/>
         </w:rPr>
-        <w:t>Questo esempio dimostra la coerenza tra l'approccio supervisionato implementato in Python e il sistema basato su una Base di Conoscenza in Prolog, evidenziando come entrambi gli approcci possano integrarsi per fornire predizion</w:t>
-      </w:r>
-      <w:r>
-        <w:rPr>
-          <w:rFonts w:ascii="Times New Roman" w:eastAsia="Times New Roman" w:hAnsi="Times New Roman" w:cs="Times New Roman"/>
-          <w:kern w:val="0"/>
-          <w:lang w:eastAsia="it-IT"/>
-          <w14:ligatures w14:val="none"/>
-        </w:rPr>
-        <w:t>i</w:t>
-      </w:r>
-      <w:r>
-        <w:rPr>
-          <w:rFonts w:ascii="Times New Roman" w:eastAsia="Times New Roman" w:hAnsi="Times New Roman" w:cs="Times New Roman"/>
-          <w:kern w:val="0"/>
-          <w:lang w:eastAsia="it-IT"/>
-          <w14:ligatures w14:val="none"/>
-        </w:rPr>
-        <w:t>.</w:t>
+        <w:t xml:space="preserve">In pratica, utilizzando la regola predire_ritardo, il KB ha determinato che per il primo treno (df[0]) il ritardo previsto è di </w:t>
+      </w:r>
+      <w:r>
+        <w:rPr>
+          <w:rFonts w:ascii="Times New Roman" w:eastAsia="Times New Roman" w:hAnsi="Times New Roman" w:cs="Times New Roman"/>
+          <w:kern w:val="0"/>
+          <w:lang w:eastAsia="it-IT"/>
+          <w14:ligatures w14:val="none"/>
+        </w:rPr>
+        <w:t>21</w:t>
+      </w:r>
+      <w:r>
+        <w:rPr>
+          <w:rFonts w:ascii="Times New Roman" w:eastAsia="Times New Roman" w:hAnsi="Times New Roman" w:cs="Times New Roman"/>
+          <w:kern w:val="0"/>
+          <w:lang w:eastAsia="it-IT"/>
+          <w14:ligatures w14:val="none"/>
+        </w:rPr>
+        <w:t xml:space="preserve"> minuti e </w:t>
+      </w:r>
+      <w:r>
+        <w:rPr>
+          <w:rFonts w:ascii="Times New Roman" w:eastAsia="Times New Roman" w:hAnsi="Times New Roman" w:cs="Times New Roman"/>
+          <w:kern w:val="0"/>
+          <w:lang w:eastAsia="it-IT"/>
+          <w14:ligatures w14:val="none"/>
+        </w:rPr>
+        <w:t>59</w:t>
+      </w:r>
+      <w:r>
+        <w:rPr>
+          <w:rFonts w:ascii="Times New Roman" w:eastAsia="Times New Roman" w:hAnsi="Times New Roman" w:cs="Times New Roman"/>
+          <w:kern w:val="0"/>
+          <w:lang w:eastAsia="it-IT"/>
+          <w14:ligatures w14:val="none"/>
+        </w:rPr>
+        <w:t xml:space="preserve"> secondi, mentre per il secondo treno (df[1]) il ritardo risulta essere di 2</w:t>
+      </w:r>
+      <w:r>
+        <w:rPr>
+          <w:rFonts w:ascii="Times New Roman" w:eastAsia="Times New Roman" w:hAnsi="Times New Roman" w:cs="Times New Roman"/>
+          <w:kern w:val="0"/>
+          <w:lang w:eastAsia="it-IT"/>
+          <w14:ligatures w14:val="none"/>
+        </w:rPr>
+        <w:t>8</w:t>
+      </w:r>
+      <w:r>
+        <w:rPr>
+          <w:rFonts w:ascii="Times New Roman" w:eastAsia="Times New Roman" w:hAnsi="Times New Roman" w:cs="Times New Roman"/>
+          <w:kern w:val="0"/>
+          <w:lang w:eastAsia="it-IT"/>
+          <w14:ligatures w14:val="none"/>
+        </w:rPr>
+        <w:t xml:space="preserve"> minuti e </w:t>
+      </w:r>
+      <w:r>
+        <w:rPr>
+          <w:rFonts w:ascii="Times New Roman" w:eastAsia="Times New Roman" w:hAnsi="Times New Roman" w:cs="Times New Roman"/>
+          <w:kern w:val="0"/>
+          <w:lang w:eastAsia="it-IT"/>
+          <w14:ligatures w14:val="none"/>
+        </w:rPr>
+        <w:t>48</w:t>
+      </w:r>
+      <w:r>
+        <w:rPr>
+          <w:rFonts w:ascii="Times New Roman" w:eastAsia="Times New Roman" w:hAnsi="Times New Roman" w:cs="Times New Roman"/>
+          <w:kern w:val="0"/>
+          <w:lang w:eastAsia="it-IT"/>
+          <w14:ligatures w14:val="none"/>
+        </w:rPr>
+        <w:t xml:space="preserve"> secondi. Questi valori corrispondono esattamente alle previsioni ottenute con Scikit-learn, come evidenziato dalle rappresentazioni dei vettori delle feature associati a ciascun treno.</w:t>
       </w:r>
     </w:p>
     <w:p>
@@ -7043,92 +7994,16 @@
       <w:r>
         <w:rPr>
           <w:rFonts w:ascii="Times New Roman" w:eastAsia="Times New Roman" w:hAnsi="Times New Roman" w:cs="Times New Roman"/>
-          <w:kern w:val="0"/>
-          <w:lang w:eastAsia="it-IT"/>
-          <w14:ligatures w14:val="none"/>
-        </w:rPr>
-        <w:t xml:space="preserve">Inoltre, </w:t>
-      </w:r>
-      <w:r>
-        <w:rPr>
-          <w:rFonts w:ascii="Times New Roman" w:eastAsia="Times New Roman" w:hAnsi="Times New Roman" w:cs="Times New Roman"/>
-          <w:kern w:val="0"/>
-          <w:lang w:eastAsia="it-IT"/>
-          <w14:ligatures w14:val="none"/>
-        </w:rPr>
-        <w:t xml:space="preserve">delle due regole supplementari, la regola </w:t>
-      </w:r>
-      <w:r>
-        <w:rPr>
-          <w:rFonts w:ascii="Times New Roman" w:eastAsia="Times New Roman" w:hAnsi="Times New Roman" w:cs="Times New Roman"/>
-          <w:kern w:val="0"/>
-          <w:lang w:eastAsia="it-IT"/>
-          <w14:ligatures w14:val="none"/>
-        </w:rPr>
-        <w:t>treno_piu_in_ritardo ha consentito di identificare il treno con il ritardo massimo, confermando che il secondo treno, con un ritardo di 27 minuti e 10 secondi, è quello che presenta la predizione più elevata.</w:t>
-      </w:r>
-    </w:p>
-    <w:p>
-      <w:pPr>
-        <w:spacing w:before="100" w:beforeAutospacing="1" w:after="100" w:afterAutospacing="1" w:line="240" w:lineRule="auto"/>
-        <w:rPr>
-          <w:rFonts w:ascii="Times New Roman" w:eastAsia="Times New Roman" w:hAnsi="Times New Roman" w:cs="Times New Roman"/>
-          <w:kern w:val="0"/>
-          <w:lang w:eastAsia="it-IT"/>
-          <w14:ligatures w14:val="none"/>
-        </w:rPr>
-      </w:pPr>
-      <w:r>
-        <w:rPr>
-          <w:rFonts w:ascii="Times New Roman" w:eastAsia="Times New Roman" w:hAnsi="Times New Roman" w:cs="Times New Roman"/>
-          <w:kern w:val="0"/>
-          <w:lang w:eastAsia="it-IT"/>
-          <w14:ligatures w14:val="none"/>
-        </w:rPr>
-        <w:t xml:space="preserve">La regola ritardo_conveniente, invece, è stata utilizzata per valutare se un ritardo proposto sia inferiore a quello stimato dal modello. Per esempio, per il </w:t>
-      </w:r>
-      <w:r>
-        <w:rPr>
-          <w:rFonts w:ascii="Times New Roman" w:eastAsia="Times New Roman" w:hAnsi="Times New Roman" w:cs="Times New Roman"/>
-          <w:kern w:val="0"/>
-          <w:lang w:eastAsia="it-IT"/>
-          <w14:ligatures w14:val="none"/>
-        </w:rPr>
-        <w:t xml:space="preserve">primo </w:t>
-      </w:r>
-      <w:r>
-        <w:rPr>
-          <w:rFonts w:ascii="Times New Roman" w:eastAsia="Times New Roman" w:hAnsi="Times New Roman" w:cs="Times New Roman"/>
-          <w:kern w:val="0"/>
-          <w:lang w:eastAsia="it-IT"/>
-          <w14:ligatures w14:val="none"/>
-        </w:rPr>
-        <w:t>treno (con una predizione di 19 minuti e 34 secondi), il sistema ha restituito il messaggio "Il ritardo proposto 20 NON è più conveniente di quello predetto", poiché il valore proposto (20) risulta superiore al ritardo stimato.</w:t>
-      </w:r>
-    </w:p>
-    <w:p>
-      <w:pPr>
-        <w:spacing w:before="100" w:beforeAutospacing="1" w:after="100" w:afterAutospacing="1" w:line="240" w:lineRule="auto"/>
-        <w:rPr>
-          <w:rFonts w:ascii="Times New Roman" w:eastAsia="Times New Roman" w:hAnsi="Times New Roman" w:cs="Times New Roman"/>
-          <w:kern w:val="0"/>
-          <w:lang w:eastAsia="it-IT"/>
-          <w14:ligatures w14:val="none"/>
-        </w:rPr>
-      </w:pPr>
-      <w:r>
-        <w:rPr>
-          <w:rFonts w:ascii="Times New Roman" w:eastAsia="Times New Roman" w:hAnsi="Times New Roman" w:cs="Times New Roman"/>
           <w:noProof/>
           <w:kern w:val="0"/>
           <w:lang w:eastAsia="it-IT"/>
           <w14:ligatures w14:val="none"/>
         </w:rPr>
         <w:drawing>
-          <wp:inline distT="0" distB="0" distL="0" distR="0" wp14:anchorId="4FC6DC1C" wp14:editId="78036114">
-            <wp:extent cx="6120130" cy="689610"/>
+          <wp:inline distT="0" distB="0" distL="0" distR="0" wp14:anchorId="4F582FC9" wp14:editId="53F9B80A">
+            <wp:extent cx="2705478" cy="1571844"/>
             <wp:effectExtent l="0" t="0" r="0" b="0"/>
-            <wp:docPr id="166310067" name="Immagine 1" descr="Immagine che contiene testo, schermata, Carattere, linea&#10;&#10;Il contenuto generato dall'IA potrebbe non essere corretto."/>
+            <wp:docPr id="922025469" name="Immagine 1" descr="Immagine che contiene testo, Carattere, schermata, design&#10;&#10;Il contenuto generato dall'IA potrebbe non essere corretto."/>
             <wp:cNvGraphicFramePr>
               <a:graphicFrameLocks xmlns:a="http://schemas.openxmlformats.org/drawingml/2006/main" noChangeAspect="1"/>
             </wp:cNvGraphicFramePr>
@@ -7136,7 +8011,7 @@
               <a:graphicData uri="http://schemas.openxmlformats.org/drawingml/2006/picture">
                 <pic:pic xmlns:pic="http://schemas.openxmlformats.org/drawingml/2006/picture">
                   <pic:nvPicPr>
-                    <pic:cNvPr id="166310067" name="Immagine 1" descr="Immagine che contiene testo, schermata, Carattere, linea&#10;&#10;Il contenuto generato dall'IA potrebbe non essere corretto."/>
+                    <pic:cNvPr id="922025469" name="Immagine 1" descr="Immagine che contiene testo, Carattere, schermata, design&#10;&#10;Il contenuto generato dall'IA potrebbe non essere corretto."/>
                     <pic:cNvPicPr/>
                   </pic:nvPicPr>
                   <pic:blipFill>
@@ -7148,7 +8023,275 @@
                   <pic:spPr>
                     <a:xfrm>
                       <a:off x="0" y="0"/>
-                      <a:ext cx="6120130" cy="689610"/>
+                      <a:ext cx="2705478" cy="1571844"/>
+                    </a:xfrm>
+                    <a:prstGeom prst="rect">
+                      <a:avLst/>
+                    </a:prstGeom>
+                  </pic:spPr>
+                </pic:pic>
+              </a:graphicData>
+            </a:graphic>
+          </wp:inline>
+        </w:drawing>
+      </w:r>
+    </w:p>
+    <w:p>
+      <w:pPr>
+        <w:spacing w:before="100" w:beforeAutospacing="1" w:after="100" w:afterAutospacing="1" w:line="240" w:lineRule="auto"/>
+        <w:rPr>
+          <w:rFonts w:ascii="Times New Roman" w:eastAsia="Times New Roman" w:hAnsi="Times New Roman" w:cs="Times New Roman"/>
+          <w:kern w:val="0"/>
+          <w:lang w:eastAsia="it-IT"/>
+          <w14:ligatures w14:val="none"/>
+        </w:rPr>
+      </w:pPr>
+      <w:r>
+        <w:rPr>
+          <w:rFonts w:ascii="Times New Roman" w:eastAsia="Times New Roman" w:hAnsi="Times New Roman" w:cs="Times New Roman"/>
+          <w:kern w:val="0"/>
+          <w:lang w:eastAsia="it-IT"/>
+          <w14:ligatures w14:val="none"/>
+        </w:rPr>
+        <w:t>Questo esempio dimostra la coerenza tra l'approccio supervisionato implementato in Python e il sistema basato su una Base di Conoscenza in Prolog, evidenziando come entrambi gli approcci possano integrarsi per fornire predizion</w:t>
+      </w:r>
+      <w:r>
+        <w:rPr>
+          <w:rFonts w:ascii="Times New Roman" w:eastAsia="Times New Roman" w:hAnsi="Times New Roman" w:cs="Times New Roman"/>
+          <w:kern w:val="0"/>
+          <w:lang w:eastAsia="it-IT"/>
+          <w14:ligatures w14:val="none"/>
+        </w:rPr>
+        <w:t>i</w:t>
+      </w:r>
+      <w:r>
+        <w:rPr>
+          <w:rFonts w:ascii="Times New Roman" w:eastAsia="Times New Roman" w:hAnsi="Times New Roman" w:cs="Times New Roman"/>
+          <w:kern w:val="0"/>
+          <w:lang w:eastAsia="it-IT"/>
+          <w14:ligatures w14:val="none"/>
+        </w:rPr>
+        <w:t>.</w:t>
+      </w:r>
+    </w:p>
+    <w:p>
+      <w:pPr>
+        <w:spacing w:before="100" w:beforeAutospacing="1" w:after="100" w:afterAutospacing="1" w:line="240" w:lineRule="auto"/>
+        <w:rPr>
+          <w:rFonts w:ascii="Times New Roman" w:eastAsia="Times New Roman" w:hAnsi="Times New Roman" w:cs="Times New Roman"/>
+          <w:kern w:val="0"/>
+          <w:lang w:eastAsia="it-IT"/>
+          <w14:ligatures w14:val="none"/>
+        </w:rPr>
+      </w:pPr>
+      <w:r>
+        <w:rPr>
+          <w:rFonts w:ascii="Times New Roman" w:eastAsia="Times New Roman" w:hAnsi="Times New Roman" w:cs="Times New Roman"/>
+          <w:kern w:val="0"/>
+          <w:lang w:eastAsia="it-IT"/>
+          <w14:ligatures w14:val="none"/>
+        </w:rPr>
+        <w:t xml:space="preserve">Inoltre, </w:t>
+      </w:r>
+      <w:r>
+        <w:rPr>
+          <w:rFonts w:ascii="Times New Roman" w:eastAsia="Times New Roman" w:hAnsi="Times New Roman" w:cs="Times New Roman"/>
+          <w:kern w:val="0"/>
+          <w:lang w:eastAsia="it-IT"/>
+          <w14:ligatures w14:val="none"/>
+        </w:rPr>
+        <w:t xml:space="preserve">delle due regole supplementari, la regola </w:t>
+      </w:r>
+      <w:r>
+        <w:rPr>
+          <w:rFonts w:ascii="Times New Roman" w:eastAsia="Times New Roman" w:hAnsi="Times New Roman" w:cs="Times New Roman"/>
+          <w:kern w:val="0"/>
+          <w:lang w:eastAsia="it-IT"/>
+          <w14:ligatures w14:val="none"/>
+        </w:rPr>
+        <w:t>treno_piu_in_ritardo ha consentito di identificare il treno con il ritardo massimo, confermando che il secondo treno, con un ritardo di 2</w:t>
+      </w:r>
+      <w:r>
+        <w:rPr>
+          <w:rFonts w:ascii="Times New Roman" w:eastAsia="Times New Roman" w:hAnsi="Times New Roman" w:cs="Times New Roman"/>
+          <w:kern w:val="0"/>
+          <w:lang w:eastAsia="it-IT"/>
+          <w14:ligatures w14:val="none"/>
+        </w:rPr>
+        <w:t>8</w:t>
+      </w:r>
+      <w:r>
+        <w:rPr>
+          <w:rFonts w:ascii="Times New Roman" w:eastAsia="Times New Roman" w:hAnsi="Times New Roman" w:cs="Times New Roman"/>
+          <w:kern w:val="0"/>
+          <w:lang w:eastAsia="it-IT"/>
+          <w14:ligatures w14:val="none"/>
+        </w:rPr>
+        <w:t xml:space="preserve"> minuti e </w:t>
+      </w:r>
+      <w:r>
+        <w:rPr>
+          <w:rFonts w:ascii="Times New Roman" w:eastAsia="Times New Roman" w:hAnsi="Times New Roman" w:cs="Times New Roman"/>
+          <w:kern w:val="0"/>
+          <w:lang w:eastAsia="it-IT"/>
+          <w14:ligatures w14:val="none"/>
+        </w:rPr>
+        <w:t>48</w:t>
+      </w:r>
+      <w:r>
+        <w:rPr>
+          <w:rFonts w:ascii="Times New Roman" w:eastAsia="Times New Roman" w:hAnsi="Times New Roman" w:cs="Times New Roman"/>
+          <w:kern w:val="0"/>
+          <w:lang w:eastAsia="it-IT"/>
+          <w14:ligatures w14:val="none"/>
+        </w:rPr>
+        <w:t xml:space="preserve"> secondi, è quello che presenta la predizione più elevata.</w:t>
+      </w:r>
+    </w:p>
+    <w:p>
+      <w:pPr>
+        <w:spacing w:before="100" w:beforeAutospacing="1" w:after="100" w:afterAutospacing="1" w:line="240" w:lineRule="auto"/>
+        <w:rPr>
+          <w:rFonts w:ascii="Times New Roman" w:eastAsia="Times New Roman" w:hAnsi="Times New Roman" w:cs="Times New Roman"/>
+          <w:kern w:val="0"/>
+          <w:lang w:eastAsia="it-IT"/>
+          <w14:ligatures w14:val="none"/>
+        </w:rPr>
+      </w:pPr>
+      <w:r>
+        <w:rPr>
+          <w:rFonts w:ascii="Times New Roman" w:eastAsia="Times New Roman" w:hAnsi="Times New Roman" w:cs="Times New Roman"/>
+          <w:kern w:val="0"/>
+          <w:lang w:eastAsia="it-IT"/>
+          <w14:ligatures w14:val="none"/>
+        </w:rPr>
+        <w:t xml:space="preserve">La regola ritardo_conveniente, invece, è stata utilizzata per valutare se un ritardo proposto sia inferiore a quello stimato dal modello. Per esempio, per il </w:t>
+      </w:r>
+      <w:r>
+        <w:rPr>
+          <w:rFonts w:ascii="Times New Roman" w:eastAsia="Times New Roman" w:hAnsi="Times New Roman" w:cs="Times New Roman"/>
+          <w:kern w:val="0"/>
+          <w:lang w:eastAsia="it-IT"/>
+          <w14:ligatures w14:val="none"/>
+        </w:rPr>
+        <w:t xml:space="preserve">primo </w:t>
+      </w:r>
+      <w:r>
+        <w:rPr>
+          <w:rFonts w:ascii="Times New Roman" w:eastAsia="Times New Roman" w:hAnsi="Times New Roman" w:cs="Times New Roman"/>
+          <w:kern w:val="0"/>
+          <w:lang w:eastAsia="it-IT"/>
+          <w14:ligatures w14:val="none"/>
+        </w:rPr>
+        <w:t>treno (con una predizione di</w:t>
+      </w:r>
+      <w:r>
+        <w:rPr>
+          <w:rFonts w:ascii="Times New Roman" w:eastAsia="Times New Roman" w:hAnsi="Times New Roman" w:cs="Times New Roman"/>
+          <w:kern w:val="0"/>
+          <w:lang w:eastAsia="it-IT"/>
+          <w14:ligatures w14:val="none"/>
+        </w:rPr>
+        <w:t xml:space="preserve"> 21</w:t>
+      </w:r>
+      <w:r>
+        <w:rPr>
+          <w:rFonts w:ascii="Times New Roman" w:eastAsia="Times New Roman" w:hAnsi="Times New Roman" w:cs="Times New Roman"/>
+          <w:kern w:val="0"/>
+          <w:lang w:eastAsia="it-IT"/>
+          <w14:ligatures w14:val="none"/>
+        </w:rPr>
+        <w:t xml:space="preserve"> minuti e </w:t>
+      </w:r>
+      <w:r>
+        <w:rPr>
+          <w:rFonts w:ascii="Times New Roman" w:eastAsia="Times New Roman" w:hAnsi="Times New Roman" w:cs="Times New Roman"/>
+          <w:kern w:val="0"/>
+          <w:lang w:eastAsia="it-IT"/>
+          <w14:ligatures w14:val="none"/>
+        </w:rPr>
+        <w:t>59</w:t>
+      </w:r>
+      <w:r>
+        <w:rPr>
+          <w:rFonts w:ascii="Times New Roman" w:eastAsia="Times New Roman" w:hAnsi="Times New Roman" w:cs="Times New Roman"/>
+          <w:kern w:val="0"/>
+          <w:lang w:eastAsia="it-IT"/>
+          <w14:ligatures w14:val="none"/>
+        </w:rPr>
+        <w:t xml:space="preserve"> secondi</w:t>
+      </w:r>
+      <w:r>
+        <w:rPr>
+          <w:rFonts w:ascii="Times New Roman" w:eastAsia="Times New Roman" w:hAnsi="Times New Roman" w:cs="Times New Roman"/>
+          <w:kern w:val="0"/>
+          <w:lang w:eastAsia="it-IT"/>
+          <w14:ligatures w14:val="none"/>
+        </w:rPr>
+        <w:t xml:space="preserve">), il sistema ha restituito il messaggio "Il ritardo proposto 20 è più conveniente di quello predetto", poiché il valore proposto (20) risulta </w:t>
+      </w:r>
+      <w:r>
+        <w:rPr>
+          <w:rFonts w:ascii="Times New Roman" w:eastAsia="Times New Roman" w:hAnsi="Times New Roman" w:cs="Times New Roman"/>
+          <w:kern w:val="0"/>
+          <w:lang w:eastAsia="it-IT"/>
+          <w14:ligatures w14:val="none"/>
+        </w:rPr>
+        <w:t>inferiore</w:t>
+      </w:r>
+      <w:r>
+        <w:rPr>
+          <w:rFonts w:ascii="Times New Roman" w:eastAsia="Times New Roman" w:hAnsi="Times New Roman" w:cs="Times New Roman"/>
+          <w:kern w:val="0"/>
+          <w:lang w:eastAsia="it-IT"/>
+          <w14:ligatures w14:val="none"/>
+        </w:rPr>
+        <w:t xml:space="preserve"> al ritardo stimato.</w:t>
+      </w:r>
+    </w:p>
+    <w:p>
+      <w:pPr>
+        <w:spacing w:before="100" w:beforeAutospacing="1" w:after="100" w:afterAutospacing="1" w:line="240" w:lineRule="auto"/>
+        <w:rPr>
+          <w:rFonts w:ascii="Times New Roman" w:eastAsia="Times New Roman" w:hAnsi="Times New Roman" w:cs="Times New Roman"/>
+          <w:kern w:val="0"/>
+          <w:lang w:eastAsia="it-IT"/>
+          <w14:ligatures w14:val="none"/>
+        </w:rPr>
+      </w:pPr>
+      <w:r>
+        <w:rPr>
+          <w:rFonts w:ascii="Times New Roman" w:eastAsia="Times New Roman" w:hAnsi="Times New Roman" w:cs="Times New Roman"/>
+          <w:noProof/>
+          <w:kern w:val="0"/>
+          <w:lang w:eastAsia="it-IT"/>
+          <w14:ligatures w14:val="none"/>
+        </w:rPr>
+        <w:drawing>
+          <wp:inline distT="0" distB="0" distL="0" distR="0" wp14:anchorId="54DDE7D8" wp14:editId="6D97F887">
+            <wp:extent cx="6120130" cy="760730"/>
+            <wp:effectExtent l="0" t="0" r="0" b="1270"/>
+            <wp:docPr id="553177391" name="Immagine 1" descr="Immagine che contiene schermata, testo, Carattere, linea&#10;&#10;Il contenuto generato dall'IA potrebbe non essere corretto."/>
+            <wp:cNvGraphicFramePr>
+              <a:graphicFrameLocks xmlns:a="http://schemas.openxmlformats.org/drawingml/2006/main" noChangeAspect="1"/>
+            </wp:cNvGraphicFramePr>
+            <a:graphic xmlns:a="http://schemas.openxmlformats.org/drawingml/2006/main">
+              <a:graphicData uri="http://schemas.openxmlformats.org/drawingml/2006/picture">
+                <pic:pic xmlns:pic="http://schemas.openxmlformats.org/drawingml/2006/picture">
+                  <pic:nvPicPr>
+                    <pic:cNvPr id="553177391" name="Immagine 1" descr="Immagine che contiene schermata, testo, Carattere, linea&#10;&#10;Il contenuto generato dall'IA potrebbe non essere corretto."/>
+                    <pic:cNvPicPr/>
+                  </pic:nvPicPr>
+                  <pic:blipFill>
+                    <a:blip r:embed="rId25"/>
+                    <a:stretch>
+                      <a:fillRect/>
+                    </a:stretch>
+                  </pic:blipFill>
+                  <pic:spPr>
+                    <a:xfrm>
+                      <a:off x="0" y="0"/>
+                      <a:ext cx="6120130" cy="760730"/>
                     </a:xfrm>
                     <a:prstGeom prst="rect">
                       <a:avLst/>
@@ -7227,7 +8370,7 @@
                     <pic:cNvPicPr/>
                   </pic:nvPicPr>
                   <pic:blipFill>
-                    <a:blip r:embed="rId25"/>
+                    <a:blip r:embed="rId26"/>
                     <a:stretch>
                       <a:fillRect/>
                     </a:stretch>
@@ -7329,7 +8472,7 @@
                     <pic:cNvPicPr/>
                   </pic:nvPicPr>
                   <pic:blipFill>
-                    <a:blip r:embed="rId26"/>
+                    <a:blip r:embed="rId27"/>
                     <a:stretch>
                       <a:fillRect/>
                     </a:stretch>
@@ -7404,7 +8547,7 @@
                     <pic:cNvPicPr/>
                   </pic:nvPicPr>
                   <pic:blipFill>
-                    <a:blip r:embed="rId27"/>
+                    <a:blip r:embed="rId28"/>
                     <a:stretch>
                       <a:fillRect/>
                     </a:stretch>
@@ -7480,7 +8623,7 @@
                     <pic:cNvPicPr/>
                   </pic:nvPicPr>
                   <pic:blipFill>
-                    <a:blip r:embed="rId28"/>
+                    <a:blip r:embed="rId29"/>
                     <a:stretch>
                       <a:fillRect/>
                     </a:stretch>
@@ -7601,7 +8744,7 @@
                     <pic:cNvPicPr/>
                   </pic:nvPicPr>
                   <pic:blipFill>
-                    <a:blip r:embed="rId29"/>
+                    <a:blip r:embed="rId30"/>
                     <a:stretch>
                       <a:fillRect/>
                     </a:stretch>
@@ -7721,7 +8864,7 @@
                     <pic:cNvPicPr/>
                   </pic:nvPicPr>
                   <pic:blipFill>
-                    <a:blip r:embed="rId30"/>
+                    <a:blip r:embed="rId31"/>
                     <a:stretch>
                       <a:fillRect/>
                     </a:stretch>
@@ -7796,7 +8939,7 @@
                     <pic:cNvPicPr/>
                   </pic:nvPicPr>
                   <pic:blipFill>
-                    <a:blip r:embed="rId31"/>
+                    <a:blip r:embed="rId32"/>
                     <a:stretch>
                       <a:fillRect/>
                     </a:stretch>
@@ -8258,8 +9401,8 @@
           <w14:ligatures w14:val="none"/>
         </w:rPr>
       </w:pPr>
-      <w:bookmarkStart w:id="14" w:name="_Conclusioni"/>
-      <w:bookmarkEnd w:id="14"/>
+      <w:bookmarkStart w:id="18" w:name="_Conclusioni"/>
+      <w:bookmarkEnd w:id="18"/>
       <w:r>
         <w:rPr>
           <w:rFonts w:ascii="Times New Roman" w:eastAsia="Times New Roman" w:hAnsi="Times New Roman" w:cs="Times New Roman"/>
@@ -8304,7 +9447,7 @@
                     <pic:cNvPicPr/>
                   </pic:nvPicPr>
                   <pic:blipFill>
-                    <a:blip r:embed="rId32"/>
+                    <a:blip r:embed="rId33"/>
                     <a:stretch>
                       <a:fillRect/>
                     </a:stretch>
@@ -8418,7 +9561,7 @@
                     <pic:cNvPicPr/>
                   </pic:nvPicPr>
                   <pic:blipFill>
-                    <a:blip r:embed="rId33"/>
+                    <a:blip r:embed="rId34"/>
                     <a:stretch>
                       <a:fillRect/>
                     </a:stretch>
@@ -8452,6 +9595,8 @@
         <w:br w:type="page"/>
       </w:r>
     </w:p>
+    <w:bookmarkStart w:id="19" w:name="_Conclusioni_1"/>
+    <w:bookmarkEnd w:id="19"/>
     <w:p>
       <w:pPr>
         <w:pStyle w:val="Titolo1"/>
@@ -8462,478 +9607,14 @@
           <w:lang w:eastAsia="it-IT"/>
         </w:rPr>
       </w:pPr>
-      <w:hyperlink w:anchor="_Indice" w:history="1">
-        <w:r>
-          <w:rPr>
-            <w:rStyle w:val="Collegamentoipertestuale"/>
-            <w:rFonts w:eastAsia="Times New Roman"/>
-            <w:lang w:eastAsia="it-IT"/>
-          </w:rPr>
-          <w:t>Conclusioni</w:t>
-        </w:r>
-      </w:hyperlink>
-    </w:p>
-    <w:p>
-      <w:pPr>
-        <w:spacing w:before="100" w:beforeAutospacing="1" w:after="100" w:afterAutospacing="1" w:line="240" w:lineRule="auto"/>
-        <w:rPr>
-          <w:rFonts w:ascii="Times New Roman" w:eastAsia="Times New Roman" w:hAnsi="Times New Roman" w:cs="Times New Roman"/>
-          <w:kern w:val="0"/>
-          <w:lang w:eastAsia="it-IT"/>
-          <w14:ligatures w14:val="none"/>
-        </w:rPr>
-      </w:pPr>
-      <w:r>
-        <w:rPr>
-          <w:rFonts w:ascii="Times New Roman" w:eastAsia="Times New Roman" w:hAnsi="Times New Roman" w:cs="Times New Roman"/>
-          <w:kern w:val="0"/>
-          <w:lang w:eastAsia="it-IT"/>
-          <w14:ligatures w14:val="none"/>
-        </w:rPr>
-        <w:t>Il progetto ha avuto come obiettivo principale la previsione dei ritardi dei treni utilizzando diverse tecniche di machine learning e approcci logici. In particolare, è stato esplorato l'apprendimento supervisionato, l'apprendimento bayesiano e l'integrazione con una Base di Conoscenza (KB) in Prolog, al fine di creare un sistema completo in grado di predire i ritardi dei treni e confrontare le performance dei vari modelli utilizzati.</w:t>
-      </w:r>
-    </w:p>
-    <w:p>
-      <w:pPr>
-        <w:spacing w:before="100" w:beforeAutospacing="1" w:after="100" w:afterAutospacing="1" w:line="240" w:lineRule="auto"/>
-        <w:rPr>
-          <w:rFonts w:ascii="Times New Roman" w:eastAsia="Times New Roman" w:hAnsi="Times New Roman" w:cs="Times New Roman"/>
-          <w:kern w:val="0"/>
-          <w:lang w:eastAsia="it-IT"/>
-          <w14:ligatures w14:val="none"/>
-        </w:rPr>
-      </w:pPr>
-      <w:r>
-        <w:rPr>
-          <w:rFonts w:ascii="Times New Roman" w:eastAsia="Times New Roman" w:hAnsi="Times New Roman" w:cs="Times New Roman"/>
-          <w:kern w:val="0"/>
-          <w:lang w:eastAsia="it-IT"/>
-          <w14:ligatures w14:val="none"/>
-        </w:rPr>
-        <w:t xml:space="preserve">Inizialmente, è stato implementato un </w:t>
-      </w:r>
-      <w:r>
-        <w:rPr>
-          <w:rFonts w:ascii="Times New Roman" w:eastAsia="Times New Roman" w:hAnsi="Times New Roman" w:cs="Times New Roman"/>
-          <w:b/>
-          <w:bCs/>
-          <w:kern w:val="0"/>
-          <w:lang w:eastAsia="it-IT"/>
-          <w14:ligatures w14:val="none"/>
-        </w:rPr>
-        <w:t>modello di apprendimento supervisionato</w:t>
-      </w:r>
-      <w:r>
-        <w:rPr>
-          <w:rFonts w:ascii="Times New Roman" w:eastAsia="Times New Roman" w:hAnsi="Times New Roman" w:cs="Times New Roman"/>
-          <w:kern w:val="0"/>
-          <w:lang w:eastAsia="it-IT"/>
-          <w14:ligatures w14:val="none"/>
-        </w:rPr>
-        <w:t xml:space="preserve"> utilizzando metodi come </w:t>
-      </w:r>
-      <w:r>
-        <w:rPr>
-          <w:rFonts w:ascii="Times New Roman" w:eastAsia="Times New Roman" w:hAnsi="Times New Roman" w:cs="Times New Roman"/>
-          <w:b/>
-          <w:bCs/>
-          <w:kern w:val="0"/>
-          <w:lang w:eastAsia="it-IT"/>
-          <w14:ligatures w14:val="none"/>
-        </w:rPr>
-        <w:t>SVR</w:t>
-      </w:r>
-      <w:r>
-        <w:rPr>
-          <w:rFonts w:ascii="Times New Roman" w:eastAsia="Times New Roman" w:hAnsi="Times New Roman" w:cs="Times New Roman"/>
-          <w:kern w:val="0"/>
-          <w:lang w:eastAsia="it-IT"/>
-          <w14:ligatures w14:val="none"/>
-        </w:rPr>
-        <w:t xml:space="preserve">, </w:t>
-      </w:r>
-      <w:r>
-        <w:rPr>
-          <w:rFonts w:ascii="Times New Roman" w:eastAsia="Times New Roman" w:hAnsi="Times New Roman" w:cs="Times New Roman"/>
-          <w:b/>
-          <w:bCs/>
-          <w:kern w:val="0"/>
-          <w:lang w:eastAsia="it-IT"/>
-          <w14:ligatures w14:val="none"/>
-        </w:rPr>
-        <w:t>Random Forest</w:t>
-      </w:r>
-      <w:r>
-        <w:rPr>
-          <w:rFonts w:ascii="Times New Roman" w:eastAsia="Times New Roman" w:hAnsi="Times New Roman" w:cs="Times New Roman"/>
-          <w:kern w:val="0"/>
-          <w:lang w:eastAsia="it-IT"/>
-          <w14:ligatures w14:val="none"/>
-        </w:rPr>
-        <w:t xml:space="preserve">, </w:t>
-      </w:r>
-      <w:r>
-        <w:rPr>
-          <w:rFonts w:ascii="Times New Roman" w:eastAsia="Times New Roman" w:hAnsi="Times New Roman" w:cs="Times New Roman"/>
-          <w:b/>
-          <w:bCs/>
-          <w:kern w:val="0"/>
-          <w:lang w:eastAsia="it-IT"/>
-          <w14:ligatures w14:val="none"/>
-        </w:rPr>
-        <w:t>Gradient Boosting</w:t>
-      </w:r>
-      <w:r>
-        <w:rPr>
-          <w:rFonts w:ascii="Times New Roman" w:eastAsia="Times New Roman" w:hAnsi="Times New Roman" w:cs="Times New Roman"/>
-          <w:kern w:val="0"/>
-          <w:lang w:eastAsia="it-IT"/>
-          <w14:ligatures w14:val="none"/>
-        </w:rPr>
-        <w:t xml:space="preserve"> e </w:t>
-      </w:r>
-      <w:r>
-        <w:rPr>
-          <w:rFonts w:ascii="Times New Roman" w:eastAsia="Times New Roman" w:hAnsi="Times New Roman" w:cs="Times New Roman"/>
-          <w:b/>
-          <w:bCs/>
-          <w:kern w:val="0"/>
-          <w:lang w:eastAsia="it-IT"/>
-          <w14:ligatures w14:val="none"/>
-        </w:rPr>
-        <w:t>Regressione Lineare</w:t>
-      </w:r>
-      <w:r>
-        <w:rPr>
-          <w:rFonts w:ascii="Times New Roman" w:eastAsia="Times New Roman" w:hAnsi="Times New Roman" w:cs="Times New Roman"/>
-          <w:kern w:val="0"/>
-          <w:lang w:eastAsia="it-IT"/>
-          <w14:ligatures w14:val="none"/>
-        </w:rPr>
-        <w:t xml:space="preserve">. I risultati hanno evidenziato come i modelli non lineari, in particolare l'SVR, abbiano ottenuto una previsione più accurata, con il </w:t>
-      </w:r>
-      <w:r>
-        <w:rPr>
-          <w:rFonts w:ascii="Times New Roman" w:eastAsia="Times New Roman" w:hAnsi="Times New Roman" w:cs="Times New Roman"/>
-          <w:b/>
-          <w:bCs/>
-          <w:kern w:val="0"/>
-          <w:lang w:eastAsia="it-IT"/>
-          <w14:ligatures w14:val="none"/>
-        </w:rPr>
-        <w:t>MAE</w:t>
-      </w:r>
-      <w:r>
-        <w:rPr>
-          <w:rFonts w:ascii="Times New Roman" w:eastAsia="Times New Roman" w:hAnsi="Times New Roman" w:cs="Times New Roman"/>
-          <w:kern w:val="0"/>
-          <w:lang w:eastAsia="it-IT"/>
-          <w14:ligatures w14:val="none"/>
-        </w:rPr>
-        <w:t xml:space="preserve">, il </w:t>
-      </w:r>
-      <w:r>
-        <w:rPr>
-          <w:rFonts w:ascii="Times New Roman" w:eastAsia="Times New Roman" w:hAnsi="Times New Roman" w:cs="Times New Roman"/>
-          <w:b/>
-          <w:bCs/>
-          <w:kern w:val="0"/>
-          <w:lang w:eastAsia="it-IT"/>
-          <w14:ligatures w14:val="none"/>
-        </w:rPr>
-        <w:t>MSE</w:t>
-      </w:r>
-      <w:r>
-        <w:rPr>
-          <w:rFonts w:ascii="Times New Roman" w:eastAsia="Times New Roman" w:hAnsi="Times New Roman" w:cs="Times New Roman"/>
-          <w:kern w:val="0"/>
-          <w:lang w:eastAsia="it-IT"/>
-          <w14:ligatures w14:val="none"/>
-        </w:rPr>
-        <w:t xml:space="preserve"> e il </w:t>
-      </w:r>
-      <w:r>
-        <w:rPr>
-          <w:rFonts w:ascii="Times New Roman" w:eastAsia="Times New Roman" w:hAnsi="Times New Roman" w:cs="Times New Roman"/>
-          <w:b/>
-          <w:bCs/>
-          <w:kern w:val="0"/>
-          <w:lang w:eastAsia="it-IT"/>
-          <w14:ligatures w14:val="none"/>
-        </w:rPr>
-        <w:t>RMSE</w:t>
-      </w:r>
-      <w:r>
-        <w:rPr>
-          <w:rFonts w:ascii="Times New Roman" w:eastAsia="Times New Roman" w:hAnsi="Times New Roman" w:cs="Times New Roman"/>
-          <w:kern w:val="0"/>
-          <w:lang w:eastAsia="it-IT"/>
-          <w14:ligatures w14:val="none"/>
-        </w:rPr>
-        <w:t xml:space="preserve"> più bassi rispetto agli altri modelli. Questi risultati sono stati supportati dall’analisi grafica, che ha mostrato come i modelli, come il </w:t>
-      </w:r>
-      <w:r>
-        <w:rPr>
-          <w:rFonts w:ascii="Times New Roman" w:eastAsia="Times New Roman" w:hAnsi="Times New Roman" w:cs="Times New Roman"/>
-          <w:b/>
-          <w:bCs/>
-          <w:kern w:val="0"/>
-          <w:lang w:eastAsia="it-IT"/>
-          <w14:ligatures w14:val="none"/>
-        </w:rPr>
-        <w:t>Gradient Boosting</w:t>
-      </w:r>
-      <w:r>
-        <w:rPr>
-          <w:rFonts w:ascii="Times New Roman" w:eastAsia="Times New Roman" w:hAnsi="Times New Roman" w:cs="Times New Roman"/>
-          <w:kern w:val="0"/>
-          <w:lang w:eastAsia="it-IT"/>
-          <w14:ligatures w14:val="none"/>
-        </w:rPr>
-        <w:t>, possano migliorare le loro performance con un numero maggiore di dati, suggerendo una buona capacità di generalizzazione. In generale, l'analisi dei dati ha evidenziato l'efficacia dei modelli non lineari ed ensemble nell'adattarsi meglio ai dati complessi.</w:t>
-      </w:r>
-    </w:p>
-    <w:p>
-      <w:pPr>
-        <w:spacing w:before="100" w:beforeAutospacing="1" w:after="100" w:afterAutospacing="1" w:line="240" w:lineRule="auto"/>
-        <w:rPr>
-          <w:rFonts w:ascii="Times New Roman" w:eastAsia="Times New Roman" w:hAnsi="Times New Roman" w:cs="Times New Roman"/>
-          <w:kern w:val="0"/>
-          <w:lang w:eastAsia="it-IT"/>
-          <w14:ligatures w14:val="none"/>
-        </w:rPr>
-      </w:pPr>
-      <w:r>
-        <w:rPr>
-          <w:rFonts w:ascii="Times New Roman" w:eastAsia="Times New Roman" w:hAnsi="Times New Roman" w:cs="Times New Roman"/>
-          <w:kern w:val="0"/>
-          <w:lang w:eastAsia="it-IT"/>
-          <w14:ligatures w14:val="none"/>
-        </w:rPr>
-        <w:t xml:space="preserve">In parallelo, il progetto ha esplorato l'uso di un approccio di </w:t>
-      </w:r>
-      <w:r>
-        <w:rPr>
-          <w:rFonts w:ascii="Times New Roman" w:eastAsia="Times New Roman" w:hAnsi="Times New Roman" w:cs="Times New Roman"/>
-          <w:b/>
-          <w:bCs/>
-          <w:kern w:val="0"/>
-          <w:lang w:eastAsia="it-IT"/>
-          <w14:ligatures w14:val="none"/>
-        </w:rPr>
-        <w:t>apprendimento bayesiano</w:t>
-      </w:r>
-      <w:r>
-        <w:rPr>
-          <w:rFonts w:ascii="Times New Roman" w:eastAsia="Times New Roman" w:hAnsi="Times New Roman" w:cs="Times New Roman"/>
-          <w:kern w:val="0"/>
-          <w:lang w:eastAsia="it-IT"/>
-          <w14:ligatures w14:val="none"/>
-        </w:rPr>
-        <w:t xml:space="preserve">, che sfrutta il </w:t>
-      </w:r>
-      <w:r>
-        <w:rPr>
-          <w:rFonts w:ascii="Times New Roman" w:eastAsia="Times New Roman" w:hAnsi="Times New Roman" w:cs="Times New Roman"/>
-          <w:b/>
-          <w:bCs/>
-          <w:kern w:val="0"/>
-          <w:lang w:eastAsia="it-IT"/>
-          <w14:ligatures w14:val="none"/>
-        </w:rPr>
-        <w:t>teorema di Bayes</w:t>
-      </w:r>
-      <w:r>
-        <w:rPr>
-          <w:rFonts w:ascii="Times New Roman" w:eastAsia="Times New Roman" w:hAnsi="Times New Roman" w:cs="Times New Roman"/>
-          <w:kern w:val="0"/>
-          <w:lang w:eastAsia="it-IT"/>
-          <w14:ligatures w14:val="none"/>
-        </w:rPr>
-        <w:t xml:space="preserve"> per aggiornare le probabilità in base alle evidenze osservate. Questo approccio ha permesso di modellare le relazioni tra le variabili in modo probabilistico, fornendo una visione alternativa alla previsione dei ritardi. L’uso delle </w:t>
-      </w:r>
-      <w:r>
-        <w:rPr>
-          <w:rFonts w:ascii="Times New Roman" w:eastAsia="Times New Roman" w:hAnsi="Times New Roman" w:cs="Times New Roman"/>
-          <w:b/>
-          <w:bCs/>
-          <w:kern w:val="0"/>
-          <w:lang w:eastAsia="it-IT"/>
-          <w14:ligatures w14:val="none"/>
-        </w:rPr>
-        <w:t>reti bayesiane</w:t>
-      </w:r>
-      <w:r>
-        <w:rPr>
-          <w:rFonts w:ascii="Times New Roman" w:eastAsia="Times New Roman" w:hAnsi="Times New Roman" w:cs="Times New Roman"/>
-          <w:kern w:val="0"/>
-          <w:lang w:eastAsia="it-IT"/>
-          <w14:ligatures w14:val="none"/>
-        </w:rPr>
-        <w:t xml:space="preserve"> ha contribuito ad analizzare i dati in presenza di incertezze e a fare inferenze basate su dati incompleti, arricchendo ulteriormente il sistema di previsione.</w:t>
-      </w:r>
-    </w:p>
-    <w:p>
-      <w:pPr>
-        <w:spacing w:before="100" w:beforeAutospacing="1" w:after="100" w:afterAutospacing="1" w:line="240" w:lineRule="auto"/>
-        <w:rPr>
-          <w:rFonts w:ascii="Times New Roman" w:eastAsia="Times New Roman" w:hAnsi="Times New Roman" w:cs="Times New Roman"/>
-          <w:kern w:val="0"/>
-          <w:lang w:eastAsia="it-IT"/>
-          <w14:ligatures w14:val="none"/>
-        </w:rPr>
-      </w:pPr>
-      <w:r>
-        <w:rPr>
-          <w:rFonts w:ascii="Times New Roman" w:eastAsia="Times New Roman" w:hAnsi="Times New Roman" w:cs="Times New Roman"/>
-          <w:kern w:val="0"/>
-          <w:lang w:eastAsia="it-IT"/>
-          <w14:ligatures w14:val="none"/>
-        </w:rPr>
-        <w:t>Infine, è stato integrato un sistema basato su Prolog per la previsione dei ritardi, trasformando l’albero di decisione della Random Forest in una serie di fatti e regole logiche. Questo approccio ha dimostrato di essere efficace nel generare previsioni compatibili con il modello di apprendimento supervisionato, mostrando come l'inferenza logica possa essere utilizzata per eseguire classificazioni. La regola “predire_ritardo” ha permesso di determinare il ritardo previsto per ciascun treno, mentre altre regole logiche hanno consentito l’identificazione dei treni più in ritardo e la valutazione della convenienza di ritardi proposti.</w:t>
-      </w:r>
-    </w:p>
-    <w:p>
-      <w:pPr>
-        <w:spacing w:before="100" w:beforeAutospacing="1" w:after="100" w:afterAutospacing="1" w:line="240" w:lineRule="auto"/>
-        <w:rPr>
-          <w:rFonts w:ascii="Times New Roman" w:eastAsia="Times New Roman" w:hAnsi="Times New Roman" w:cs="Times New Roman"/>
-          <w:kern w:val="0"/>
-          <w:lang w:eastAsia="it-IT"/>
-          <w14:ligatures w14:val="none"/>
-        </w:rPr>
-      </w:pPr>
-      <w:r>
-        <w:rPr>
-          <w:rFonts w:ascii="Times New Roman" w:eastAsia="Times New Roman" w:hAnsi="Times New Roman" w:cs="Times New Roman"/>
-          <w:kern w:val="0"/>
-          <w:lang w:eastAsia="it-IT"/>
-          <w14:ligatures w14:val="none"/>
-        </w:rPr>
-        <w:t>Inoltre, la seconda parte del sistema Prolog calcola direttamente il ritardo di un treno partendo dalle sue caratteristiche. Viene elaborata una lista di attributi – come l’anno, il mese, il numero di circolazioni, le cancellazioni, i ritardi alla partenza, il tempo di viaggio, ecc. – e a ciascuno di questi viene assegnato un contributo specifico, che sommato agli altri fornisce una stima complessiva del ritardo. Il sistema consente anche di confrontare i ritardi di diversi treni per individuare quello più elevato e di verificare se un ritardo proposto sia inferiore a quello stimato, offrendo così un criterio di convenienza.</w:t>
-      </w:r>
-    </w:p>
-    <w:p>
-      <w:pPr>
-        <w:pStyle w:val="Titolo2"/>
-        <w:rPr>
-          <w:rFonts w:eastAsia="Times New Roman"/>
-          <w:kern w:val="0"/>
-          <w:lang w:eastAsia="it-IT"/>
-          <w14:ligatures w14:val="none"/>
-        </w:rPr>
-      </w:pPr>
-      <w:hyperlink w:anchor="_Indice" w:history="1">
-        <w:r>
-          <w:rPr>
-            <w:rStyle w:val="Collegamentoipertestuale"/>
-          </w:rPr>
-          <w:t>Possibili sviluppi</w:t>
-        </w:r>
-      </w:hyperlink>
-    </w:p>
-    <w:p>
-      <w:pPr>
-        <w:spacing w:before="100" w:beforeAutospacing="1" w:after="100" w:afterAutospacing="1" w:line="240" w:lineRule="auto"/>
-        <w:rPr>
-          <w:rFonts w:eastAsia="Times New Roman"/>
-          <w:kern w:val="0"/>
-          <w:lang w:eastAsia="it-IT"/>
-          <w14:ligatures w14:val="none"/>
-        </w:rPr>
-      </w:pPr>
-      <w:r>
-        <w:rPr>
-          <w:rFonts w:eastAsia="Times New Roman"/>
-          <w:kern w:val="0"/>
-          <w:lang w:eastAsia="it-IT"/>
-          <w14:ligatures w14:val="none"/>
-        </w:rPr>
-        <w:t>Implementare una UI per visualizzare le predizioni dei ritardi in modo più intuitivo, permettendo all'utente di inserire dati e ottenere risultati in tempo reale.</w:t>
-      </w:r>
-    </w:p>
-    <w:p>
-      <w:pPr>
-        <w:tabs>
-          <w:tab w:val="left" w:pos="2076"/>
-        </w:tabs>
-        <w:spacing w:before="100" w:beforeAutospacing="1" w:after="100" w:afterAutospacing="1" w:line="240" w:lineRule="auto"/>
-        <w:rPr>
-          <w:rFonts w:eastAsia="Times New Roman"/>
-          <w:kern w:val="0"/>
-          <w:lang w:eastAsia="it-IT"/>
-          <w14:ligatures w14:val="none"/>
-        </w:rPr>
-      </w:pPr>
-      <w:r>
-        <w:rPr>
-          <w:rFonts w:eastAsia="Times New Roman"/>
-          <w:kern w:val="0"/>
-          <w:lang w:eastAsia="it-IT"/>
-          <w14:ligatures w14:val="none"/>
-        </w:rPr>
-        <w:t xml:space="preserve">Si potrebbe arricchire la base di conoscenza Prolog includendo nuove variabili o regole aggiuntive per migliorare la precisione delle predizioni. </w:t>
-      </w:r>
-    </w:p>
-    <w:p>
-      <w:pPr>
-        <w:tabs>
-          <w:tab w:val="left" w:pos="2076"/>
-        </w:tabs>
-        <w:spacing w:before="100" w:beforeAutospacing="1" w:after="100" w:afterAutospacing="1" w:line="240" w:lineRule="auto"/>
-        <w:rPr>
-          <w:rFonts w:eastAsia="Times New Roman"/>
-          <w:kern w:val="0"/>
-          <w:lang w:eastAsia="it-IT"/>
-          <w14:ligatures w14:val="none"/>
-        </w:rPr>
-      </w:pPr>
-      <w:r>
-        <w:rPr>
-          <w:rFonts w:eastAsia="Times New Roman"/>
-          <w:kern w:val="0"/>
-          <w:lang w:eastAsia="it-IT"/>
-          <w14:ligatures w14:val="none"/>
-        </w:rPr>
+      <w:r>
         <w:lastRenderedPageBreak/>
-        <w:t>Attualmente sono stati utilizzati Regressione Lineare, Gradient Boosting, Random Forest e SVR per l'apprendimento supervisionato. Uno sviluppo futuro potrebbe consistere nel testare altri modelli, come reti neurali o modelli basati su serie temporali, per valutare se possano migliorare l'accuratezza delle predizioni.</w:t>
-      </w:r>
-    </w:p>
-    <w:bookmarkStart w:id="15" w:name="_Riferimenti_bibliografici"/>
-    <w:bookmarkEnd w:id="15"/>
-    <w:p>
-      <w:pPr>
-        <w:pStyle w:val="Titolo1"/>
-        <w:rPr>
-          <w:rFonts w:eastAsia="Times New Roman"/>
-          <w:lang w:eastAsia="it-IT"/>
-        </w:rPr>
-      </w:pPr>
-      <w:r>
-        <w:rPr>
-          <w:rFonts w:eastAsia="Times New Roman"/>
-          <w:lang w:eastAsia="it-IT"/>
-        </w:rPr>
         <w:fldChar w:fldCharType="begin"/>
       </w:r>
       <w:r>
-        <w:rPr>
-          <w:rFonts w:eastAsia="Times New Roman"/>
-          <w:lang w:eastAsia="it-IT"/>
-        </w:rPr>
-        <w:instrText>HYPERLINK  \l "_Indice"</w:instrText>
-      </w:r>
-      <w:r>
-        <w:rPr>
-          <w:rFonts w:eastAsia="Times New Roman"/>
-          <w:lang w:eastAsia="it-IT"/>
-        </w:rPr>
-      </w:r>
-      <w:r>
-        <w:rPr>
-          <w:rFonts w:eastAsia="Times New Roman"/>
-          <w:lang w:eastAsia="it-IT"/>
-        </w:rPr>
+        <w:instrText>HYPERLINK \l "_Indice"</w:instrText>
+      </w:r>
+      <w:r>
         <w:fldChar w:fldCharType="separate"/>
       </w:r>
       <w:r>
@@ -8942,6 +9623,385 @@
           <w:rFonts w:eastAsia="Times New Roman"/>
           <w:lang w:eastAsia="it-IT"/>
         </w:rPr>
+        <w:t>Conclusioni</w:t>
+      </w:r>
+      <w:r>
+        <w:fldChar w:fldCharType="end"/>
+      </w:r>
+    </w:p>
+    <w:p>
+      <w:pPr>
+        <w:spacing w:before="100" w:beforeAutospacing="1" w:after="100" w:afterAutospacing="1" w:line="240" w:lineRule="auto"/>
+        <w:rPr>
+          <w:rFonts w:ascii="Times New Roman" w:eastAsia="Times New Roman" w:hAnsi="Times New Roman" w:cs="Times New Roman"/>
+          <w:kern w:val="0"/>
+          <w:lang w:eastAsia="it-IT"/>
+          <w14:ligatures w14:val="none"/>
+        </w:rPr>
+      </w:pPr>
+      <w:r>
+        <w:rPr>
+          <w:rFonts w:ascii="Times New Roman" w:eastAsia="Times New Roman" w:hAnsi="Times New Roman" w:cs="Times New Roman"/>
+          <w:kern w:val="0"/>
+          <w:lang w:eastAsia="it-IT"/>
+          <w14:ligatures w14:val="none"/>
+        </w:rPr>
+        <w:t>Il progetto ha avuto come obiettivo principale la previsione dei ritardi dei treni utilizzando diverse tecniche di machine learning e approcci logici. In particolare, è stato esplorato l'apprendimento supervisionato, l'apprendimento bayesiano e l'integrazione con una Base di Conoscenza (KB) in Prolog, al fine di creare un sistema completo in grado di predire i ritardi dei treni e confrontare le performance dei vari modelli utilizzati.</w:t>
+      </w:r>
+    </w:p>
+    <w:p>
+      <w:pPr>
+        <w:spacing w:before="100" w:beforeAutospacing="1" w:after="100" w:afterAutospacing="1" w:line="240" w:lineRule="auto"/>
+        <w:rPr>
+          <w:rFonts w:ascii="Times New Roman" w:eastAsia="Times New Roman" w:hAnsi="Times New Roman" w:cs="Times New Roman"/>
+          <w:kern w:val="0"/>
+          <w:lang w:eastAsia="it-IT"/>
+          <w14:ligatures w14:val="none"/>
+        </w:rPr>
+      </w:pPr>
+      <w:r>
+        <w:rPr>
+          <w:rFonts w:ascii="Times New Roman" w:eastAsia="Times New Roman" w:hAnsi="Times New Roman" w:cs="Times New Roman"/>
+          <w:kern w:val="0"/>
+          <w:lang w:eastAsia="it-IT"/>
+          <w14:ligatures w14:val="none"/>
+        </w:rPr>
+        <w:t>Inizialmente, è stato implementat</w:t>
+      </w:r>
+      <w:r>
+        <w:rPr>
+          <w:rFonts w:ascii="Times New Roman" w:eastAsia="Times New Roman" w:hAnsi="Times New Roman" w:cs="Times New Roman"/>
+          <w:kern w:val="0"/>
+          <w:lang w:eastAsia="it-IT"/>
+          <w14:ligatures w14:val="none"/>
+        </w:rPr>
+        <w:t>o</w:t>
+      </w:r>
+      <w:r>
+        <w:rPr>
+          <w:rFonts w:ascii="Times New Roman" w:eastAsia="Times New Roman" w:hAnsi="Times New Roman" w:cs="Times New Roman"/>
+          <w:kern w:val="0"/>
+          <w:lang w:eastAsia="it-IT"/>
+          <w14:ligatures w14:val="none"/>
+        </w:rPr>
+        <w:t xml:space="preserve"> </w:t>
+      </w:r>
+      <w:r>
+        <w:rPr>
+          <w:rFonts w:ascii="Times New Roman" w:eastAsia="Times New Roman" w:hAnsi="Times New Roman" w:cs="Times New Roman"/>
+          <w:kern w:val="0"/>
+          <w:lang w:eastAsia="it-IT"/>
+          <w14:ligatures w14:val="none"/>
+        </w:rPr>
+        <w:t>un</w:t>
+      </w:r>
+      <w:r>
+        <w:rPr>
+          <w:rFonts w:ascii="Times New Roman" w:eastAsia="Times New Roman" w:hAnsi="Times New Roman" w:cs="Times New Roman"/>
+          <w:kern w:val="0"/>
+          <w:lang w:eastAsia="it-IT"/>
+          <w14:ligatures w14:val="none"/>
+        </w:rPr>
+        <w:t xml:space="preserve"> task </w:t>
+      </w:r>
+      <w:r>
+        <w:rPr>
+          <w:rFonts w:ascii="Times New Roman" w:eastAsia="Times New Roman" w:hAnsi="Times New Roman" w:cs="Times New Roman"/>
+          <w:kern w:val="0"/>
+          <w:lang w:eastAsia="it-IT"/>
+          <w14:ligatures w14:val="none"/>
+        </w:rPr>
+        <w:t>di apprendimento supervisionato</w:t>
+      </w:r>
+      <w:r>
+        <w:rPr>
+          <w:rFonts w:ascii="Times New Roman" w:eastAsia="Times New Roman" w:hAnsi="Times New Roman" w:cs="Times New Roman"/>
+          <w:kern w:val="0"/>
+          <w:lang w:eastAsia="it-IT"/>
+          <w14:ligatures w14:val="none"/>
+        </w:rPr>
+        <w:t xml:space="preserve"> </w:t>
+      </w:r>
+      <w:r>
+        <w:rPr>
+          <w:rFonts w:ascii="Times New Roman" w:eastAsia="Times New Roman" w:hAnsi="Times New Roman" w:cs="Times New Roman"/>
+          <w:kern w:val="0"/>
+          <w:lang w:eastAsia="it-IT"/>
+          <w14:ligatures w14:val="none"/>
+        </w:rPr>
+        <w:t xml:space="preserve">basato su tecniche di regressione </w:t>
+      </w:r>
+      <w:r>
+        <w:rPr>
+          <w:rFonts w:ascii="Times New Roman" w:eastAsia="Times New Roman" w:hAnsi="Times New Roman" w:cs="Times New Roman"/>
+          <w:kern w:val="0"/>
+          <w:lang w:eastAsia="it-IT"/>
+          <w14:ligatures w14:val="none"/>
+        </w:rPr>
+        <w:t>come SVR, Random Forest, Gradient Boosting e Regressione Lineare. I risultati ottenuti attraverso l’analisi dei metriche – MAE, MSE e RMSE – e delle learning curve hanno evidenziato differenze rilevanti nelle capacità predittive dei vari modelli. La Regressione Lineare, caratterizzata da un bias elevato, ha prodotto errori medi più alti, segnalando una limitata capacità di catturare relazioni complesse. Al contrario, l’SVR ha mostrato il MAE più basso, dimostrando una maggiore precisione nelle previsioni. I modelli basati su ensemble, come Random Forest e Gradient Boosting, hanno offerto prestazioni solide, in particolare in termini di MSE e RMSE, sebbene presentassero un certo grado di overfitting. In sintesi, la scelta del modello ideale in un contesto di apprendimento supervisionato deve bilanciare la complessità dei dati e la capacità di generalizzazione, con SVR e gli ensemble che emergono come opzioni particolarmente performanti per catturare relazioni non lineari.</w:t>
+      </w:r>
+    </w:p>
+    <w:p>
+      <w:pPr>
+        <w:spacing w:before="100" w:beforeAutospacing="1" w:after="100" w:afterAutospacing="1" w:line="240" w:lineRule="auto"/>
+        <w:rPr>
+          <w:rFonts w:ascii="Times New Roman" w:eastAsia="Times New Roman" w:hAnsi="Times New Roman" w:cs="Times New Roman"/>
+          <w:kern w:val="0"/>
+          <w:lang w:eastAsia="it-IT"/>
+          <w14:ligatures w14:val="none"/>
+        </w:rPr>
+      </w:pPr>
+      <w:r>
+        <w:rPr>
+          <w:rFonts w:ascii="Times New Roman" w:eastAsia="Times New Roman" w:hAnsi="Times New Roman" w:cs="Times New Roman"/>
+          <w:kern w:val="0"/>
+          <w:lang w:eastAsia="it-IT"/>
+          <w14:ligatures w14:val="none"/>
+        </w:rPr>
+        <w:t xml:space="preserve">In parallelo, il progetto ha esplorato l'uso di un approccio di </w:t>
+      </w:r>
+      <w:r>
+        <w:rPr>
+          <w:rFonts w:ascii="Times New Roman" w:eastAsia="Times New Roman" w:hAnsi="Times New Roman" w:cs="Times New Roman"/>
+          <w:b/>
+          <w:bCs/>
+          <w:kern w:val="0"/>
+          <w:lang w:eastAsia="it-IT"/>
+          <w14:ligatures w14:val="none"/>
+        </w:rPr>
+        <w:t>apprendimento bayesiano</w:t>
+      </w:r>
+      <w:r>
+        <w:rPr>
+          <w:rFonts w:ascii="Times New Roman" w:eastAsia="Times New Roman" w:hAnsi="Times New Roman" w:cs="Times New Roman"/>
+          <w:kern w:val="0"/>
+          <w:lang w:eastAsia="it-IT"/>
+          <w14:ligatures w14:val="none"/>
+        </w:rPr>
+        <w:t xml:space="preserve">, che sfrutta il </w:t>
+      </w:r>
+      <w:r>
+        <w:rPr>
+          <w:rFonts w:ascii="Times New Roman" w:eastAsia="Times New Roman" w:hAnsi="Times New Roman" w:cs="Times New Roman"/>
+          <w:b/>
+          <w:bCs/>
+          <w:kern w:val="0"/>
+          <w:lang w:eastAsia="it-IT"/>
+          <w14:ligatures w14:val="none"/>
+        </w:rPr>
+        <w:t>teorema di Bayes</w:t>
+      </w:r>
+      <w:r>
+        <w:rPr>
+          <w:rFonts w:ascii="Times New Roman" w:eastAsia="Times New Roman" w:hAnsi="Times New Roman" w:cs="Times New Roman"/>
+          <w:kern w:val="0"/>
+          <w:lang w:eastAsia="it-IT"/>
+          <w14:ligatures w14:val="none"/>
+        </w:rPr>
+        <w:t xml:space="preserve"> per aggiornare le probabilità in base alle evidenze osservate. Questo approccio ha permesso di modellare le relazioni tra le variabili in modo probabilistico, fornendo una visione alternativa alla previsione dei ritardi. L’uso delle </w:t>
+      </w:r>
+      <w:r>
+        <w:rPr>
+          <w:rFonts w:ascii="Times New Roman" w:eastAsia="Times New Roman" w:hAnsi="Times New Roman" w:cs="Times New Roman"/>
+          <w:b/>
+          <w:bCs/>
+          <w:kern w:val="0"/>
+          <w:lang w:eastAsia="it-IT"/>
+          <w14:ligatures w14:val="none"/>
+        </w:rPr>
+        <w:t>reti bayesiane</w:t>
+      </w:r>
+      <w:r>
+        <w:rPr>
+          <w:rFonts w:ascii="Times New Roman" w:eastAsia="Times New Roman" w:hAnsi="Times New Roman" w:cs="Times New Roman"/>
+          <w:kern w:val="0"/>
+          <w:lang w:eastAsia="it-IT"/>
+          <w14:ligatures w14:val="none"/>
+        </w:rPr>
+        <w:t xml:space="preserve"> ha contribuito ad analizzare i dati in presenza di incertezze e a fare inferenze basate su dati incompleti, arricchendo ulteriormente il sistema di previsione.</w:t>
+      </w:r>
+    </w:p>
+    <w:p>
+      <w:pPr>
+        <w:spacing w:before="100" w:beforeAutospacing="1" w:after="100" w:afterAutospacing="1" w:line="240" w:lineRule="auto"/>
+        <w:rPr>
+          <w:rFonts w:ascii="Times New Roman" w:eastAsia="Times New Roman" w:hAnsi="Times New Roman" w:cs="Times New Roman"/>
+          <w:kern w:val="0"/>
+          <w:lang w:eastAsia="it-IT"/>
+          <w14:ligatures w14:val="none"/>
+        </w:rPr>
+      </w:pPr>
+      <w:r>
+        <w:rPr>
+          <w:rFonts w:ascii="Times New Roman" w:eastAsia="Times New Roman" w:hAnsi="Times New Roman" w:cs="Times New Roman"/>
+          <w:kern w:val="0"/>
+          <w:lang w:eastAsia="it-IT"/>
+          <w14:ligatures w14:val="none"/>
+        </w:rPr>
+        <w:t>Infine, è stato integrato un sistema basato su Prolog per la previsione dei ritardi, trasformando l’albero di decisione della Random Forest in una serie di fatti e regole logiche. Questo approccio ha dimostrato di essere efficace nel generare previsioni compatibili con il modello di apprendimento supervisionato, mostrando come l'inferenza logica possa essere utilizzata per eseguire classificazioni. La regola “predire_ritardo” ha permesso di determinare il ritardo previsto per ciascun treno, mentre altre regole logiche hanno consentito l’identificazione dei treni più in ritardo e la valutazione della convenienza di ritardi proposti.</w:t>
+      </w:r>
+    </w:p>
+    <w:p>
+      <w:pPr>
+        <w:spacing w:before="100" w:beforeAutospacing="1" w:after="100" w:afterAutospacing="1" w:line="240" w:lineRule="auto"/>
+        <w:rPr>
+          <w:rFonts w:ascii="Times New Roman" w:eastAsia="Times New Roman" w:hAnsi="Times New Roman" w:cs="Times New Roman"/>
+          <w:kern w:val="0"/>
+          <w:lang w:eastAsia="it-IT"/>
+          <w14:ligatures w14:val="none"/>
+        </w:rPr>
+      </w:pPr>
+      <w:r>
+        <w:rPr>
+          <w:rFonts w:ascii="Times New Roman" w:eastAsia="Times New Roman" w:hAnsi="Times New Roman" w:cs="Times New Roman"/>
+          <w:kern w:val="0"/>
+          <w:lang w:eastAsia="it-IT"/>
+          <w14:ligatures w14:val="none"/>
+        </w:rPr>
+        <w:t>Inoltre, la seconda parte del sistema Prolog calcola direttamente il ritardo di un treno partendo dalle sue caratteristiche. Viene elaborata una lista di attributi – come l’anno, il mese, il numero di circolazioni, le cancellazioni, i ritardi alla partenza, il tempo di viaggio, ecc. – e a ciascuno di questi viene assegnato un contributo specifico, che sommato agli altri fornisce una stima complessiva del ritardo. Il sistema consente anche di confrontare i ritardi di diversi treni per individuare quello più elevato e di verificare se un ritardo proposto sia inferiore a quello stimato, offrendo così un criterio di convenienza.</w:t>
+      </w:r>
+    </w:p>
+    <w:bookmarkStart w:id="20" w:name="_Possibili_sviluppi"/>
+    <w:bookmarkEnd w:id="20"/>
+    <w:p>
+      <w:pPr>
+        <w:pStyle w:val="Titolo2"/>
+        <w:rPr>
+          <w:rFonts w:eastAsia="Times New Roman"/>
+          <w:kern w:val="0"/>
+          <w:lang w:eastAsia="it-IT"/>
+          <w14:ligatures w14:val="none"/>
+        </w:rPr>
+      </w:pPr>
+      <w:r>
+        <w:fldChar w:fldCharType="begin"/>
+      </w:r>
+      <w:r>
+        <w:instrText>HYPERLINK \l "_Indice"</w:instrText>
+      </w:r>
+      <w:r>
+        <w:fldChar w:fldCharType="separate"/>
+      </w:r>
+      <w:r>
+        <w:rPr>
+          <w:rStyle w:val="Collegamentoipertestuale"/>
+        </w:rPr>
+        <w:t>Possibili sviluppi</w:t>
+      </w:r>
+      <w:r>
+        <w:fldChar w:fldCharType="end"/>
+      </w:r>
+    </w:p>
+    <w:p>
+      <w:pPr>
+        <w:spacing w:before="100" w:beforeAutospacing="1" w:after="100" w:afterAutospacing="1" w:line="240" w:lineRule="auto"/>
+        <w:rPr>
+          <w:rFonts w:eastAsia="Times New Roman"/>
+          <w:kern w:val="0"/>
+          <w:lang w:eastAsia="it-IT"/>
+          <w14:ligatures w14:val="none"/>
+        </w:rPr>
+      </w:pPr>
+      <w:r>
+        <w:rPr>
+          <w:rFonts w:eastAsia="Times New Roman"/>
+          <w:kern w:val="0"/>
+          <w:lang w:eastAsia="it-IT"/>
+          <w14:ligatures w14:val="none"/>
+        </w:rPr>
+        <w:t>Implementare una UI per visualizzare le predizioni dei ritardi in modo più intuitivo, permettendo all'utente di inserire dati e ottenere risultati in tempo reale.</w:t>
+      </w:r>
+    </w:p>
+    <w:p>
+      <w:pPr>
+        <w:tabs>
+          <w:tab w:val="left" w:pos="2076"/>
+        </w:tabs>
+        <w:spacing w:before="100" w:beforeAutospacing="1" w:after="100" w:afterAutospacing="1" w:line="240" w:lineRule="auto"/>
+        <w:rPr>
+          <w:rFonts w:eastAsia="Times New Roman"/>
+          <w:kern w:val="0"/>
+          <w:lang w:eastAsia="it-IT"/>
+          <w14:ligatures w14:val="none"/>
+        </w:rPr>
+      </w:pPr>
+      <w:r>
+        <w:rPr>
+          <w:rFonts w:eastAsia="Times New Roman"/>
+          <w:kern w:val="0"/>
+          <w:lang w:eastAsia="it-IT"/>
+          <w14:ligatures w14:val="none"/>
+        </w:rPr>
+        <w:lastRenderedPageBreak/>
+        <w:t xml:space="preserve">Si potrebbe arricchire la base di conoscenza Prolog includendo nuove variabili o regole aggiuntive per migliorare la precisione delle predizioni. </w:t>
+      </w:r>
+    </w:p>
+    <w:p>
+      <w:pPr>
+        <w:tabs>
+          <w:tab w:val="left" w:pos="2076"/>
+        </w:tabs>
+        <w:spacing w:before="100" w:beforeAutospacing="1" w:after="100" w:afterAutospacing="1" w:line="240" w:lineRule="auto"/>
+        <w:rPr>
+          <w:rFonts w:eastAsia="Times New Roman"/>
+          <w:kern w:val="0"/>
+          <w:lang w:eastAsia="it-IT"/>
+          <w14:ligatures w14:val="none"/>
+        </w:rPr>
+      </w:pPr>
+      <w:r>
+        <w:rPr>
+          <w:rFonts w:eastAsia="Times New Roman"/>
+          <w:kern w:val="0"/>
+          <w:lang w:eastAsia="it-IT"/>
+          <w14:ligatures w14:val="none"/>
+        </w:rPr>
+        <w:t>Attualmente sono stati utilizzati Regressione Lineare, Gradient Boosting, Random Forest e SVR per l'apprendimento supervisionato. Uno sviluppo futuro potrebbe consistere nel testare altri modelli, come reti neurali o modelli basati su serie temporali, per valutare se possano migliorare l'accuratezza delle predizioni.</w:t>
+      </w:r>
+    </w:p>
+    <w:bookmarkStart w:id="21" w:name="_Riferimenti_bibliografici"/>
+    <w:bookmarkEnd w:id="21"/>
+    <w:p>
+      <w:pPr>
+        <w:pStyle w:val="Titolo1"/>
+        <w:rPr>
+          <w:rFonts w:eastAsia="Times New Roman"/>
+          <w:lang w:eastAsia="it-IT"/>
+        </w:rPr>
+      </w:pPr>
+      <w:r>
+        <w:rPr>
+          <w:rFonts w:eastAsia="Times New Roman"/>
+          <w:lang w:eastAsia="it-IT"/>
+        </w:rPr>
+        <w:fldChar w:fldCharType="begin"/>
+      </w:r>
+      <w:r>
+        <w:rPr>
+          <w:rFonts w:eastAsia="Times New Roman"/>
+          <w:lang w:eastAsia="it-IT"/>
+        </w:rPr>
+        <w:instrText>HYPERLINK  \l "_Indice"</w:instrText>
+      </w:r>
+      <w:r>
+        <w:rPr>
+          <w:rFonts w:eastAsia="Times New Roman"/>
+          <w:lang w:eastAsia="it-IT"/>
+        </w:rPr>
+      </w:r>
+      <w:r>
+        <w:rPr>
+          <w:rFonts w:eastAsia="Times New Roman"/>
+          <w:lang w:eastAsia="it-IT"/>
+        </w:rPr>
+        <w:fldChar w:fldCharType="separate"/>
+      </w:r>
+      <w:r>
+        <w:rPr>
+          <w:rStyle w:val="Collegamentoipertestuale"/>
+          <w:rFonts w:eastAsia="Times New Roman"/>
+          <w:lang w:eastAsia="it-IT"/>
+        </w:rPr>
         <w:t>Riferimenti bibliografici</w:t>
       </w:r>
       <w:r>
@@ -9036,7 +10096,7 @@
       </w:pPr>
     </w:p>
     <w:sectPr>
-      <w:footerReference w:type="default" r:id="rId34"/>
+      <w:footerReference w:type="default" r:id="rId35"/>
       <w:pgSz w:w="11906" w:h="16838"/>
       <w:pgMar w:top="1417" w:right="1134" w:bottom="1134" w:left="1134" w:header="708" w:footer="708" w:gutter="0"/>
       <w:cols w:space="708"/>

</xml_diff>